<commit_message>
SRS and SAD work
Added reference to Bruce mockup appendix in section 3.1.1 and began
working on my part of the SAD.
</commit_message>
<xml_diff>
--- a/SRSandSAD/Skynet SAD.docx
+++ b/SRSandSAD/Skynet SAD.docx
@@ -1,6 +1,6 @@
 
 <file path=word/document.xml><?xml version="1.0" encoding="utf-8"?>
-<w:document xmlns:wpc="http://schemas.microsoft.com/office/word/2010/wordprocessingCanvas" xmlns:cx="http://schemas.microsoft.com/office/drawing/2014/chartex" xmlns:cx1="http://schemas.microsoft.com/office/drawing/2015/9/8/chartex" xmlns:cx2="http://schemas.microsoft.com/office/drawing/2015/10/21/chartex" xmlns:mc="http://schemas.openxmlformats.org/markup-compatibility/2006" xmlns:o="urn:schemas-microsoft-com:office:office" xmlns:r="http://schemas.openxmlformats.org/officeDocument/2006/relationships" xmlns:m="http://schemas.openxmlformats.org/officeDocument/2006/math" xmlns:v="urn:schemas-microsoft-com:vml" xmlns:wp14="http://schemas.microsoft.com/office/word/2010/wordprocessingDrawing" xmlns:wp="http://schemas.openxmlformats.org/drawingml/2006/wordprocessingDrawing" xmlns:w10="urn:schemas-microsoft-com:office:word" xmlns:w="http://schemas.openxmlformats.org/wordprocessingml/2006/main" xmlns:w14="http://schemas.microsoft.com/office/word/2010/wordml" xmlns:w15="http://schemas.microsoft.com/office/word/2012/wordml" xmlns:w16se="http://schemas.microsoft.com/office/word/2015/wordml/symex" xmlns:wpg="http://schemas.microsoft.com/office/word/2010/wordprocessingGroup" xmlns:wpi="http://schemas.microsoft.com/office/word/2010/wordprocessingInk" xmlns:wne="http://schemas.microsoft.com/office/word/2006/wordml" xmlns:wps="http://schemas.microsoft.com/office/word/2010/wordprocessingShape" mc:Ignorable="w14 w15 w16se wp14">
+<w:document xmlns:wpc="http://schemas.microsoft.com/office/word/2010/wordprocessingCanvas" xmlns:mc="http://schemas.openxmlformats.org/markup-compatibility/2006" xmlns:o="urn:schemas-microsoft-com:office:office" xmlns:r="http://schemas.openxmlformats.org/officeDocument/2006/relationships" xmlns:m="http://schemas.openxmlformats.org/officeDocument/2006/math" xmlns:v="urn:schemas-microsoft-com:vml" xmlns:wp14="http://schemas.microsoft.com/office/word/2010/wordprocessingDrawing" xmlns:wp="http://schemas.openxmlformats.org/drawingml/2006/wordprocessingDrawing" xmlns:w10="urn:schemas-microsoft-com:office:word" xmlns:w="http://schemas.openxmlformats.org/wordprocessingml/2006/main" xmlns:w14="http://schemas.microsoft.com/office/word/2010/wordml" xmlns:w15="http://schemas.microsoft.com/office/word/2012/wordml" xmlns:wpg="http://schemas.microsoft.com/office/word/2010/wordprocessingGroup" xmlns:wpi="http://schemas.microsoft.com/office/word/2010/wordprocessingInk" xmlns:wne="http://schemas.microsoft.com/office/word/2006/wordml" xmlns:wps="http://schemas.microsoft.com/office/word/2010/wordprocessingShape" mc:Ignorable="w14 w15 wp14">
   <w:body>
     <w:p/>
     <w:p>
@@ -196,7 +196,7 @@
       <w:tblGrid>
         <w:gridCol w:w="1824"/>
         <w:gridCol w:w="2586"/>
-        <w:gridCol w:w="2790"/>
+        <w:gridCol w:w="3861"/>
       </w:tblGrid>
       <w:tr>
         <w:trPr>
@@ -224,7 +224,7 @@
                 <w:sz w:val="24"/>
                 <w:szCs w:val="24"/>
               </w:rPr>
-              <w:t>&lt;name&gt;</w:t>
+              <w:t>Gabriele Bavaro</w:t>
             </w:r>
           </w:p>
         </w:tc>
@@ -250,7 +250,7 @@
                 <w:sz w:val="24"/>
                 <w:szCs w:val="24"/>
               </w:rPr>
-              <w:t>&lt;student-id&gt;</w:t>
+              <w:t>27399103</w:t>
             </w:r>
           </w:p>
         </w:tc>
@@ -276,7 +276,7 @@
                 <w:sz w:val="24"/>
                 <w:szCs w:val="24"/>
               </w:rPr>
-              <w:t>&lt;email&gt;</w:t>
+              <w:t>Gabriele.bavaro@bell.net</w:t>
             </w:r>
           </w:p>
         </w:tc>
@@ -401,19 +401,11 @@
             <w:r>
               <w:rPr>
                 <w:b w:val="0"/>
-                <w:sz w:val="24"/>
-                <w:szCs w:val="24"/>
-              </w:rPr>
-              <w:t>&lt;</w:t>
-            </w:r>
-            <w:r>
-              <w:rPr>
-                <w:b w:val="0"/>
                 <w:i/>
                 <w:sz w:val="24"/>
                 <w:szCs w:val="24"/>
               </w:rPr>
-              <w:t>name&gt;</w:t>
+              <w:t>Dr. C Constantinos</w:t>
             </w:r>
           </w:p>
         </w:tc>
@@ -462,7 +454,7 @@
                 <w:sz w:val="24"/>
                 <w:szCs w:val="24"/>
               </w:rPr>
-              <w:t>&lt; name&gt;</w:t>
+              <w:t>SOEN 343</w:t>
             </w:r>
           </w:p>
         </w:tc>
@@ -511,7 +503,7 @@
                 <w:sz w:val="24"/>
                 <w:szCs w:val="24"/>
               </w:rPr>
-              <w:t>&lt;date of submission&gt;</w:t>
+              <w:t>November 25, 2016</w:t>
             </w:r>
           </w:p>
         </w:tc>
@@ -722,6 +714,104 @@
                 <w:szCs w:val="24"/>
               </w:rPr>
             </w:pPr>
+            <w:r>
+              <w:rPr>
+                <w:rFonts w:eastAsia="Times New Roman" w:cs="Arial"/>
+                <w:sz w:val="24"/>
+                <w:szCs w:val="24"/>
+              </w:rPr>
+              <w:t>November 10, 2016</w:t>
+            </w:r>
+          </w:p>
+        </w:tc>
+        <w:tc>
+          <w:tcPr>
+            <w:tcW w:w="1152" w:type="dxa"/>
+          </w:tcPr>
+          <w:p>
+            <w:pPr>
+              <w:widowControl w:val="0"/>
+              <w:spacing w:after="0" w:line="360" w:lineRule="auto"/>
+              <w:rPr>
+                <w:rFonts w:eastAsia="Times New Roman" w:cs="Arial"/>
+                <w:sz w:val="24"/>
+                <w:szCs w:val="24"/>
+              </w:rPr>
+            </w:pPr>
+            <w:r>
+              <w:rPr>
+                <w:rFonts w:eastAsia="Times New Roman" w:cs="Arial"/>
+                <w:sz w:val="24"/>
+                <w:szCs w:val="24"/>
+              </w:rPr>
+              <w:t>1.0</w:t>
+            </w:r>
+          </w:p>
+        </w:tc>
+        <w:tc>
+          <w:tcPr>
+            <w:tcW w:w="3744" w:type="dxa"/>
+          </w:tcPr>
+          <w:p>
+            <w:pPr>
+              <w:widowControl w:val="0"/>
+              <w:spacing w:after="0" w:line="360" w:lineRule="auto"/>
+              <w:rPr>
+                <w:rFonts w:eastAsia="Times New Roman" w:cs="Arial"/>
+                <w:sz w:val="24"/>
+                <w:szCs w:val="24"/>
+              </w:rPr>
+            </w:pPr>
+            <w:r>
+              <w:rPr>
+                <w:rFonts w:eastAsia="Times New Roman" w:cs="Arial"/>
+                <w:sz w:val="24"/>
+                <w:szCs w:val="24"/>
+              </w:rPr>
+              <w:t>Started work on SAD document</w:t>
+            </w:r>
+          </w:p>
+        </w:tc>
+        <w:tc>
+          <w:tcPr>
+            <w:tcW w:w="2304" w:type="dxa"/>
+          </w:tcPr>
+          <w:p>
+            <w:pPr>
+              <w:widowControl w:val="0"/>
+              <w:spacing w:after="0" w:line="360" w:lineRule="auto"/>
+              <w:rPr>
+                <w:rFonts w:eastAsia="Times New Roman" w:cs="Arial"/>
+                <w:sz w:val="24"/>
+                <w:szCs w:val="24"/>
+              </w:rPr>
+            </w:pPr>
+            <w:r>
+              <w:rPr>
+                <w:rFonts w:eastAsia="Times New Roman" w:cs="Arial"/>
+                <w:sz w:val="24"/>
+                <w:szCs w:val="24"/>
+              </w:rPr>
+              <w:t>Gabriele Bavaro</w:t>
+            </w:r>
+          </w:p>
+        </w:tc>
+      </w:tr>
+      <w:tr>
+        <w:tc>
+          <w:tcPr>
+            <w:tcW w:w="2304" w:type="dxa"/>
+          </w:tcPr>
+          <w:p>
+            <w:pPr>
+              <w:widowControl w:val="0"/>
+              <w:spacing w:after="0" w:line="360" w:lineRule="auto"/>
+              <w:rPr>
+                <w:rFonts w:eastAsia="Times New Roman" w:cs="Arial"/>
+                <w:sz w:val="24"/>
+                <w:szCs w:val="24"/>
+              </w:rPr>
+            </w:pPr>
           </w:p>
         </w:tc>
         <w:tc>
@@ -905,72 +995,6 @@
           </w:p>
         </w:tc>
       </w:tr>
-      <w:tr>
-        <w:tc>
-          <w:tcPr>
-            <w:tcW w:w="2304" w:type="dxa"/>
-          </w:tcPr>
-          <w:p>
-            <w:pPr>
-              <w:widowControl w:val="0"/>
-              <w:spacing w:after="0" w:line="360" w:lineRule="auto"/>
-              <w:rPr>
-                <w:rFonts w:eastAsia="Times New Roman" w:cs="Arial"/>
-                <w:sz w:val="24"/>
-                <w:szCs w:val="24"/>
-              </w:rPr>
-            </w:pPr>
-          </w:p>
-        </w:tc>
-        <w:tc>
-          <w:tcPr>
-            <w:tcW w:w="1152" w:type="dxa"/>
-          </w:tcPr>
-          <w:p>
-            <w:pPr>
-              <w:widowControl w:val="0"/>
-              <w:spacing w:after="0" w:line="360" w:lineRule="auto"/>
-              <w:rPr>
-                <w:rFonts w:eastAsia="Times New Roman" w:cs="Arial"/>
-                <w:sz w:val="24"/>
-                <w:szCs w:val="24"/>
-              </w:rPr>
-            </w:pPr>
-          </w:p>
-        </w:tc>
-        <w:tc>
-          <w:tcPr>
-            <w:tcW w:w="3744" w:type="dxa"/>
-          </w:tcPr>
-          <w:p>
-            <w:pPr>
-              <w:widowControl w:val="0"/>
-              <w:spacing w:after="0" w:line="360" w:lineRule="auto"/>
-              <w:rPr>
-                <w:rFonts w:eastAsia="Times New Roman" w:cs="Arial"/>
-                <w:sz w:val="24"/>
-                <w:szCs w:val="24"/>
-              </w:rPr>
-            </w:pPr>
-          </w:p>
-        </w:tc>
-        <w:tc>
-          <w:tcPr>
-            <w:tcW w:w="2304" w:type="dxa"/>
-          </w:tcPr>
-          <w:p>
-            <w:pPr>
-              <w:widowControl w:val="0"/>
-              <w:spacing w:after="0" w:line="360" w:lineRule="auto"/>
-              <w:rPr>
-                <w:rFonts w:eastAsia="Times New Roman" w:cs="Arial"/>
-                <w:sz w:val="24"/>
-                <w:szCs w:val="24"/>
-              </w:rPr>
-            </w:pPr>
-          </w:p>
-        </w:tc>
-      </w:tr>
     </w:tbl>
     <w:p>
       <w:pPr>
@@ -999,6 +1023,8 @@
         </w:rPr>
         <w:br w:type="page"/>
       </w:r>
+      <w:bookmarkStart w:id="0" w:name="_GoBack"/>
+      <w:bookmarkEnd w:id="0"/>
     </w:p>
     <w:p>
       <w:pPr>
@@ -1016,6 +1042,7 @@
           <w:rFonts w:asciiTheme="minorHAnsi" w:eastAsiaTheme="minorHAnsi" w:hAnsiTheme="minorHAnsi" w:cstheme="minorBidi"/>
           <w:b/>
           <w:bCs/>
+          <w:caps w:val="0"/>
           <w:sz w:val="24"/>
           <w:szCs w:val="24"/>
         </w:rPr>
@@ -1030,7 +1057,6 @@
           <w:rFonts w:eastAsiaTheme="minorEastAsia"/>
           <w:b w:val="0"/>
           <w:bCs w:val="0"/>
-          <w:caps w:val="0"/>
           <w:noProof/>
         </w:rPr>
       </w:sdtEndPr>
@@ -1765,9 +1791,7 @@
               <w:fldChar w:fldCharType="end"/>
             </w:r>
           </w:hyperlink>
-          <w:bookmarkStart w:id="0" w:name="_GoBack"/>
         </w:p>
-        <w:bookmarkEnd w:id="0"/>
         <w:p>
           <w:pPr>
             <w:pStyle w:val="TOC1"/>
@@ -1779,120 +1803,97 @@
               <w:noProof/>
             </w:rPr>
           </w:pPr>
-          <w:r>
-            <w:rPr>
-              <w:highlight w:val="green"/>
-            </w:rPr>
-            <w:fldChar w:fldCharType="begin"/>
-          </w:r>
-          <w:r>
-            <w:rPr>
-              <w:highlight w:val="green"/>
-            </w:rPr>
-            <w:instrText xml:space="preserve"> HYPERLINK \l "_Toc437439100" </w:instrText>
-          </w:r>
-          <w:r>
-            <w:rPr>
-              <w:highlight w:val="green"/>
-            </w:rPr>
-            <w:fldChar w:fldCharType="separate"/>
-          </w:r>
-          <w:r>
-            <w:rPr>
-              <w:rStyle w:val="Hyperlink"/>
-              <w:noProof/>
-              <w:highlight w:val="green"/>
-              <w:lang w:val="en-GB"/>
-            </w:rPr>
-            <w:t>4</w:t>
-          </w:r>
-          <w:r>
-            <w:rPr>
-              <w:rStyle w:val="Hyperlink"/>
-              <w:noProof/>
-              <w:highlight w:val="green"/>
-              <w:lang w:val="en-GB"/>
-            </w:rPr>
-            <w:t>.</w:t>
-          </w:r>
-          <w:r>
-            <w:rPr>
-              <w:noProof/>
-              <w:highlight w:val="green"/>
-            </w:rPr>
-            <w:tab/>
-          </w:r>
-          <w:r>
-            <w:rPr>
-              <w:rStyle w:val="Hyperlink"/>
-              <w:noProof/>
-              <w:highlight w:val="green"/>
-              <w:lang w:val="en-GB"/>
-            </w:rPr>
-            <w:t>Use case view (Scenarios)</w:t>
-          </w:r>
-          <w:r>
-            <w:rPr>
-              <w:noProof/>
-              <w:webHidden/>
-              <w:highlight w:val="green"/>
-            </w:rPr>
-            <w:tab/>
-          </w:r>
-          <w:r>
-            <w:rPr>
-              <w:noProof/>
-              <w:webHidden/>
-              <w:highlight w:val="green"/>
-            </w:rPr>
-            <w:fldChar w:fldCharType="begin"/>
-          </w:r>
-          <w:r>
-            <w:rPr>
-              <w:noProof/>
-              <w:webHidden/>
-              <w:highlight w:val="green"/>
-            </w:rPr>
-            <w:instrText xml:space="preserve"> PAGEREF _Toc437439100 \h </w:instrText>
-          </w:r>
-          <w:r>
-            <w:rPr>
-              <w:noProof/>
-              <w:webHidden/>
-              <w:highlight w:val="green"/>
-            </w:rPr>
-          </w:r>
-          <w:r>
-            <w:rPr>
-              <w:noProof/>
-              <w:webHidden/>
-              <w:highlight w:val="green"/>
-            </w:rPr>
-            <w:fldChar w:fldCharType="separate"/>
-          </w:r>
-          <w:r>
-            <w:rPr>
-              <w:noProof/>
-              <w:webHidden/>
-              <w:highlight w:val="green"/>
-            </w:rPr>
-            <w:t>11</w:t>
-          </w:r>
-          <w:r>
-            <w:rPr>
-              <w:noProof/>
-              <w:webHidden/>
-              <w:highlight w:val="green"/>
-            </w:rPr>
-            <w:fldChar w:fldCharType="end"/>
-          </w:r>
-          <w:r>
-            <w:rPr>
-              <w:noProof/>
-              <w:highlight w:val="green"/>
-            </w:rPr>
-            <w:fldChar w:fldCharType="end"/>
-          </w:r>
+          <w:hyperlink w:anchor="_Toc437439100" w:history="1">
+            <w:r>
+              <w:rPr>
+                <w:rStyle w:val="Hyperlink"/>
+                <w:noProof/>
+                <w:highlight w:val="green"/>
+                <w:lang w:val="en-GB"/>
+              </w:rPr>
+              <w:t>4</w:t>
+            </w:r>
+            <w:r>
+              <w:rPr>
+                <w:rStyle w:val="Hyperlink"/>
+                <w:noProof/>
+                <w:highlight w:val="green"/>
+                <w:lang w:val="en-GB"/>
+              </w:rPr>
+              <w:t>.</w:t>
+            </w:r>
+            <w:r>
+              <w:rPr>
+                <w:noProof/>
+                <w:highlight w:val="green"/>
+              </w:rPr>
+              <w:tab/>
+            </w:r>
+            <w:r>
+              <w:rPr>
+                <w:rStyle w:val="Hyperlink"/>
+                <w:noProof/>
+                <w:highlight w:val="green"/>
+                <w:lang w:val="en-GB"/>
+              </w:rPr>
+              <w:t>Use case view (Scenarios)</w:t>
+            </w:r>
+            <w:r>
+              <w:rPr>
+                <w:noProof/>
+                <w:webHidden/>
+                <w:highlight w:val="green"/>
+              </w:rPr>
+              <w:tab/>
+            </w:r>
+            <w:r>
+              <w:rPr>
+                <w:noProof/>
+                <w:webHidden/>
+                <w:highlight w:val="green"/>
+              </w:rPr>
+              <w:fldChar w:fldCharType="begin"/>
+            </w:r>
+            <w:r>
+              <w:rPr>
+                <w:noProof/>
+                <w:webHidden/>
+                <w:highlight w:val="green"/>
+              </w:rPr>
+              <w:instrText xml:space="preserve"> PAGEREF _Toc437439100 \h </w:instrText>
+            </w:r>
+            <w:r>
+              <w:rPr>
+                <w:noProof/>
+                <w:webHidden/>
+                <w:highlight w:val="green"/>
+              </w:rPr>
+            </w:r>
+            <w:r>
+              <w:rPr>
+                <w:noProof/>
+                <w:webHidden/>
+                <w:highlight w:val="green"/>
+              </w:rPr>
+              <w:fldChar w:fldCharType="separate"/>
+            </w:r>
+            <w:r>
+              <w:rPr>
+                <w:noProof/>
+                <w:webHidden/>
+                <w:highlight w:val="green"/>
+              </w:rPr>
+              <w:t>11</w:t>
+            </w:r>
+            <w:r>
+              <w:rPr>
+                <w:noProof/>
+                <w:webHidden/>
+                <w:highlight w:val="green"/>
+              </w:rPr>
+              <w:fldChar w:fldCharType="end"/>
+            </w:r>
+          </w:hyperlink>
         </w:p>
         <w:p>
           <w:pPr>
@@ -3261,27 +3262,7 @@
           <w:szCs w:val="24"/>
           <w:lang w:val="en-GB"/>
         </w:rPr>
-        <w:t xml:space="preserve">: Unified </w:t>
-      </w:r>
-      <w:proofErr w:type="spellStart"/>
-      <w:r>
-        <w:rPr>
-          <w:rFonts w:eastAsia="Times New Roman" w:cs="Arial"/>
-          <w:sz w:val="24"/>
-          <w:szCs w:val="24"/>
-          <w:lang w:val="en-GB"/>
-        </w:rPr>
-        <w:t>Modeling</w:t>
-      </w:r>
-      <w:proofErr w:type="spellEnd"/>
-      <w:r>
-        <w:rPr>
-          <w:rFonts w:eastAsia="Times New Roman" w:cs="Arial"/>
-          <w:sz w:val="24"/>
-          <w:szCs w:val="24"/>
-          <w:lang w:val="en-GB"/>
-        </w:rPr>
-        <w:t xml:space="preserve"> Language</w:t>
+        <w:t>: Unified Modeling Language</w:t>
       </w:r>
     </w:p>
     <w:p>
@@ -3445,19 +3426,7 @@
           <w:szCs w:val="24"/>
           <w:lang w:val="en-GB"/>
         </w:rPr>
-        <w:t xml:space="preserve">Logical </w:t>
-      </w:r>
-      <w:proofErr w:type="gramStart"/>
-      <w:r>
-        <w:rPr>
-          <w:rFonts w:eastAsia="Times New Roman"/>
-          <w:b/>
-          <w:color w:val="000000" w:themeColor="text1"/>
-          <w:sz w:val="24"/>
-          <w:szCs w:val="24"/>
-          <w:lang w:val="en-GB"/>
-        </w:rPr>
-        <w:t>view</w:t>
+        <w:t>Logical view</w:t>
       </w:r>
       <w:r>
         <w:rPr>
@@ -3467,18 +3436,7 @@
           <w:szCs w:val="24"/>
           <w:lang w:val="en-GB"/>
         </w:rPr>
-        <w:t xml:space="preserve"> :</w:t>
-      </w:r>
-      <w:proofErr w:type="gramEnd"/>
-      <w:r>
-        <w:rPr>
-          <w:rFonts w:eastAsia="Times New Roman"/>
-          <w:color w:val="000000" w:themeColor="text1"/>
-          <w:sz w:val="24"/>
-          <w:szCs w:val="24"/>
-          <w:lang w:val="en-GB"/>
-        </w:rPr>
-        <w:t xml:space="preserve"> Audience: Designers. The logical view is concerned with the functionality that the system provides to end-users. UML Diagrams used to represent the logical view include </w:t>
+        <w:t xml:space="preserve"> : Audience: Designers. The logical view is concerned with the functionality that the system provides to end-users. UML Diagrams used to represent the logical view include </w:t>
       </w:r>
       <w:r>
         <w:rPr>
@@ -3612,63 +3570,7 @@
           <w:szCs w:val="24"/>
           <w:lang w:val="en-GB"/>
         </w:rPr>
-        <w:t xml:space="preserve"> (also known as Scenarios</w:t>
-      </w:r>
-      <w:proofErr w:type="gramStart"/>
-      <w:r>
-        <w:rPr>
-          <w:rFonts w:eastAsia="Times New Roman"/>
-          <w:color w:val="000000" w:themeColor="text1"/>
-          <w:sz w:val="24"/>
-          <w:szCs w:val="24"/>
-          <w:lang w:val="en-GB"/>
-        </w:rPr>
-        <w:t>) :</w:t>
-      </w:r>
-      <w:proofErr w:type="gramEnd"/>
-      <w:r>
-        <w:rPr>
-          <w:rFonts w:eastAsia="Times New Roman"/>
-          <w:color w:val="000000" w:themeColor="text1"/>
-          <w:sz w:val="24"/>
-          <w:szCs w:val="24"/>
-          <w:lang w:val="en-GB"/>
-        </w:rPr>
-        <w:t xml:space="preserve"> Audience: all the stakeholders of the system, including the end-users. The description of an architecture is illustrated using a small set of use cases, or scenarios which become a fifth view. The scenarios describe sequences of interactions between objects, and between processes. They are used to identify architectural elements and to illustrate and validate the architecture design. They also serve as a starting point for tests of an architecture prototype.  Related </w:t>
-      </w:r>
-      <w:proofErr w:type="spellStart"/>
-      <w:proofErr w:type="gramStart"/>
-      <w:r>
-        <w:rPr>
-          <w:rFonts w:eastAsia="Times New Roman"/>
-          <w:color w:val="000000" w:themeColor="text1"/>
-          <w:sz w:val="24"/>
-          <w:szCs w:val="24"/>
-          <w:lang w:val="en-GB"/>
-        </w:rPr>
-        <w:t>Artifacts</w:t>
-      </w:r>
-      <w:proofErr w:type="spellEnd"/>
-      <w:r>
-        <w:rPr>
-          <w:rFonts w:eastAsia="Times New Roman"/>
-          <w:color w:val="000000" w:themeColor="text1"/>
-          <w:sz w:val="24"/>
-          <w:szCs w:val="24"/>
-          <w:lang w:val="en-GB"/>
-        </w:rPr>
-        <w:t xml:space="preserve"> :</w:t>
-      </w:r>
-      <w:proofErr w:type="gramEnd"/>
-      <w:r>
-        <w:rPr>
-          <w:rFonts w:eastAsia="Times New Roman"/>
-          <w:color w:val="000000" w:themeColor="text1"/>
-          <w:sz w:val="24"/>
-          <w:szCs w:val="24"/>
-          <w:lang w:val="en-GB"/>
-        </w:rPr>
-        <w:t xml:space="preserve"> </w:t>
+        <w:t xml:space="preserve"> (also known as Scenarios) : Audience: all the stakeholders of the system, including the end-users. The description of an architecture is illustrated using a small set of use cases, or scenarios which become a fifth view. The scenarios describe sequences of interactions between objects, and between processes. They are used to identify architectural elements and to illustrate and validate the architecture design. They also serve as a starting point for tests of an architecture prototype.  Related Artifacts : </w:t>
       </w:r>
       <w:r>
         <w:rPr>
@@ -4625,67 +4527,7 @@
           <w:szCs w:val="24"/>
           <w:lang w:val="en-GB"/>
         </w:rPr>
-        <w:t xml:space="preserve">the </w:t>
-      </w:r>
-      <w:proofErr w:type="spellStart"/>
-      <w:r>
-        <w:rPr>
-          <w:rFonts w:cs="Arial"/>
-          <w:sz w:val="24"/>
-          <w:szCs w:val="24"/>
-          <w:lang w:val="en-GB"/>
-        </w:rPr>
-        <w:t>behavior</w:t>
-      </w:r>
-      <w:proofErr w:type="spellEnd"/>
-      <w:r>
-        <w:rPr>
-          <w:rFonts w:cs="Arial"/>
-          <w:sz w:val="24"/>
-          <w:szCs w:val="24"/>
-          <w:lang w:val="en-GB"/>
-        </w:rPr>
-        <w:t xml:space="preserve"> of the system as seen by its actors. Use case scenarios describe sequences of interactions between </w:t>
-      </w:r>
-      <w:proofErr w:type="spellStart"/>
-      <w:r>
-        <w:rPr>
-          <w:rFonts w:cs="Arial"/>
-          <w:sz w:val="24"/>
-          <w:szCs w:val="24"/>
-          <w:lang w:val="en-GB"/>
-        </w:rPr>
-        <w:t>actorsd</w:t>
-      </w:r>
-      <w:proofErr w:type="spellEnd"/>
-      <w:r>
-        <w:rPr>
-          <w:rFonts w:cs="Arial"/>
-          <w:sz w:val="24"/>
-          <w:szCs w:val="24"/>
-          <w:lang w:val="en-GB"/>
-        </w:rPr>
-        <w:t xml:space="preserve"> and the system (seen as a black box) as well as between the system and external </w:t>
-      </w:r>
-      <w:proofErr w:type="spellStart"/>
-      <w:r>
-        <w:rPr>
-          <w:rFonts w:cs="Arial"/>
-          <w:sz w:val="24"/>
-          <w:szCs w:val="24"/>
-          <w:lang w:val="en-GB"/>
-        </w:rPr>
-        <w:t>systemsTthe</w:t>
-      </w:r>
-      <w:proofErr w:type="spellEnd"/>
-      <w:r>
-        <w:rPr>
-          <w:rFonts w:cs="Arial"/>
-          <w:sz w:val="24"/>
-          <w:szCs w:val="24"/>
-          <w:lang w:val="en-GB"/>
-        </w:rPr>
-        <w:t xml:space="preserve"> </w:t>
+        <w:t xml:space="preserve">the behavior of the system as seen by its actors. Use case scenarios describe sequences of interactions between actorsd and the system (seen as a black box) as well as between the system and external systemsTthe </w:t>
       </w:r>
       <w:r>
         <w:rPr>
@@ -4973,7 +4815,6 @@
           <w:lang w:val="en-GB"/>
         </w:rPr>
       </w:pPr>
-      <w:proofErr w:type="spellStart"/>
       <w:r>
         <w:rPr>
           <w:rFonts w:cs="Arial"/>
@@ -4981,37 +4822,7 @@
           <w:szCs w:val="24"/>
           <w:lang w:val="en-GB"/>
         </w:rPr>
-        <w:t>Desribe</w:t>
-      </w:r>
-      <w:proofErr w:type="spellEnd"/>
-      <w:r>
-        <w:rPr>
-          <w:rFonts w:cs="Arial"/>
-          <w:sz w:val="24"/>
-          <w:szCs w:val="24"/>
-          <w:lang w:val="en-GB"/>
-        </w:rPr>
-        <w:t xml:space="preserve"> packages of individual subsystems that are architecturally significant. For each package </w:t>
-      </w:r>
-      <w:proofErr w:type="spellStart"/>
-      <w:r>
-        <w:rPr>
-          <w:rFonts w:cs="Arial"/>
-          <w:sz w:val="24"/>
-          <w:szCs w:val="24"/>
-          <w:lang w:val="en-GB"/>
-        </w:rPr>
-        <w:t>nclude</w:t>
-      </w:r>
-      <w:proofErr w:type="spellEnd"/>
-      <w:r>
-        <w:rPr>
-          <w:rFonts w:cs="Arial"/>
-          <w:sz w:val="24"/>
-          <w:szCs w:val="24"/>
-          <w:lang w:val="en-GB"/>
-        </w:rPr>
-        <w:t xml:space="preserve"> a subsection with its name, its brief description, and a diagram with all significant classes and packages contained within the package.</w:t>
+        <w:t>Desribe packages of individual subsystems that are architecturally significant. For each package nclude a subsection with its name, its brief description, and a diagram with all significant classes and packages contained within the package.</w:t>
       </w:r>
     </w:p>
     <w:p>
@@ -5135,7 +4946,7 @@
 </file>
 
 <file path=word/endnotes.xml><?xml version="1.0" encoding="utf-8"?>
-<w:endnotes xmlns:wpc="http://schemas.microsoft.com/office/word/2010/wordprocessingCanvas" xmlns:cx="http://schemas.microsoft.com/office/drawing/2014/chartex" xmlns:cx1="http://schemas.microsoft.com/office/drawing/2015/9/8/chartex" xmlns:cx2="http://schemas.microsoft.com/office/drawing/2015/10/21/chartex" xmlns:mc="http://schemas.openxmlformats.org/markup-compatibility/2006" xmlns:o="urn:schemas-microsoft-com:office:office" xmlns:r="http://schemas.openxmlformats.org/officeDocument/2006/relationships" xmlns:m="http://schemas.openxmlformats.org/officeDocument/2006/math" xmlns:v="urn:schemas-microsoft-com:vml" xmlns:wp14="http://schemas.microsoft.com/office/word/2010/wordprocessingDrawing" xmlns:wp="http://schemas.openxmlformats.org/drawingml/2006/wordprocessingDrawing" xmlns:w10="urn:schemas-microsoft-com:office:word" xmlns:w="http://schemas.openxmlformats.org/wordprocessingml/2006/main" xmlns:w14="http://schemas.microsoft.com/office/word/2010/wordml" xmlns:w15="http://schemas.microsoft.com/office/word/2012/wordml" xmlns:w16se="http://schemas.microsoft.com/office/word/2015/wordml/symex" xmlns:wpg="http://schemas.microsoft.com/office/word/2010/wordprocessingGroup" xmlns:wpi="http://schemas.microsoft.com/office/word/2010/wordprocessingInk" xmlns:wne="http://schemas.microsoft.com/office/word/2006/wordml" xmlns:wps="http://schemas.microsoft.com/office/word/2010/wordprocessingShape" mc:Ignorable="w14 w15 w16se wp14">
+<w:endnotes xmlns:wpc="http://schemas.microsoft.com/office/word/2010/wordprocessingCanvas" xmlns:mc="http://schemas.openxmlformats.org/markup-compatibility/2006" xmlns:o="urn:schemas-microsoft-com:office:office" xmlns:r="http://schemas.openxmlformats.org/officeDocument/2006/relationships" xmlns:m="http://schemas.openxmlformats.org/officeDocument/2006/math" xmlns:v="urn:schemas-microsoft-com:vml" xmlns:wp14="http://schemas.microsoft.com/office/word/2010/wordprocessingDrawing" xmlns:wp="http://schemas.openxmlformats.org/drawingml/2006/wordprocessingDrawing" xmlns:w10="urn:schemas-microsoft-com:office:word" xmlns:w="http://schemas.openxmlformats.org/wordprocessingml/2006/main" xmlns:w14="http://schemas.microsoft.com/office/word/2010/wordml" xmlns:w15="http://schemas.microsoft.com/office/word/2012/wordml" xmlns:wpg="http://schemas.microsoft.com/office/word/2010/wordprocessingGroup" xmlns:wpi="http://schemas.microsoft.com/office/word/2010/wordprocessingInk" xmlns:wne="http://schemas.microsoft.com/office/word/2006/wordml" xmlns:wps="http://schemas.microsoft.com/office/word/2010/wordprocessingShape" mc:Ignorable="w14 w15 wp14">
   <w:endnote w:type="separator" w:id="-1">
     <w:p>
       <w:pPr>
@@ -5160,7 +4971,7 @@
 </file>
 
 <file path=word/footer1.xml><?xml version="1.0" encoding="utf-8"?>
-<w:ftr xmlns:wpc="http://schemas.microsoft.com/office/word/2010/wordprocessingCanvas" xmlns:cx="http://schemas.microsoft.com/office/drawing/2014/chartex" xmlns:cx1="http://schemas.microsoft.com/office/drawing/2015/9/8/chartex" xmlns:cx2="http://schemas.microsoft.com/office/drawing/2015/10/21/chartex" xmlns:mc="http://schemas.openxmlformats.org/markup-compatibility/2006" xmlns:o="urn:schemas-microsoft-com:office:office" xmlns:r="http://schemas.openxmlformats.org/officeDocument/2006/relationships" xmlns:m="http://schemas.openxmlformats.org/officeDocument/2006/math" xmlns:v="urn:schemas-microsoft-com:vml" xmlns:wp14="http://schemas.microsoft.com/office/word/2010/wordprocessingDrawing" xmlns:wp="http://schemas.openxmlformats.org/drawingml/2006/wordprocessingDrawing" xmlns:w10="urn:schemas-microsoft-com:office:word" xmlns:w="http://schemas.openxmlformats.org/wordprocessingml/2006/main" xmlns:w14="http://schemas.microsoft.com/office/word/2010/wordml" xmlns:w15="http://schemas.microsoft.com/office/word/2012/wordml" xmlns:w16se="http://schemas.microsoft.com/office/word/2015/wordml/symex" xmlns:wpg="http://schemas.microsoft.com/office/word/2010/wordprocessingGroup" xmlns:wpi="http://schemas.microsoft.com/office/word/2010/wordprocessingInk" xmlns:wne="http://schemas.microsoft.com/office/word/2006/wordml" xmlns:wps="http://schemas.microsoft.com/office/word/2010/wordprocessingShape" mc:Ignorable="w14 w15 w16se wp14">
+<w:ftr xmlns:wpc="http://schemas.microsoft.com/office/word/2010/wordprocessingCanvas" xmlns:mc="http://schemas.openxmlformats.org/markup-compatibility/2006" xmlns:o="urn:schemas-microsoft-com:office:office" xmlns:r="http://schemas.openxmlformats.org/officeDocument/2006/relationships" xmlns:m="http://schemas.openxmlformats.org/officeDocument/2006/math" xmlns:v="urn:schemas-microsoft-com:vml" xmlns:wp14="http://schemas.microsoft.com/office/word/2010/wordprocessingDrawing" xmlns:wp="http://schemas.openxmlformats.org/drawingml/2006/wordprocessingDrawing" xmlns:w10="urn:schemas-microsoft-com:office:word" xmlns:w="http://schemas.openxmlformats.org/wordprocessingml/2006/main" xmlns:w14="http://schemas.microsoft.com/office/word/2010/wordml" xmlns:w15="http://schemas.microsoft.com/office/word/2012/wordml" xmlns:wpg="http://schemas.microsoft.com/office/word/2010/wordprocessingGroup" xmlns:wpi="http://schemas.microsoft.com/office/word/2010/wordprocessingInk" xmlns:wne="http://schemas.microsoft.com/office/word/2006/wordml" xmlns:wps="http://schemas.microsoft.com/office/word/2010/wordprocessingShape" mc:Ignorable="w14 w15 wp14">
   <w:sdt>
     <w:sdtPr>
       <w:id w:val="1053348481"/>
@@ -5220,7 +5031,7 @@
                 <w:bCs/>
                 <w:noProof/>
               </w:rPr>
-              <w:t>7</w:t>
+              <w:t>3</w:t>
             </w:r>
             <w:r>
               <w:rPr>
@@ -5290,7 +5101,7 @@
 </file>
 
 <file path=word/footnotes.xml><?xml version="1.0" encoding="utf-8"?>
-<w:footnotes xmlns:wpc="http://schemas.microsoft.com/office/word/2010/wordprocessingCanvas" xmlns:cx="http://schemas.microsoft.com/office/drawing/2014/chartex" xmlns:cx1="http://schemas.microsoft.com/office/drawing/2015/9/8/chartex" xmlns:cx2="http://schemas.microsoft.com/office/drawing/2015/10/21/chartex" xmlns:mc="http://schemas.openxmlformats.org/markup-compatibility/2006" xmlns:o="urn:schemas-microsoft-com:office:office" xmlns:r="http://schemas.openxmlformats.org/officeDocument/2006/relationships" xmlns:m="http://schemas.openxmlformats.org/officeDocument/2006/math" xmlns:v="urn:schemas-microsoft-com:vml" xmlns:wp14="http://schemas.microsoft.com/office/word/2010/wordprocessingDrawing" xmlns:wp="http://schemas.openxmlformats.org/drawingml/2006/wordprocessingDrawing" xmlns:w10="urn:schemas-microsoft-com:office:word" xmlns:w="http://schemas.openxmlformats.org/wordprocessingml/2006/main" xmlns:w14="http://schemas.microsoft.com/office/word/2010/wordml" xmlns:w15="http://schemas.microsoft.com/office/word/2012/wordml" xmlns:w16se="http://schemas.microsoft.com/office/word/2015/wordml/symex" xmlns:wpg="http://schemas.microsoft.com/office/word/2010/wordprocessingGroup" xmlns:wpi="http://schemas.microsoft.com/office/word/2010/wordprocessingInk" xmlns:wne="http://schemas.microsoft.com/office/word/2006/wordml" xmlns:wps="http://schemas.microsoft.com/office/word/2010/wordprocessingShape" mc:Ignorable="w14 w15 w16se wp14">
+<w:footnotes xmlns:wpc="http://schemas.microsoft.com/office/word/2010/wordprocessingCanvas" xmlns:mc="http://schemas.openxmlformats.org/markup-compatibility/2006" xmlns:o="urn:schemas-microsoft-com:office:office" xmlns:r="http://schemas.openxmlformats.org/officeDocument/2006/relationships" xmlns:m="http://schemas.openxmlformats.org/officeDocument/2006/math" xmlns:v="urn:schemas-microsoft-com:vml" xmlns:wp14="http://schemas.microsoft.com/office/word/2010/wordprocessingDrawing" xmlns:wp="http://schemas.openxmlformats.org/drawingml/2006/wordprocessingDrawing" xmlns:w10="urn:schemas-microsoft-com:office:word" xmlns:w="http://schemas.openxmlformats.org/wordprocessingml/2006/main" xmlns:w14="http://schemas.microsoft.com/office/word/2010/wordml" xmlns:w15="http://schemas.microsoft.com/office/word/2012/wordml" xmlns:wpg="http://schemas.microsoft.com/office/word/2010/wordprocessingGroup" xmlns:wpi="http://schemas.microsoft.com/office/word/2010/wordprocessingInk" xmlns:wne="http://schemas.microsoft.com/office/word/2006/wordml" xmlns:wps="http://schemas.microsoft.com/office/word/2010/wordprocessingShape" mc:Ignorable="w14 w15 wp14">
   <w:footnote w:type="separator" w:id="-1">
     <w:p>
       <w:pPr>
@@ -5315,7 +5126,7 @@
 </file>
 
 <file path=word/header1.xml><?xml version="1.0" encoding="utf-8"?>
-<w:hdr xmlns:wpc="http://schemas.microsoft.com/office/word/2010/wordprocessingCanvas" xmlns:cx="http://schemas.microsoft.com/office/drawing/2014/chartex" xmlns:cx1="http://schemas.microsoft.com/office/drawing/2015/9/8/chartex" xmlns:cx2="http://schemas.microsoft.com/office/drawing/2015/10/21/chartex" xmlns:mc="http://schemas.openxmlformats.org/markup-compatibility/2006" xmlns:o="urn:schemas-microsoft-com:office:office" xmlns:r="http://schemas.openxmlformats.org/officeDocument/2006/relationships" xmlns:m="http://schemas.openxmlformats.org/officeDocument/2006/math" xmlns:v="urn:schemas-microsoft-com:vml" xmlns:wp14="http://schemas.microsoft.com/office/word/2010/wordprocessingDrawing" xmlns:wp="http://schemas.openxmlformats.org/drawingml/2006/wordprocessingDrawing" xmlns:w10="urn:schemas-microsoft-com:office:word" xmlns:w="http://schemas.openxmlformats.org/wordprocessingml/2006/main" xmlns:w14="http://schemas.microsoft.com/office/word/2010/wordml" xmlns:w15="http://schemas.microsoft.com/office/word/2012/wordml" xmlns:w16se="http://schemas.microsoft.com/office/word/2015/wordml/symex" xmlns:wpg="http://schemas.microsoft.com/office/word/2010/wordprocessingGroup" xmlns:wpi="http://schemas.microsoft.com/office/word/2010/wordprocessingInk" xmlns:wne="http://schemas.microsoft.com/office/word/2006/wordml" xmlns:wps="http://schemas.microsoft.com/office/word/2010/wordprocessingShape" mc:Ignorable="w14 w15 w16se wp14">
+<w:hdr xmlns:wpc="http://schemas.microsoft.com/office/word/2010/wordprocessingCanvas" xmlns:mc="http://schemas.openxmlformats.org/markup-compatibility/2006" xmlns:o="urn:schemas-microsoft-com:office:office" xmlns:r="http://schemas.openxmlformats.org/officeDocument/2006/relationships" xmlns:m="http://schemas.openxmlformats.org/officeDocument/2006/math" xmlns:v="urn:schemas-microsoft-com:vml" xmlns:wp14="http://schemas.microsoft.com/office/word/2010/wordprocessingDrawing" xmlns:wp="http://schemas.openxmlformats.org/drawingml/2006/wordprocessingDrawing" xmlns:w10="urn:schemas-microsoft-com:office:word" xmlns:w="http://schemas.openxmlformats.org/wordprocessingml/2006/main" xmlns:w14="http://schemas.microsoft.com/office/word/2010/wordml" xmlns:w15="http://schemas.microsoft.com/office/word/2012/wordml" xmlns:wpg="http://schemas.microsoft.com/office/word/2010/wordprocessingGroup" xmlns:wpi="http://schemas.microsoft.com/office/word/2010/wordprocessingInk" xmlns:wne="http://schemas.microsoft.com/office/word/2006/wordml" xmlns:wps="http://schemas.microsoft.com/office/word/2010/wordprocessingShape" mc:Ignorable="w14 w15 wp14">
   <w:tbl>
     <w:tblPr>
       <w:tblW w:w="9558" w:type="dxa"/>
@@ -5332,8 +5143,8 @@
     </w:tblPr>
     <w:tblGrid>
       <w:gridCol w:w="6379"/>
-      <w:gridCol w:w="1409"/>
-      <w:gridCol w:w="1770"/>
+      <w:gridCol w:w="2943"/>
+      <w:gridCol w:w="236"/>
     </w:tblGrid>
     <w:tr>
       <w:tc>
@@ -5382,7 +5193,7 @@
       </w:tc>
       <w:tc>
         <w:tcPr>
-          <w:tcW w:w="1409" w:type="dxa"/>
+          <w:tcW w:w="2943" w:type="dxa"/>
           <w:tcBorders>
             <w:right w:val="nil"/>
           </w:tcBorders>
@@ -5411,11 +5222,20 @@
             </w:rPr>
             <w:t>Version:</w:t>
           </w:r>
+          <w:r>
+            <w:rPr>
+              <w:rFonts w:eastAsia="Times New Roman" w:cs="Arial"/>
+              <w:sz w:val="24"/>
+              <w:szCs w:val="24"/>
+              <w:lang w:val="nl-NL"/>
+            </w:rPr>
+            <w:t xml:space="preserve"> 1.0</w:t>
+          </w:r>
         </w:p>
       </w:tc>
       <w:tc>
         <w:tcPr>
-          <w:tcW w:w="1770" w:type="dxa"/>
+          <w:tcW w:w="236" w:type="dxa"/>
           <w:tcBorders>
             <w:left w:val="nil"/>
           </w:tcBorders>
@@ -5466,7 +5286,7 @@
       </w:tc>
       <w:tc>
         <w:tcPr>
-          <w:tcW w:w="1409" w:type="dxa"/>
+          <w:tcW w:w="2943" w:type="dxa"/>
           <w:tcBorders>
             <w:right w:val="nil"/>
           </w:tcBorders>
@@ -5491,11 +5311,20 @@
             </w:rPr>
             <w:t>Date:</w:t>
           </w:r>
+          <w:r>
+            <w:rPr>
+              <w:rFonts w:eastAsia="Times New Roman" w:cs="Arial"/>
+              <w:sz w:val="24"/>
+              <w:szCs w:val="24"/>
+              <w:lang w:val="nl-NL"/>
+            </w:rPr>
+            <w:t xml:space="preserve"> November 10, 2016</w:t>
+          </w:r>
         </w:p>
       </w:tc>
       <w:tc>
         <w:tcPr>
-          <w:tcW w:w="1770" w:type="dxa"/>
+          <w:tcW w:w="236" w:type="dxa"/>
           <w:tcBorders>
             <w:left w:val="nil"/>
           </w:tcBorders>
@@ -5526,7 +5355,7 @@
 </file>
 
 <file path=word/numbering.xml><?xml version="1.0" encoding="utf-8"?>
-<w:numbering xmlns:wpc="http://schemas.microsoft.com/office/word/2010/wordprocessingCanvas" xmlns:cx="http://schemas.microsoft.com/office/drawing/2014/chartex" xmlns:cx1="http://schemas.microsoft.com/office/drawing/2015/9/8/chartex" xmlns:cx2="http://schemas.microsoft.com/office/drawing/2015/10/21/chartex" xmlns:mc="http://schemas.openxmlformats.org/markup-compatibility/2006" xmlns:o="urn:schemas-microsoft-com:office:office" xmlns:r="http://schemas.openxmlformats.org/officeDocument/2006/relationships" xmlns:m="http://schemas.openxmlformats.org/officeDocument/2006/math" xmlns:v="urn:schemas-microsoft-com:vml" xmlns:wp14="http://schemas.microsoft.com/office/word/2010/wordprocessingDrawing" xmlns:wp="http://schemas.openxmlformats.org/drawingml/2006/wordprocessingDrawing" xmlns:w10="urn:schemas-microsoft-com:office:word" xmlns:w="http://schemas.openxmlformats.org/wordprocessingml/2006/main" xmlns:w14="http://schemas.microsoft.com/office/word/2010/wordml" xmlns:w15="http://schemas.microsoft.com/office/word/2012/wordml" xmlns:w16se="http://schemas.microsoft.com/office/word/2015/wordml/symex" xmlns:wpg="http://schemas.microsoft.com/office/word/2010/wordprocessingGroup" xmlns:wpi="http://schemas.microsoft.com/office/word/2010/wordprocessingInk" xmlns:wne="http://schemas.microsoft.com/office/word/2006/wordml" xmlns:wps="http://schemas.microsoft.com/office/word/2010/wordprocessingShape" mc:Ignorable="w14 w15 w16se wp14">
+<w:numbering xmlns:wpc="http://schemas.microsoft.com/office/word/2010/wordprocessingCanvas" xmlns:mc="http://schemas.openxmlformats.org/markup-compatibility/2006" xmlns:o="urn:schemas-microsoft-com:office:office" xmlns:r="http://schemas.openxmlformats.org/officeDocument/2006/relationships" xmlns:m="http://schemas.openxmlformats.org/officeDocument/2006/math" xmlns:v="urn:schemas-microsoft-com:vml" xmlns:wp14="http://schemas.microsoft.com/office/word/2010/wordprocessingDrawing" xmlns:wp="http://schemas.openxmlformats.org/drawingml/2006/wordprocessingDrawing" xmlns:w10="urn:schemas-microsoft-com:office:word" xmlns:w="http://schemas.openxmlformats.org/wordprocessingml/2006/main" xmlns:w14="http://schemas.microsoft.com/office/word/2010/wordml" xmlns:w15="http://schemas.microsoft.com/office/word/2012/wordml" xmlns:wpg="http://schemas.microsoft.com/office/word/2010/wordprocessingGroup" xmlns:wpi="http://schemas.microsoft.com/office/word/2010/wordprocessingInk" xmlns:wne="http://schemas.microsoft.com/office/word/2006/wordml" xmlns:wps="http://schemas.microsoft.com/office/word/2010/wordprocessingShape" mc:Ignorable="w14 w15 wp14">
   <w:abstractNum w:abstractNumId="0" w15:restartNumberingAfterBreak="0">
     <w:nsid w:val="144A054B"/>
     <w:multiLevelType w:val="hybridMultilevel"/>
@@ -6476,7 +6305,7 @@
 </file>
 
 <file path=word/styles.xml><?xml version="1.0" encoding="utf-8"?>
-<w:styles xmlns:mc="http://schemas.openxmlformats.org/markup-compatibility/2006" xmlns:r="http://schemas.openxmlformats.org/officeDocument/2006/relationships" xmlns:w="http://schemas.openxmlformats.org/wordprocessingml/2006/main" xmlns:w14="http://schemas.microsoft.com/office/word/2010/wordml" xmlns:w15="http://schemas.microsoft.com/office/word/2012/wordml" xmlns:w16se="http://schemas.microsoft.com/office/word/2015/wordml/symex" mc:Ignorable="w14 w15 w16se">
+<w:styles xmlns:mc="http://schemas.openxmlformats.org/markup-compatibility/2006" xmlns:r="http://schemas.openxmlformats.org/officeDocument/2006/relationships" xmlns:w="http://schemas.openxmlformats.org/wordprocessingml/2006/main" xmlns:w14="http://schemas.microsoft.com/office/word/2010/wordml" xmlns:w15="http://schemas.microsoft.com/office/word/2012/wordml" mc:Ignorable="w14 w15">
   <w:docDefaults>
     <w:rPrDefault>
       <w:rPr>
@@ -6492,7 +6321,7 @@
       </w:pPr>
     </w:pPrDefault>
   </w:docDefaults>
-  <w:latentStyles w:defLockedState="0" w:defUIPriority="99" w:defSemiHidden="0" w:defUnhideWhenUsed="0" w:defQFormat="0" w:count="372">
+  <w:latentStyles w:defLockedState="0" w:defUIPriority="99" w:defSemiHidden="0" w:defUnhideWhenUsed="0" w:defQFormat="0" w:count="371">
     <w:lsdException w:name="Normal" w:uiPriority="0" w:qFormat="1"/>
     <w:lsdException w:name="heading 1" w:uiPriority="9" w:qFormat="1"/>
     <w:lsdException w:name="heading 2" w:semiHidden="1" w:uiPriority="9" w:unhideWhenUsed="1" w:qFormat="1"/>
@@ -6864,7 +6693,6 @@
     <w:lsdException w:name="List Table 5 Dark Accent 6" w:uiPriority="50"/>
     <w:lsdException w:name="List Table 6 Colorful Accent 6" w:uiPriority="51"/>
     <w:lsdException w:name="List Table 7 Colorful Accent 6" w:uiPriority="52"/>
-    <w:lsdException w:name="Mention" w:semiHidden="1" w:unhideWhenUsed="1"/>
   </w:latentStyles>
   <w:style w:type="paragraph" w:default="1" w:styleId="Normal">
     <w:name w:val="Normal"/>
@@ -7986,7 +7814,7 @@
 </file>
 
 <file path=customXml/itemProps1.xml><?xml version="1.0" encoding="utf-8"?>
-<ds:datastoreItem xmlns:ds="http://schemas.openxmlformats.org/officeDocument/2006/customXml" ds:itemID="{3D355C50-8507-43FB-9673-963521E0BEAF}">
+<ds:datastoreItem xmlns:ds="http://schemas.openxmlformats.org/officeDocument/2006/customXml" ds:itemID="{ADF6C532-178C-45E2-8A38-644ACA7911F0}">
   <ds:schemaRefs>
     <ds:schemaRef ds:uri="http://schemas.openxmlformats.org/officeDocument/2006/bibliography"/>
   </ds:schemaRefs>

</xml_diff>

<commit_message>
update SRS and SAD
</commit_message>
<xml_diff>
--- a/SRSandSAD/Skynet SAD.docx
+++ b/SRSandSAD/Skynet SAD.docx
@@ -1,6 +1,6 @@
 
 <file path=word/document.xml><?xml version="1.0" encoding="utf-8"?>
-<w:document xmlns:wpc="http://schemas.microsoft.com/office/word/2010/wordprocessingCanvas" xmlns:mc="http://schemas.openxmlformats.org/markup-compatibility/2006" xmlns:o="urn:schemas-microsoft-com:office:office" xmlns:r="http://schemas.openxmlformats.org/officeDocument/2006/relationships" xmlns:m="http://schemas.openxmlformats.org/officeDocument/2006/math" xmlns:v="urn:schemas-microsoft-com:vml" xmlns:wp14="http://schemas.microsoft.com/office/word/2010/wordprocessingDrawing" xmlns:wp="http://schemas.openxmlformats.org/drawingml/2006/wordprocessingDrawing" xmlns:w10="urn:schemas-microsoft-com:office:word" xmlns:w="http://schemas.openxmlformats.org/wordprocessingml/2006/main" xmlns:w14="http://schemas.microsoft.com/office/word/2010/wordml" xmlns:w15="http://schemas.microsoft.com/office/word/2012/wordml" xmlns:wpg="http://schemas.microsoft.com/office/word/2010/wordprocessingGroup" xmlns:wpi="http://schemas.microsoft.com/office/word/2010/wordprocessingInk" xmlns:wne="http://schemas.microsoft.com/office/word/2006/wordml" xmlns:wps="http://schemas.microsoft.com/office/word/2010/wordprocessingShape" mc:Ignorable="w14 w15 wp14">
+<w:document xmlns:wpc="http://schemas.microsoft.com/office/word/2010/wordprocessingCanvas" xmlns:mc="http://schemas.openxmlformats.org/markup-compatibility/2006" xmlns:o="urn:schemas-microsoft-com:office:office" xmlns:r="http://schemas.openxmlformats.org/officeDocument/2006/relationships" xmlns:m="http://schemas.openxmlformats.org/officeDocument/2006/math" xmlns:v="urn:schemas-microsoft-com:vml" xmlns:wp14="http://schemas.microsoft.com/office/word/2010/wordprocessingDrawing" xmlns:wp="http://schemas.openxmlformats.org/drawingml/2006/wordprocessingDrawing" xmlns:w10="urn:schemas-microsoft-com:office:word" xmlns:w="http://schemas.openxmlformats.org/wordprocessingml/2006/main" xmlns:w14="http://schemas.microsoft.com/office/word/2010/wordml" xmlns:wpg="http://schemas.microsoft.com/office/word/2010/wordprocessingGroup" xmlns:wpi="http://schemas.microsoft.com/office/word/2010/wordprocessingInk" xmlns:wne="http://schemas.microsoft.com/office/word/2006/wordml" xmlns:wps="http://schemas.microsoft.com/office/word/2010/wordprocessingShape" mc:Ignorable="w14 wp14">
   <w:body>
     <w:p/>
     <w:p>
@@ -90,6 +90,7 @@
           <w:szCs w:val="28"/>
         </w:rPr>
       </w:pPr>
+      <w:proofErr w:type="gramStart"/>
       <w:r>
         <w:rPr>
           <w:rFonts w:ascii="Arial" w:hAnsi="Arial" w:cs="Arial"/>
@@ -99,6 +100,7 @@
         </w:rPr>
         <w:t>for</w:t>
       </w:r>
+      <w:proofErr w:type="gramEnd"/>
     </w:p>
     <w:p>
       <w:pPr>
@@ -357,7 +359,7 @@
       </w:tblPr>
       <w:tblGrid>
         <w:gridCol w:w="2130"/>
-        <w:gridCol w:w="3162"/>
+        <w:gridCol w:w="3378"/>
       </w:tblGrid>
       <w:tr>
         <w:tc>
@@ -792,8 +794,18 @@
                 <w:sz w:val="24"/>
                 <w:szCs w:val="24"/>
               </w:rPr>
-              <w:t>Gabriele Bavaro</w:t>
-            </w:r>
+              <w:t xml:space="preserve">Gabriele </w:t>
+            </w:r>
+            <w:proofErr w:type="spellStart"/>
+            <w:r>
+              <w:rPr>
+                <w:rFonts w:eastAsia="Times New Roman" w:cs="Arial"/>
+                <w:sz w:val="24"/>
+                <w:szCs w:val="24"/>
+              </w:rPr>
+              <w:t>Bavaro</w:t>
+            </w:r>
+            <w:proofErr w:type="spellEnd"/>
           </w:p>
         </w:tc>
       </w:tr>
@@ -812,6 +824,14 @@
                 <w:szCs w:val="24"/>
               </w:rPr>
             </w:pPr>
+            <w:r>
+              <w:rPr>
+                <w:rFonts w:eastAsia="Times New Roman" w:cs="Arial"/>
+                <w:sz w:val="24"/>
+                <w:szCs w:val="24"/>
+              </w:rPr>
+              <w:t>November 12, 2016</w:t>
+            </w:r>
           </w:p>
         </w:tc>
         <w:tc>
@@ -828,6 +848,14 @@
                 <w:szCs w:val="24"/>
               </w:rPr>
             </w:pPr>
+            <w:r>
+              <w:rPr>
+                <w:rFonts w:eastAsia="Times New Roman" w:cs="Arial"/>
+                <w:sz w:val="24"/>
+                <w:szCs w:val="24"/>
+              </w:rPr>
+              <w:t>1.05</w:t>
+            </w:r>
           </w:p>
         </w:tc>
         <w:tc>
@@ -840,10 +868,36 @@
               <w:spacing w:after="0" w:line="360" w:lineRule="auto"/>
               <w:rPr>
                 <w:rFonts w:eastAsia="Times New Roman" w:cs="Arial"/>
-                <w:sz w:val="24"/>
-                <w:szCs w:val="24"/>
               </w:rPr>
             </w:pPr>
+            <w:r>
+              <w:rPr>
+                <w:rFonts w:eastAsia="Times New Roman" w:cs="Arial"/>
+              </w:rPr>
+              <w:t xml:space="preserve">Made Sequence Diagram for </w:t>
+            </w:r>
+            <w:proofErr w:type="spellStart"/>
+            <w:r>
+              <w:rPr>
+                <w:rFonts w:eastAsia="Times New Roman" w:cs="Arial"/>
+              </w:rPr>
+              <w:t>makeReservation</w:t>
+            </w:r>
+            <w:proofErr w:type="spellEnd"/>
+            <w:r>
+              <w:rPr>
+                <w:rFonts w:eastAsia="Times New Roman" w:cs="Arial"/>
+              </w:rPr>
+              <w:t xml:space="preserve"> and </w:t>
+            </w:r>
+            <w:proofErr w:type="spellStart"/>
+            <w:r>
+              <w:rPr>
+                <w:rFonts w:eastAsia="Times New Roman" w:cs="Arial"/>
+              </w:rPr>
+              <w:t>addToWaitlist</w:t>
+            </w:r>
+            <w:proofErr w:type="spellEnd"/>
           </w:p>
         </w:tc>
         <w:tc>
@@ -860,6 +914,24 @@
                 <w:szCs w:val="24"/>
               </w:rPr>
             </w:pPr>
+            <w:r>
+              <w:rPr>
+                <w:rFonts w:eastAsia="Times New Roman" w:cs="Arial"/>
+                <w:sz w:val="24"/>
+                <w:szCs w:val="24"/>
+              </w:rPr>
+              <w:t xml:space="preserve">El-Mehdi </w:t>
+            </w:r>
+            <w:proofErr w:type="spellStart"/>
+            <w:r>
+              <w:rPr>
+                <w:rFonts w:eastAsia="Times New Roman" w:cs="Arial"/>
+                <w:sz w:val="24"/>
+                <w:szCs w:val="24"/>
+              </w:rPr>
+              <w:t>Beghdadi</w:t>
+            </w:r>
+            <w:proofErr w:type="spellEnd"/>
           </w:p>
         </w:tc>
       </w:tr>
@@ -878,6 +950,22 @@
                 <w:szCs w:val="24"/>
               </w:rPr>
             </w:pPr>
+            <w:r>
+              <w:rPr>
+                <w:rFonts w:eastAsia="Times New Roman" w:cs="Arial"/>
+                <w:sz w:val="24"/>
+                <w:szCs w:val="24"/>
+              </w:rPr>
+              <w:t>November 19</w:t>
+            </w:r>
+            <w:r>
+              <w:rPr>
+                <w:rFonts w:eastAsia="Times New Roman" w:cs="Arial"/>
+                <w:sz w:val="24"/>
+                <w:szCs w:val="24"/>
+              </w:rPr>
+              <w:t>, 2016</w:t>
+            </w:r>
           </w:p>
         </w:tc>
         <w:tc>
@@ -894,6 +982,14 @@
                 <w:szCs w:val="24"/>
               </w:rPr>
             </w:pPr>
+            <w:r>
+              <w:rPr>
+                <w:rFonts w:eastAsia="Times New Roman" w:cs="Arial"/>
+                <w:sz w:val="24"/>
+                <w:szCs w:val="24"/>
+              </w:rPr>
+              <w:t>1.07</w:t>
+            </w:r>
           </w:p>
         </w:tc>
         <w:tc>
@@ -910,6 +1006,16 @@
                 <w:szCs w:val="24"/>
               </w:rPr>
             </w:pPr>
+            <w:r>
+              <w:rPr>
+                <w:rFonts w:eastAsia="Times New Roman" w:cs="Arial"/>
+                <w:sz w:val="24"/>
+                <w:szCs w:val="24"/>
+              </w:rPr>
+              <w:t>Updated SDs</w:t>
+            </w:r>
+            <w:bookmarkStart w:id="0" w:name="_GoBack"/>
+            <w:bookmarkEnd w:id="0"/>
           </w:p>
         </w:tc>
         <w:tc>
@@ -926,6 +1032,24 @@
                 <w:szCs w:val="24"/>
               </w:rPr>
             </w:pPr>
+            <w:r>
+              <w:rPr>
+                <w:rFonts w:eastAsia="Times New Roman" w:cs="Arial"/>
+                <w:sz w:val="24"/>
+                <w:szCs w:val="24"/>
+              </w:rPr>
+              <w:t xml:space="preserve">El-Mehdi </w:t>
+            </w:r>
+            <w:proofErr w:type="spellStart"/>
+            <w:r>
+              <w:rPr>
+                <w:rFonts w:eastAsia="Times New Roman" w:cs="Arial"/>
+                <w:sz w:val="24"/>
+                <w:szCs w:val="24"/>
+              </w:rPr>
+              <w:t>Beghdadi</w:t>
+            </w:r>
+            <w:proofErr w:type="spellEnd"/>
           </w:p>
         </w:tc>
       </w:tr>
@@ -1023,8 +1147,6 @@
         </w:rPr>
         <w:br w:type="page"/>
       </w:r>
-      <w:bookmarkStart w:id="0" w:name="_GoBack"/>
-      <w:bookmarkEnd w:id="0"/>
     </w:p>
     <w:p>
       <w:pPr>
@@ -3175,6 +3297,7 @@
           <w:lang w:val="en-GB"/>
         </w:rPr>
       </w:pPr>
+      <w:proofErr w:type="gramStart"/>
       <w:r>
         <w:rPr>
           <w:rFonts w:eastAsia="Times New Roman" w:cs="Arial"/>
@@ -3182,7 +3305,17 @@
           <w:szCs w:val="24"/>
           <w:lang w:val="en-GB"/>
         </w:rPr>
-        <w:t>Provides the definitions of all terms, acronyms, and abbreviations required to properly interpret the Software Architecture Document.  This information may be provided by reference to the project’s Glossary.</w:t>
+        <w:t>Provides the definitions of all terms, acronyms, and abbreviations required to properly interpret the Software Architecture Document.</w:t>
+      </w:r>
+      <w:proofErr w:type="gramEnd"/>
+      <w:r>
+        <w:rPr>
+          <w:rFonts w:eastAsia="Times New Roman" w:cs="Arial"/>
+          <w:sz w:val="24"/>
+          <w:szCs w:val="24"/>
+          <w:lang w:val="en-GB"/>
+        </w:rPr>
+        <w:t xml:space="preserve">  This information may be provided by reference to the project’s Glossary.</w:t>
       </w:r>
       <w:r>
         <w:rPr>
@@ -3262,7 +3395,27 @@
           <w:szCs w:val="24"/>
           <w:lang w:val="en-GB"/>
         </w:rPr>
-        <w:t>: Unified Modeling Language</w:t>
+        <w:t xml:space="preserve">: Unified </w:t>
+      </w:r>
+      <w:proofErr w:type="spellStart"/>
+      <w:r>
+        <w:rPr>
+          <w:rFonts w:eastAsia="Times New Roman" w:cs="Arial"/>
+          <w:sz w:val="24"/>
+          <w:szCs w:val="24"/>
+          <w:lang w:val="en-GB"/>
+        </w:rPr>
+        <w:t>Modeling</w:t>
+      </w:r>
+      <w:proofErr w:type="spellEnd"/>
+      <w:r>
+        <w:rPr>
+          <w:rFonts w:eastAsia="Times New Roman" w:cs="Arial"/>
+          <w:sz w:val="24"/>
+          <w:szCs w:val="24"/>
+          <w:lang w:val="en-GB"/>
+        </w:rPr>
+        <w:t xml:space="preserve"> Language</w:t>
       </w:r>
     </w:p>
     <w:p>
@@ -3426,7 +3579,19 @@
           <w:szCs w:val="24"/>
           <w:lang w:val="en-GB"/>
         </w:rPr>
-        <w:t>Logical view</w:t>
+        <w:t xml:space="preserve">Logical </w:t>
+      </w:r>
+      <w:proofErr w:type="gramStart"/>
+      <w:r>
+        <w:rPr>
+          <w:rFonts w:eastAsia="Times New Roman"/>
+          <w:b/>
+          <w:color w:val="000000" w:themeColor="text1"/>
+          <w:sz w:val="24"/>
+          <w:szCs w:val="24"/>
+          <w:lang w:val="en-GB"/>
+        </w:rPr>
+        <w:t>view</w:t>
       </w:r>
       <w:r>
         <w:rPr>
@@ -3436,7 +3601,18 @@
           <w:szCs w:val="24"/>
           <w:lang w:val="en-GB"/>
         </w:rPr>
-        <w:t xml:space="preserve"> : Audience: Designers. The logical view is concerned with the functionality that the system provides to end-users. UML Diagrams used to represent the logical view include </w:t>
+        <w:t xml:space="preserve"> :</w:t>
+      </w:r>
+      <w:proofErr w:type="gramEnd"/>
+      <w:r>
+        <w:rPr>
+          <w:rFonts w:eastAsia="Times New Roman"/>
+          <w:color w:val="000000" w:themeColor="text1"/>
+          <w:sz w:val="24"/>
+          <w:szCs w:val="24"/>
+          <w:lang w:val="en-GB"/>
+        </w:rPr>
+        <w:t xml:space="preserve"> Audience: Designers. The logical view is concerned with the functionality that the system provides to end-users. UML Diagrams used to represent the logical view include </w:t>
       </w:r>
       <w:r>
         <w:rPr>
@@ -3570,7 +3746,85 @@
           <w:szCs w:val="24"/>
           <w:lang w:val="en-GB"/>
         </w:rPr>
-        <w:t xml:space="preserve"> (also known as Scenarios) : Audience: all the stakeholders of the system, including the end-users. The description of an architecture is illustrated using a small set of use cases, or scenarios which become a fifth view. The scenarios describe sequences of interactions between objects, and between processes. They are used to identify architectural elements and to illustrate and validate the architecture design. They also serve as a starting point for tests of an architecture prototype.  Related Artifacts : </w:t>
+        <w:t xml:space="preserve"> (also known as Scenarios</w:t>
+      </w:r>
+      <w:proofErr w:type="gramStart"/>
+      <w:r>
+        <w:rPr>
+          <w:rFonts w:eastAsia="Times New Roman"/>
+          <w:color w:val="000000" w:themeColor="text1"/>
+          <w:sz w:val="24"/>
+          <w:szCs w:val="24"/>
+          <w:lang w:val="en-GB"/>
+        </w:rPr>
+        <w:t>) :</w:t>
+      </w:r>
+      <w:proofErr w:type="gramEnd"/>
+      <w:r>
+        <w:rPr>
+          <w:rFonts w:eastAsia="Times New Roman"/>
+          <w:color w:val="000000" w:themeColor="text1"/>
+          <w:sz w:val="24"/>
+          <w:szCs w:val="24"/>
+          <w:lang w:val="en-GB"/>
+        </w:rPr>
+        <w:t xml:space="preserve"> Audience: all the stakeholders of the system, including the end-users. The description of </w:t>
+      </w:r>
+      <w:proofErr w:type="gramStart"/>
+      <w:r>
+        <w:rPr>
+          <w:rFonts w:eastAsia="Times New Roman"/>
+          <w:color w:val="000000" w:themeColor="text1"/>
+          <w:sz w:val="24"/>
+          <w:szCs w:val="24"/>
+          <w:lang w:val="en-GB"/>
+        </w:rPr>
+        <w:t>an architecture</w:t>
+      </w:r>
+      <w:proofErr w:type="gramEnd"/>
+      <w:r>
+        <w:rPr>
+          <w:rFonts w:eastAsia="Times New Roman"/>
+          <w:color w:val="000000" w:themeColor="text1"/>
+          <w:sz w:val="24"/>
+          <w:szCs w:val="24"/>
+          <w:lang w:val="en-GB"/>
+        </w:rPr>
+        <w:t xml:space="preserve"> is illustrated using a small set of use cases, or scenarios which become a fifth view. The scenarios describe sequences of interactions between objects, and between processes. They are used to identify architectural elements and to illustrate and validate the architecture design. They also serve as a starting point for tests of an architecture prototype.  Related </w:t>
+      </w:r>
+      <w:proofErr w:type="spellStart"/>
+      <w:proofErr w:type="gramStart"/>
+      <w:r>
+        <w:rPr>
+          <w:rFonts w:eastAsia="Times New Roman"/>
+          <w:color w:val="000000" w:themeColor="text1"/>
+          <w:sz w:val="24"/>
+          <w:szCs w:val="24"/>
+          <w:lang w:val="en-GB"/>
+        </w:rPr>
+        <w:t>Artifacts</w:t>
+      </w:r>
+      <w:proofErr w:type="spellEnd"/>
+      <w:r>
+        <w:rPr>
+          <w:rFonts w:eastAsia="Times New Roman"/>
+          <w:color w:val="000000" w:themeColor="text1"/>
+          <w:sz w:val="24"/>
+          <w:szCs w:val="24"/>
+          <w:lang w:val="en-GB"/>
+        </w:rPr>
+        <w:t xml:space="preserve"> :</w:t>
+      </w:r>
+      <w:proofErr w:type="gramEnd"/>
+      <w:r>
+        <w:rPr>
+          <w:rFonts w:eastAsia="Times New Roman"/>
+          <w:color w:val="000000" w:themeColor="text1"/>
+          <w:sz w:val="24"/>
+          <w:szCs w:val="24"/>
+          <w:lang w:val="en-GB"/>
+        </w:rPr>
+        <w:t xml:space="preserve"> </w:t>
       </w:r>
       <w:r>
         <w:rPr>
@@ -3678,6 +3932,285 @@
           <w:szCs w:val="24"/>
           <w:lang w:val="en-GB"/>
         </w:rPr>
+        <w:t>The key requirements of the system are:</w:t>
+      </w:r>
+    </w:p>
+    <w:p>
+      <w:pPr>
+        <w:spacing w:after="0" w:line="360" w:lineRule="auto"/>
+        <w:rPr>
+          <w:rFonts w:eastAsia="Times New Roman" w:cs="Arial"/>
+          <w:sz w:val="24"/>
+          <w:szCs w:val="24"/>
+          <w:lang w:val="en-GB"/>
+        </w:rPr>
+      </w:pPr>
+      <w:r>
+        <w:rPr>
+          <w:rFonts w:eastAsia="Times New Roman" w:cs="Arial"/>
+          <w:b/>
+          <w:sz w:val="24"/>
+          <w:szCs w:val="24"/>
+          <w:lang w:val="en-GB"/>
+        </w:rPr>
+        <w:t>Create reservation:</w:t>
+      </w:r>
+      <w:r>
+        <w:rPr>
+          <w:rFonts w:eastAsia="Times New Roman" w:cs="Arial"/>
+          <w:sz w:val="24"/>
+          <w:szCs w:val="24"/>
+          <w:lang w:val="en-GB"/>
+        </w:rPr>
+        <w:t xml:space="preserve"> A user shall be able to create a reservation.</w:t>
+      </w:r>
+    </w:p>
+    <w:p>
+      <w:pPr>
+        <w:spacing w:after="0" w:line="360" w:lineRule="auto"/>
+        <w:rPr>
+          <w:rFonts w:eastAsia="Times New Roman" w:cs="Arial"/>
+          <w:sz w:val="24"/>
+          <w:szCs w:val="24"/>
+          <w:lang w:val="en-GB"/>
+        </w:rPr>
+      </w:pPr>
+      <w:r>
+        <w:rPr>
+          <w:rFonts w:eastAsia="Times New Roman" w:cs="Arial"/>
+          <w:b/>
+          <w:sz w:val="24"/>
+          <w:szCs w:val="24"/>
+          <w:lang w:val="en-GB"/>
+        </w:rPr>
+        <w:t>Cancel reservation:</w:t>
+      </w:r>
+      <w:r>
+        <w:rPr>
+          <w:rFonts w:eastAsia="Times New Roman" w:cs="Arial"/>
+          <w:b/>
+          <w:sz w:val="24"/>
+          <w:szCs w:val="24"/>
+          <w:lang w:val="en-GB"/>
+        </w:rPr>
+        <w:t xml:space="preserve"> </w:t>
+      </w:r>
+      <w:r>
+        <w:rPr>
+          <w:rFonts w:eastAsia="Times New Roman" w:cs="Arial"/>
+          <w:sz w:val="24"/>
+          <w:szCs w:val="24"/>
+          <w:lang w:val="en-GB"/>
+        </w:rPr>
+        <w:t>A user shall be able to cancel his/her reservation.</w:t>
+      </w:r>
+    </w:p>
+    <w:p>
+      <w:pPr>
+        <w:spacing w:after="0" w:line="360" w:lineRule="auto"/>
+        <w:rPr>
+          <w:rFonts w:eastAsia="Times New Roman" w:cs="Arial"/>
+          <w:sz w:val="24"/>
+          <w:szCs w:val="24"/>
+          <w:lang w:val="en-GB"/>
+        </w:rPr>
+      </w:pPr>
+      <w:r>
+        <w:rPr>
+          <w:rFonts w:eastAsia="Times New Roman" w:cs="Arial"/>
+          <w:b/>
+          <w:sz w:val="24"/>
+          <w:szCs w:val="24"/>
+          <w:lang w:val="en-GB"/>
+        </w:rPr>
+        <w:t>Add to waitlist:</w:t>
+      </w:r>
+      <w:r>
+        <w:rPr>
+          <w:rFonts w:eastAsia="Times New Roman" w:cs="Arial"/>
+          <w:b/>
+          <w:sz w:val="24"/>
+          <w:szCs w:val="24"/>
+          <w:lang w:val="en-GB"/>
+        </w:rPr>
+        <w:t xml:space="preserve"> </w:t>
+      </w:r>
+      <w:r>
+        <w:rPr>
+          <w:rFonts w:eastAsia="Times New Roman" w:cs="Arial"/>
+          <w:sz w:val="24"/>
+          <w:szCs w:val="24"/>
+          <w:lang w:val="en-GB"/>
+        </w:rPr>
+        <w:t xml:space="preserve">If a reservation is unavailable, a user shall be able to add </w:t>
+      </w:r>
+      <w:proofErr w:type="gramStart"/>
+      <w:r>
+        <w:rPr>
+          <w:rFonts w:eastAsia="Times New Roman" w:cs="Arial"/>
+          <w:sz w:val="24"/>
+          <w:szCs w:val="24"/>
+          <w:lang w:val="en-GB"/>
+        </w:rPr>
+        <w:t>himself-</w:t>
+      </w:r>
+      <w:proofErr w:type="gramEnd"/>
+      <w:r>
+        <w:rPr>
+          <w:rFonts w:eastAsia="Times New Roman" w:cs="Arial"/>
+          <w:sz w:val="24"/>
+          <w:szCs w:val="24"/>
+          <w:lang w:val="en-GB"/>
+        </w:rPr>
+        <w:t>herself to a waitlist for that reservation.</w:t>
+      </w:r>
+    </w:p>
+    <w:p>
+      <w:pPr>
+        <w:spacing w:after="0" w:line="360" w:lineRule="auto"/>
+        <w:rPr>
+          <w:rFonts w:eastAsia="Times New Roman" w:cs="Arial"/>
+          <w:sz w:val="24"/>
+          <w:szCs w:val="24"/>
+          <w:lang w:val="en-GB"/>
+        </w:rPr>
+      </w:pPr>
+      <w:r>
+        <w:rPr>
+          <w:rFonts w:eastAsia="Times New Roman" w:cs="Arial"/>
+          <w:b/>
+          <w:sz w:val="24"/>
+          <w:szCs w:val="24"/>
+          <w:lang w:val="en-GB"/>
+        </w:rPr>
+        <w:t>Login to the system:</w:t>
+      </w:r>
+      <w:r>
+        <w:rPr>
+          <w:rFonts w:eastAsia="Times New Roman" w:cs="Arial"/>
+          <w:b/>
+          <w:sz w:val="24"/>
+          <w:szCs w:val="24"/>
+          <w:lang w:val="en-GB"/>
+        </w:rPr>
+        <w:t xml:space="preserve"> </w:t>
+      </w:r>
+      <w:r>
+        <w:rPr>
+          <w:rFonts w:eastAsia="Times New Roman" w:cs="Arial"/>
+          <w:sz w:val="24"/>
+          <w:szCs w:val="24"/>
+          <w:lang w:val="en-GB"/>
+        </w:rPr>
+        <w:t>A user shall be able to login to the system.</w:t>
+      </w:r>
+    </w:p>
+    <w:p>
+      <w:pPr>
+        <w:spacing w:after="0" w:line="360" w:lineRule="auto"/>
+        <w:rPr>
+          <w:rFonts w:eastAsia="Times New Roman" w:cs="Arial"/>
+          <w:sz w:val="24"/>
+          <w:szCs w:val="24"/>
+          <w:lang w:val="en-GB"/>
+        </w:rPr>
+      </w:pPr>
+      <w:r>
+        <w:rPr>
+          <w:rFonts w:eastAsia="Times New Roman" w:cs="Arial"/>
+          <w:sz w:val="24"/>
+          <w:szCs w:val="24"/>
+          <w:lang w:val="en-GB"/>
+        </w:rPr>
+        <w:t xml:space="preserve">The main constraints </w:t>
+      </w:r>
+      <w:r>
+        <w:rPr>
+          <w:rFonts w:eastAsia="Times New Roman" w:cs="Arial"/>
+          <w:sz w:val="24"/>
+          <w:szCs w:val="24"/>
+          <w:lang w:val="en-GB"/>
+        </w:rPr>
+        <w:t>are:</w:t>
+      </w:r>
+    </w:p>
+    <w:p>
+      <w:pPr>
+        <w:spacing w:after="0" w:line="360" w:lineRule="auto"/>
+        <w:rPr>
+          <w:rFonts w:eastAsia="Times New Roman" w:cs="Arial"/>
+          <w:sz w:val="24"/>
+          <w:szCs w:val="24"/>
+          <w:lang w:val="en-GB"/>
+        </w:rPr>
+      </w:pPr>
+      <w:r>
+        <w:rPr>
+          <w:rFonts w:eastAsia="Times New Roman" w:cs="Arial"/>
+          <w:sz w:val="24"/>
+          <w:szCs w:val="24"/>
+          <w:lang w:val="en-GB"/>
+        </w:rPr>
+        <w:t>-</w:t>
+      </w:r>
+    </w:p>
+    <w:p>
+      <w:pPr>
+        <w:spacing w:after="0" w:line="360" w:lineRule="auto"/>
+        <w:rPr>
+          <w:rFonts w:eastAsia="Times New Roman" w:cs="Arial"/>
+          <w:sz w:val="24"/>
+          <w:szCs w:val="24"/>
+          <w:lang w:val="en-GB"/>
+        </w:rPr>
+      </w:pPr>
+      <w:r>
+        <w:rPr>
+          <w:rFonts w:eastAsia="Times New Roman" w:cs="Arial"/>
+          <w:sz w:val="24"/>
+          <w:szCs w:val="24"/>
+          <w:lang w:val="en-GB"/>
+        </w:rPr>
+        <w:t>-</w:t>
+      </w:r>
+    </w:p>
+    <w:p>
+      <w:pPr>
+        <w:spacing w:after="0" w:line="360" w:lineRule="auto"/>
+        <w:rPr>
+          <w:rFonts w:eastAsia="Times New Roman" w:cs="Arial"/>
+          <w:sz w:val="24"/>
+          <w:szCs w:val="24"/>
+          <w:lang w:val="en-GB"/>
+        </w:rPr>
+      </w:pPr>
+      <w:r>
+        <w:rPr>
+          <w:rFonts w:eastAsia="Times New Roman" w:cs="Arial"/>
+          <w:sz w:val="24"/>
+          <w:szCs w:val="24"/>
+          <w:lang w:val="en-GB"/>
+        </w:rPr>
+        <w:t xml:space="preserve"> </w:t>
+      </w:r>
+    </w:p>
+    <w:p>
+      <w:pPr>
+        <w:spacing w:after="0" w:line="360" w:lineRule="auto"/>
+        <w:rPr>
+          <w:rFonts w:eastAsia="Times New Roman" w:cs="Arial"/>
+          <w:sz w:val="24"/>
+          <w:szCs w:val="24"/>
+          <w:lang w:val="en-GB"/>
+        </w:rPr>
+      </w:pPr>
+      <w:r>
+        <w:rPr>
+          <w:rFonts w:eastAsia="Times New Roman" w:cs="Arial"/>
+          <w:sz w:val="24"/>
+          <w:szCs w:val="24"/>
+          <w:lang w:val="en-GB"/>
+        </w:rPr>
         <w:t>Requirements are already described in SRS. In this section d</w:t>
       </w:r>
       <w:r>
@@ -3741,6 +4274,7 @@
           <w:szCs w:val="24"/>
           <w:lang w:val="en-GB"/>
         </w:rPr>
+        <w:lastRenderedPageBreak/>
         <w:t>Functional requirements</w:t>
       </w:r>
       <w:r>
@@ -3836,10 +4370,10 @@
         <w:tblLook w:val="04A0" w:firstRow="1" w:lastRow="0" w:firstColumn="1" w:lastColumn="0" w:noHBand="0" w:noVBand="1"/>
       </w:tblPr>
       <w:tblGrid>
-        <w:gridCol w:w="2336"/>
-        <w:gridCol w:w="2336"/>
-        <w:gridCol w:w="2346"/>
-        <w:gridCol w:w="2332"/>
+        <w:gridCol w:w="2394"/>
+        <w:gridCol w:w="2394"/>
+        <w:gridCol w:w="2394"/>
+        <w:gridCol w:w="2394"/>
       </w:tblGrid>
       <w:tr>
         <w:tc>
@@ -3865,7 +4399,6 @@
                 <w:szCs w:val="24"/>
                 <w:lang w:val="en-GB"/>
               </w:rPr>
-              <w:lastRenderedPageBreak/>
               <w:t>Source</w:t>
             </w:r>
           </w:p>
@@ -4119,7 +4652,25 @@
           <w:szCs w:val="24"/>
           <w:lang w:val="en-GB"/>
         </w:rPr>
-        <w:t>Describe the architecturally relevant non-functional requirements, i.e. those which are important for developing the software architecture. Think of security, privacy, third-party products, system dependencies, distribution and reuse. Also environmental factors such as context, design, implementation strategy, team composition, development tools, time to market, use of legacy code may be addressed.</w:t>
+        <w:t xml:space="preserve">Describe the architecturally relevant non-functional requirements, i.e. those which are important for developing the software architecture. Think of security, privacy, third-party products, system dependencies, distribution and reuse. Also environmental factors such as context, design, implementation strategy, team composition, development tools, </w:t>
+      </w:r>
+      <w:proofErr w:type="gramStart"/>
+      <w:r>
+        <w:rPr>
+          <w:sz w:val="24"/>
+          <w:szCs w:val="24"/>
+          <w:lang w:val="en-GB"/>
+        </w:rPr>
+        <w:t>time</w:t>
+      </w:r>
+      <w:proofErr w:type="gramEnd"/>
+      <w:r>
+        <w:rPr>
+          <w:sz w:val="24"/>
+          <w:szCs w:val="24"/>
+          <w:lang w:val="en-GB"/>
+        </w:rPr>
+        <w:t xml:space="preserve"> to market, use of legacy code may be addressed.</w:t>
       </w:r>
     </w:p>
     <w:p>
@@ -4165,10 +4716,10 @@
         <w:tblLook w:val="04A0" w:firstRow="1" w:lastRow="0" w:firstColumn="1" w:lastColumn="0" w:noHBand="0" w:noVBand="1"/>
       </w:tblPr>
       <w:tblGrid>
-        <w:gridCol w:w="2314"/>
-        <w:gridCol w:w="2346"/>
-        <w:gridCol w:w="2347"/>
-        <w:gridCol w:w="2343"/>
+        <w:gridCol w:w="2394"/>
+        <w:gridCol w:w="2394"/>
+        <w:gridCol w:w="2394"/>
+        <w:gridCol w:w="2394"/>
       </w:tblGrid>
       <w:tr>
         <w:tc>
@@ -4248,7 +4799,18 @@
                 <w:szCs w:val="24"/>
                 <w:lang w:val="en-GB"/>
               </w:rPr>
-              <w:t>Architectural relevance</w:t>
+              <w:t xml:space="preserve">Architectural </w:t>
+            </w:r>
+            <w:r>
+              <w:rPr>
+                <w:rFonts w:eastAsia="Times New Roman" w:cs="Arial"/>
+                <w:b/>
+                <w:sz w:val="24"/>
+                <w:szCs w:val="24"/>
+                <w:lang w:val="en-GB"/>
+              </w:rPr>
+              <w:lastRenderedPageBreak/>
+              <w:t>relevance</w:t>
             </w:r>
           </w:p>
         </w:tc>
@@ -4275,6 +4837,7 @@
                 <w:szCs w:val="24"/>
                 <w:lang w:val="en-GB"/>
               </w:rPr>
+              <w:lastRenderedPageBreak/>
               <w:t xml:space="preserve">Addressed </w:t>
             </w:r>
             <w:r>
@@ -4305,6 +4868,7 @@
                 <w:lang w:val="en-GB"/>
               </w:rPr>
             </w:pPr>
+            <w:proofErr w:type="gramStart"/>
             <w:r>
               <w:rPr>
                 <w:rFonts w:eastAsia="Times New Roman" w:cs="Arial"/>
@@ -4312,7 +4876,18 @@
                 <w:szCs w:val="24"/>
                 <w:lang w:val="en-GB"/>
               </w:rPr>
-              <w:t>e.g. Vision, SRS.</w:t>
+              <w:lastRenderedPageBreak/>
+              <w:t>e.g</w:t>
+            </w:r>
+            <w:proofErr w:type="gramEnd"/>
+            <w:r>
+              <w:rPr>
+                <w:rFonts w:eastAsia="Times New Roman" w:cs="Arial"/>
+                <w:sz w:val="24"/>
+                <w:szCs w:val="24"/>
+                <w:lang w:val="en-GB"/>
+              </w:rPr>
+              <w:t>. Vision, SRS.</w:t>
             </w:r>
           </w:p>
         </w:tc>
@@ -4527,7 +5102,77 @@
           <w:szCs w:val="24"/>
           <w:lang w:val="en-GB"/>
         </w:rPr>
-        <w:t xml:space="preserve">the behavior of the system as seen by its actors. Use case scenarios describe sequences of interactions between actorsd and the system (seen as a black box) as well as between the system and external systemsTthe </w:t>
+        <w:t xml:space="preserve">the </w:t>
+      </w:r>
+      <w:proofErr w:type="spellStart"/>
+      <w:r>
+        <w:rPr>
+          <w:rFonts w:cs="Arial"/>
+          <w:sz w:val="24"/>
+          <w:szCs w:val="24"/>
+          <w:lang w:val="en-GB"/>
+        </w:rPr>
+        <w:t>behavior</w:t>
+      </w:r>
+      <w:proofErr w:type="spellEnd"/>
+      <w:r>
+        <w:rPr>
+          <w:rFonts w:cs="Arial"/>
+          <w:sz w:val="24"/>
+          <w:szCs w:val="24"/>
+          <w:lang w:val="en-GB"/>
+        </w:rPr>
+        <w:t xml:space="preserve"> of the system as seen by its actors. </w:t>
+      </w:r>
+      <w:proofErr w:type="gramStart"/>
+      <w:r>
+        <w:rPr>
+          <w:rFonts w:cs="Arial"/>
+          <w:sz w:val="24"/>
+          <w:szCs w:val="24"/>
+          <w:lang w:val="en-GB"/>
+        </w:rPr>
+        <w:t xml:space="preserve">Use case scenarios describe sequences of interactions between </w:t>
+      </w:r>
+      <w:proofErr w:type="spellStart"/>
+      <w:r>
+        <w:rPr>
+          <w:rFonts w:cs="Arial"/>
+          <w:sz w:val="24"/>
+          <w:szCs w:val="24"/>
+          <w:lang w:val="en-GB"/>
+        </w:rPr>
+        <w:t>actorsd</w:t>
+      </w:r>
+      <w:proofErr w:type="spellEnd"/>
+      <w:r>
+        <w:rPr>
+          <w:rFonts w:cs="Arial"/>
+          <w:sz w:val="24"/>
+          <w:szCs w:val="24"/>
+          <w:lang w:val="en-GB"/>
+        </w:rPr>
+        <w:t xml:space="preserve"> and the system (seen as a black box) as well as between the system and external </w:t>
+      </w:r>
+      <w:proofErr w:type="spellStart"/>
+      <w:r>
+        <w:rPr>
+          <w:rFonts w:cs="Arial"/>
+          <w:sz w:val="24"/>
+          <w:szCs w:val="24"/>
+          <w:lang w:val="en-GB"/>
+        </w:rPr>
+        <w:t>systemsTthe</w:t>
+      </w:r>
+      <w:proofErr w:type="spellEnd"/>
+      <w:r>
+        <w:rPr>
+          <w:rFonts w:cs="Arial"/>
+          <w:sz w:val="24"/>
+          <w:szCs w:val="24"/>
+          <w:lang w:val="en-GB"/>
+        </w:rPr>
+        <w:t xml:space="preserve"> </w:t>
       </w:r>
       <w:r>
         <w:rPr>
@@ -4546,7 +5191,17 @@
           <w:szCs w:val="24"/>
           <w:lang w:val="en-GB"/>
         </w:rPr>
-        <w:t xml:space="preserve"> is used to capture this view.</w:t>
+        <w:t xml:space="preserve"> is</w:t>
+      </w:r>
+      <w:proofErr w:type="gramEnd"/>
+      <w:r>
+        <w:rPr>
+          <w:rFonts w:cs="Arial"/>
+          <w:sz w:val="24"/>
+          <w:szCs w:val="24"/>
+          <w:lang w:val="en-GB"/>
+        </w:rPr>
+        <w:t xml:space="preserve"> used to capture this view.</w:t>
       </w:r>
       <w:bookmarkStart w:id="10" w:name="_Toc437439101"/>
     </w:p>
@@ -4652,6 +5307,7 @@
         </w:rPr>
       </w:pPr>
       <w:bookmarkStart w:id="11" w:name="_Toc437439102"/>
+      <w:proofErr w:type="gramStart"/>
       <w:r>
         <w:rPr>
           <w:rFonts w:asciiTheme="minorHAnsi" w:hAnsiTheme="minorHAnsi"/>
@@ -4671,6 +5327,7 @@
         <w:t>, tiers etc.</w:t>
       </w:r>
       <w:bookmarkEnd w:id="11"/>
+      <w:proofErr w:type="gramEnd"/>
     </w:p>
     <w:p>
       <w:pPr>
@@ -4815,6 +5472,7 @@
           <w:lang w:val="en-GB"/>
         </w:rPr>
       </w:pPr>
+      <w:proofErr w:type="spellStart"/>
       <w:r>
         <w:rPr>
           <w:rFonts w:cs="Arial"/>
@@ -4822,7 +5480,37 @@
           <w:szCs w:val="24"/>
           <w:lang w:val="en-GB"/>
         </w:rPr>
-        <w:t>Desribe packages of individual subsystems that are architecturally significant. For each package nclude a subsection with its name, its brief description, and a diagram with all significant classes and packages contained within the package.</w:t>
+        <w:t>Desribe</w:t>
+      </w:r>
+      <w:proofErr w:type="spellEnd"/>
+      <w:r>
+        <w:rPr>
+          <w:rFonts w:cs="Arial"/>
+          <w:sz w:val="24"/>
+          <w:szCs w:val="24"/>
+          <w:lang w:val="en-GB"/>
+        </w:rPr>
+        <w:t xml:space="preserve"> packages of individual subsystems that are architecturally significant. For each package </w:t>
+      </w:r>
+      <w:proofErr w:type="spellStart"/>
+      <w:r>
+        <w:rPr>
+          <w:rFonts w:cs="Arial"/>
+          <w:sz w:val="24"/>
+          <w:szCs w:val="24"/>
+          <w:lang w:val="en-GB"/>
+        </w:rPr>
+        <w:t>nclude</w:t>
+      </w:r>
+      <w:proofErr w:type="spellEnd"/>
+      <w:r>
+        <w:rPr>
+          <w:rFonts w:cs="Arial"/>
+          <w:sz w:val="24"/>
+          <w:szCs w:val="24"/>
+          <w:lang w:val="en-GB"/>
+        </w:rPr>
+        <w:t xml:space="preserve"> a subsection with its name, its brief description, and a diagram with all significant classes and packages contained within the package.</w:t>
       </w:r>
     </w:p>
     <w:p>
@@ -4932,8 +5620,8 @@
       </w:pPr>
     </w:p>
     <w:sectPr>
-      <w:headerReference w:type="default" r:id="rId8"/>
-      <w:footerReference w:type="default" r:id="rId9"/>
+      <w:headerReference w:type="default" r:id="rId9"/>
+      <w:footerReference w:type="default" r:id="rId10"/>
       <w:pgSz w:w="12240" w:h="15840"/>
       <w:pgMar w:top="1440" w:right="1440" w:bottom="1440" w:left="1440" w:header="720" w:footer="720" w:gutter="0"/>
       <w:pgNumType w:start="0"/>
@@ -4946,7 +5634,7 @@
 </file>
 
 <file path=word/endnotes.xml><?xml version="1.0" encoding="utf-8"?>
-<w:endnotes xmlns:wpc="http://schemas.microsoft.com/office/word/2010/wordprocessingCanvas" xmlns:mc="http://schemas.openxmlformats.org/markup-compatibility/2006" xmlns:o="urn:schemas-microsoft-com:office:office" xmlns:r="http://schemas.openxmlformats.org/officeDocument/2006/relationships" xmlns:m="http://schemas.openxmlformats.org/officeDocument/2006/math" xmlns:v="urn:schemas-microsoft-com:vml" xmlns:wp14="http://schemas.microsoft.com/office/word/2010/wordprocessingDrawing" xmlns:wp="http://schemas.openxmlformats.org/drawingml/2006/wordprocessingDrawing" xmlns:w10="urn:schemas-microsoft-com:office:word" xmlns:w="http://schemas.openxmlformats.org/wordprocessingml/2006/main" xmlns:w14="http://schemas.microsoft.com/office/word/2010/wordml" xmlns:w15="http://schemas.microsoft.com/office/word/2012/wordml" xmlns:wpg="http://schemas.microsoft.com/office/word/2010/wordprocessingGroup" xmlns:wpi="http://schemas.microsoft.com/office/word/2010/wordprocessingInk" xmlns:wne="http://schemas.microsoft.com/office/word/2006/wordml" xmlns:wps="http://schemas.microsoft.com/office/word/2010/wordprocessingShape" mc:Ignorable="w14 w15 wp14">
+<w:endnotes xmlns:wpc="http://schemas.microsoft.com/office/word/2010/wordprocessingCanvas" xmlns:mc="http://schemas.openxmlformats.org/markup-compatibility/2006" xmlns:o="urn:schemas-microsoft-com:office:office" xmlns:r="http://schemas.openxmlformats.org/officeDocument/2006/relationships" xmlns:m="http://schemas.openxmlformats.org/officeDocument/2006/math" xmlns:v="urn:schemas-microsoft-com:vml" xmlns:wp14="http://schemas.microsoft.com/office/word/2010/wordprocessingDrawing" xmlns:wp="http://schemas.openxmlformats.org/drawingml/2006/wordprocessingDrawing" xmlns:w10="urn:schemas-microsoft-com:office:word" xmlns:w="http://schemas.openxmlformats.org/wordprocessingml/2006/main" xmlns:w14="http://schemas.microsoft.com/office/word/2010/wordml" xmlns:wpg="http://schemas.microsoft.com/office/word/2010/wordprocessingGroup" xmlns:wpi="http://schemas.microsoft.com/office/word/2010/wordprocessingInk" xmlns:wne="http://schemas.microsoft.com/office/word/2006/wordml" xmlns:wps="http://schemas.microsoft.com/office/word/2010/wordprocessingShape" mc:Ignorable="w14 wp14">
   <w:endnote w:type="separator" w:id="-1">
     <w:p>
       <w:pPr>
@@ -4971,7 +5659,7 @@
 </file>
 
 <file path=word/footer1.xml><?xml version="1.0" encoding="utf-8"?>
-<w:ftr xmlns:wpc="http://schemas.microsoft.com/office/word/2010/wordprocessingCanvas" xmlns:mc="http://schemas.openxmlformats.org/markup-compatibility/2006" xmlns:o="urn:schemas-microsoft-com:office:office" xmlns:r="http://schemas.openxmlformats.org/officeDocument/2006/relationships" xmlns:m="http://schemas.openxmlformats.org/officeDocument/2006/math" xmlns:v="urn:schemas-microsoft-com:vml" xmlns:wp14="http://schemas.microsoft.com/office/word/2010/wordprocessingDrawing" xmlns:wp="http://schemas.openxmlformats.org/drawingml/2006/wordprocessingDrawing" xmlns:w10="urn:schemas-microsoft-com:office:word" xmlns:w="http://schemas.openxmlformats.org/wordprocessingml/2006/main" xmlns:w14="http://schemas.microsoft.com/office/word/2010/wordml" xmlns:w15="http://schemas.microsoft.com/office/word/2012/wordml" xmlns:wpg="http://schemas.microsoft.com/office/word/2010/wordprocessingGroup" xmlns:wpi="http://schemas.microsoft.com/office/word/2010/wordprocessingInk" xmlns:wne="http://schemas.microsoft.com/office/word/2006/wordml" xmlns:wps="http://schemas.microsoft.com/office/word/2010/wordprocessingShape" mc:Ignorable="w14 w15 wp14">
+<w:ftr xmlns:wpc="http://schemas.microsoft.com/office/word/2010/wordprocessingCanvas" xmlns:mc="http://schemas.openxmlformats.org/markup-compatibility/2006" xmlns:o="urn:schemas-microsoft-com:office:office" xmlns:r="http://schemas.openxmlformats.org/officeDocument/2006/relationships" xmlns:m="http://schemas.openxmlformats.org/officeDocument/2006/math" xmlns:v="urn:schemas-microsoft-com:vml" xmlns:wp14="http://schemas.microsoft.com/office/word/2010/wordprocessingDrawing" xmlns:wp="http://schemas.openxmlformats.org/drawingml/2006/wordprocessingDrawing" xmlns:w10="urn:schemas-microsoft-com:office:word" xmlns:w="http://schemas.openxmlformats.org/wordprocessingml/2006/main" xmlns:w14="http://schemas.microsoft.com/office/word/2010/wordml" xmlns:wpg="http://schemas.microsoft.com/office/word/2010/wordprocessingGroup" xmlns:wpi="http://schemas.microsoft.com/office/word/2010/wordprocessingInk" xmlns:wne="http://schemas.microsoft.com/office/word/2006/wordml" xmlns:wps="http://schemas.microsoft.com/office/word/2010/wordprocessingShape" mc:Ignorable="w14 wp14">
   <w:sdt>
     <w:sdtPr>
       <w:id w:val="1053348481"/>
@@ -5031,7 +5719,7 @@
                 <w:bCs/>
                 <w:noProof/>
               </w:rPr>
-              <w:t>3</w:t>
+              <w:t>1</w:t>
             </w:r>
             <w:r>
               <w:rPr>
@@ -5076,7 +5764,7 @@
                 <w:bCs/>
                 <w:noProof/>
               </w:rPr>
-              <w:t>8</w:t>
+              <w:t>9</w:t>
             </w:r>
             <w:r>
               <w:rPr>
@@ -5101,7 +5789,7 @@
 </file>
 
 <file path=word/footnotes.xml><?xml version="1.0" encoding="utf-8"?>
-<w:footnotes xmlns:wpc="http://schemas.microsoft.com/office/word/2010/wordprocessingCanvas" xmlns:mc="http://schemas.openxmlformats.org/markup-compatibility/2006" xmlns:o="urn:schemas-microsoft-com:office:office" xmlns:r="http://schemas.openxmlformats.org/officeDocument/2006/relationships" xmlns:m="http://schemas.openxmlformats.org/officeDocument/2006/math" xmlns:v="urn:schemas-microsoft-com:vml" xmlns:wp14="http://schemas.microsoft.com/office/word/2010/wordprocessingDrawing" xmlns:wp="http://schemas.openxmlformats.org/drawingml/2006/wordprocessingDrawing" xmlns:w10="urn:schemas-microsoft-com:office:word" xmlns:w="http://schemas.openxmlformats.org/wordprocessingml/2006/main" xmlns:w14="http://schemas.microsoft.com/office/word/2010/wordml" xmlns:w15="http://schemas.microsoft.com/office/word/2012/wordml" xmlns:wpg="http://schemas.microsoft.com/office/word/2010/wordprocessingGroup" xmlns:wpi="http://schemas.microsoft.com/office/word/2010/wordprocessingInk" xmlns:wne="http://schemas.microsoft.com/office/word/2006/wordml" xmlns:wps="http://schemas.microsoft.com/office/word/2010/wordprocessingShape" mc:Ignorable="w14 w15 wp14">
+<w:footnotes xmlns:wpc="http://schemas.microsoft.com/office/word/2010/wordprocessingCanvas" xmlns:mc="http://schemas.openxmlformats.org/markup-compatibility/2006" xmlns:o="urn:schemas-microsoft-com:office:office" xmlns:r="http://schemas.openxmlformats.org/officeDocument/2006/relationships" xmlns:m="http://schemas.openxmlformats.org/officeDocument/2006/math" xmlns:v="urn:schemas-microsoft-com:vml" xmlns:wp14="http://schemas.microsoft.com/office/word/2010/wordprocessingDrawing" xmlns:wp="http://schemas.openxmlformats.org/drawingml/2006/wordprocessingDrawing" xmlns:w10="urn:schemas-microsoft-com:office:word" xmlns:w="http://schemas.openxmlformats.org/wordprocessingml/2006/main" xmlns:w14="http://schemas.microsoft.com/office/word/2010/wordml" xmlns:wpg="http://schemas.microsoft.com/office/word/2010/wordprocessingGroup" xmlns:wpi="http://schemas.microsoft.com/office/word/2010/wordprocessingInk" xmlns:wne="http://schemas.microsoft.com/office/word/2006/wordml" xmlns:wps="http://schemas.microsoft.com/office/word/2010/wordprocessingShape" mc:Ignorable="w14 wp14">
   <w:footnote w:type="separator" w:id="-1">
     <w:p>
       <w:pPr>
@@ -5126,7 +5814,7 @@
 </file>
 
 <file path=word/header1.xml><?xml version="1.0" encoding="utf-8"?>
-<w:hdr xmlns:wpc="http://schemas.microsoft.com/office/word/2010/wordprocessingCanvas" xmlns:mc="http://schemas.openxmlformats.org/markup-compatibility/2006" xmlns:o="urn:schemas-microsoft-com:office:office" xmlns:r="http://schemas.openxmlformats.org/officeDocument/2006/relationships" xmlns:m="http://schemas.openxmlformats.org/officeDocument/2006/math" xmlns:v="urn:schemas-microsoft-com:vml" xmlns:wp14="http://schemas.microsoft.com/office/word/2010/wordprocessingDrawing" xmlns:wp="http://schemas.openxmlformats.org/drawingml/2006/wordprocessingDrawing" xmlns:w10="urn:schemas-microsoft-com:office:word" xmlns:w="http://schemas.openxmlformats.org/wordprocessingml/2006/main" xmlns:w14="http://schemas.microsoft.com/office/word/2010/wordml" xmlns:w15="http://schemas.microsoft.com/office/word/2012/wordml" xmlns:wpg="http://schemas.microsoft.com/office/word/2010/wordprocessingGroup" xmlns:wpi="http://schemas.microsoft.com/office/word/2010/wordprocessingInk" xmlns:wne="http://schemas.microsoft.com/office/word/2006/wordml" xmlns:wps="http://schemas.microsoft.com/office/word/2010/wordprocessingShape" mc:Ignorable="w14 w15 wp14">
+<w:hdr xmlns:wpc="http://schemas.microsoft.com/office/word/2010/wordprocessingCanvas" xmlns:mc="http://schemas.openxmlformats.org/markup-compatibility/2006" xmlns:o="urn:schemas-microsoft-com:office:office" xmlns:r="http://schemas.openxmlformats.org/officeDocument/2006/relationships" xmlns:m="http://schemas.openxmlformats.org/officeDocument/2006/math" xmlns:v="urn:schemas-microsoft-com:vml" xmlns:wp14="http://schemas.microsoft.com/office/word/2010/wordprocessingDrawing" xmlns:wp="http://schemas.openxmlformats.org/drawingml/2006/wordprocessingDrawing" xmlns:w10="urn:schemas-microsoft-com:office:word" xmlns:w="http://schemas.openxmlformats.org/wordprocessingml/2006/main" xmlns:w14="http://schemas.microsoft.com/office/word/2010/wordml" xmlns:wpg="http://schemas.microsoft.com/office/word/2010/wordprocessingGroup" xmlns:wpi="http://schemas.microsoft.com/office/word/2010/wordprocessingInk" xmlns:wne="http://schemas.microsoft.com/office/word/2006/wordml" xmlns:wps="http://schemas.microsoft.com/office/word/2010/wordprocessingShape" mc:Ignorable="w14 wp14">
   <w:tbl>
     <w:tblPr>
       <w:tblW w:w="9558" w:type="dxa"/>
@@ -5355,8 +6043,8 @@
 </file>
 
 <file path=word/numbering.xml><?xml version="1.0" encoding="utf-8"?>
-<w:numbering xmlns:wpc="http://schemas.microsoft.com/office/word/2010/wordprocessingCanvas" xmlns:mc="http://schemas.openxmlformats.org/markup-compatibility/2006" xmlns:o="urn:schemas-microsoft-com:office:office" xmlns:r="http://schemas.openxmlformats.org/officeDocument/2006/relationships" xmlns:m="http://schemas.openxmlformats.org/officeDocument/2006/math" xmlns:v="urn:schemas-microsoft-com:vml" xmlns:wp14="http://schemas.microsoft.com/office/word/2010/wordprocessingDrawing" xmlns:wp="http://schemas.openxmlformats.org/drawingml/2006/wordprocessingDrawing" xmlns:w10="urn:schemas-microsoft-com:office:word" xmlns:w="http://schemas.openxmlformats.org/wordprocessingml/2006/main" xmlns:w14="http://schemas.microsoft.com/office/word/2010/wordml" xmlns:w15="http://schemas.microsoft.com/office/word/2012/wordml" xmlns:wpg="http://schemas.microsoft.com/office/word/2010/wordprocessingGroup" xmlns:wpi="http://schemas.microsoft.com/office/word/2010/wordprocessingInk" xmlns:wne="http://schemas.microsoft.com/office/word/2006/wordml" xmlns:wps="http://schemas.microsoft.com/office/word/2010/wordprocessingShape" mc:Ignorable="w14 w15 wp14">
-  <w:abstractNum w:abstractNumId="0" w15:restartNumberingAfterBreak="0">
+<w:numbering xmlns:wpc="http://schemas.microsoft.com/office/word/2010/wordprocessingCanvas" xmlns:mc="http://schemas.openxmlformats.org/markup-compatibility/2006" xmlns:o="urn:schemas-microsoft-com:office:office" xmlns:r="http://schemas.openxmlformats.org/officeDocument/2006/relationships" xmlns:m="http://schemas.openxmlformats.org/officeDocument/2006/math" xmlns:v="urn:schemas-microsoft-com:vml" xmlns:wp14="http://schemas.microsoft.com/office/word/2010/wordprocessingDrawing" xmlns:wp="http://schemas.openxmlformats.org/drawingml/2006/wordprocessingDrawing" xmlns:w10="urn:schemas-microsoft-com:office:word" xmlns:w="http://schemas.openxmlformats.org/wordprocessingml/2006/main" xmlns:w14="http://schemas.microsoft.com/office/word/2010/wordml" xmlns:wpg="http://schemas.microsoft.com/office/word/2010/wordprocessingGroup" xmlns:wpi="http://schemas.microsoft.com/office/word/2010/wordprocessingInk" xmlns:wne="http://schemas.microsoft.com/office/word/2006/wordml" xmlns:wps="http://schemas.microsoft.com/office/word/2010/wordprocessingShape" mc:Ignorable="w14 wp14">
+  <w:abstractNum w:abstractNumId="0">
     <w:nsid w:val="144A054B"/>
     <w:multiLevelType w:val="hybridMultilevel"/>
     <w:tmpl w:val="78DAB762"/>
@@ -5445,7 +6133,7 @@
       </w:pPr>
     </w:lvl>
   </w:abstractNum>
-  <w:abstractNum w:abstractNumId="1" w15:restartNumberingAfterBreak="0">
+  <w:abstractNum w:abstractNumId="1">
     <w:nsid w:val="1DC36EB3"/>
     <w:multiLevelType w:val="hybridMultilevel"/>
     <w:tmpl w:val="590A319A"/>
@@ -5558,7 +6246,119 @@
       </w:rPr>
     </w:lvl>
   </w:abstractNum>
-  <w:abstractNum w:abstractNumId="2" w15:restartNumberingAfterBreak="0">
+  <w:abstractNum w:abstractNumId="2">
+    <w:nsid w:val="302E17FF"/>
+    <w:multiLevelType w:val="hybridMultilevel"/>
+    <w:tmpl w:val="93A8FE98"/>
+    <w:lvl w:ilvl="0" w:tplc="866C493A">
+      <w:numFmt w:val="bullet"/>
+      <w:lvlText w:val="-"/>
+      <w:lvlJc w:val="left"/>
+      <w:pPr>
+        <w:ind w:left="720" w:hanging="360"/>
+      </w:pPr>
+      <w:rPr>
+        <w:rFonts w:ascii="Calibri" w:eastAsia="Times New Roman" w:hAnsi="Calibri" w:cs="Arial" w:hint="default"/>
+      </w:rPr>
+    </w:lvl>
+    <w:lvl w:ilvl="1" w:tplc="10090003" w:tentative="1">
+      <w:start w:val="1"/>
+      <w:numFmt w:val="bullet"/>
+      <w:lvlText w:val="o"/>
+      <w:lvlJc w:val="left"/>
+      <w:pPr>
+        <w:ind w:left="1440" w:hanging="360"/>
+      </w:pPr>
+      <w:rPr>
+        <w:rFonts w:ascii="Courier New" w:hAnsi="Courier New" w:cs="Courier New" w:hint="default"/>
+      </w:rPr>
+    </w:lvl>
+    <w:lvl w:ilvl="2" w:tplc="10090005" w:tentative="1">
+      <w:start w:val="1"/>
+      <w:numFmt w:val="bullet"/>
+      <w:lvlText w:val=""/>
+      <w:lvlJc w:val="left"/>
+      <w:pPr>
+        <w:ind w:left="2160" w:hanging="360"/>
+      </w:pPr>
+      <w:rPr>
+        <w:rFonts w:ascii="Wingdings" w:hAnsi="Wingdings" w:hint="default"/>
+      </w:rPr>
+    </w:lvl>
+    <w:lvl w:ilvl="3" w:tplc="10090001" w:tentative="1">
+      <w:start w:val="1"/>
+      <w:numFmt w:val="bullet"/>
+      <w:lvlText w:val=""/>
+      <w:lvlJc w:val="left"/>
+      <w:pPr>
+        <w:ind w:left="2880" w:hanging="360"/>
+      </w:pPr>
+      <w:rPr>
+        <w:rFonts w:ascii="Symbol" w:hAnsi="Symbol" w:hint="default"/>
+      </w:rPr>
+    </w:lvl>
+    <w:lvl w:ilvl="4" w:tplc="10090003" w:tentative="1">
+      <w:start w:val="1"/>
+      <w:numFmt w:val="bullet"/>
+      <w:lvlText w:val="o"/>
+      <w:lvlJc w:val="left"/>
+      <w:pPr>
+        <w:ind w:left="3600" w:hanging="360"/>
+      </w:pPr>
+      <w:rPr>
+        <w:rFonts w:ascii="Courier New" w:hAnsi="Courier New" w:cs="Courier New" w:hint="default"/>
+      </w:rPr>
+    </w:lvl>
+    <w:lvl w:ilvl="5" w:tplc="10090005" w:tentative="1">
+      <w:start w:val="1"/>
+      <w:numFmt w:val="bullet"/>
+      <w:lvlText w:val=""/>
+      <w:lvlJc w:val="left"/>
+      <w:pPr>
+        <w:ind w:left="4320" w:hanging="360"/>
+      </w:pPr>
+      <w:rPr>
+        <w:rFonts w:ascii="Wingdings" w:hAnsi="Wingdings" w:hint="default"/>
+      </w:rPr>
+    </w:lvl>
+    <w:lvl w:ilvl="6" w:tplc="10090001" w:tentative="1">
+      <w:start w:val="1"/>
+      <w:numFmt w:val="bullet"/>
+      <w:lvlText w:val=""/>
+      <w:lvlJc w:val="left"/>
+      <w:pPr>
+        <w:ind w:left="5040" w:hanging="360"/>
+      </w:pPr>
+      <w:rPr>
+        <w:rFonts w:ascii="Symbol" w:hAnsi="Symbol" w:hint="default"/>
+      </w:rPr>
+    </w:lvl>
+    <w:lvl w:ilvl="7" w:tplc="10090003" w:tentative="1">
+      <w:start w:val="1"/>
+      <w:numFmt w:val="bullet"/>
+      <w:lvlText w:val="o"/>
+      <w:lvlJc w:val="left"/>
+      <w:pPr>
+        <w:ind w:left="5760" w:hanging="360"/>
+      </w:pPr>
+      <w:rPr>
+        <w:rFonts w:ascii="Courier New" w:hAnsi="Courier New" w:cs="Courier New" w:hint="default"/>
+      </w:rPr>
+    </w:lvl>
+    <w:lvl w:ilvl="8" w:tplc="10090005" w:tentative="1">
+      <w:start w:val="1"/>
+      <w:numFmt w:val="bullet"/>
+      <w:lvlText w:val=""/>
+      <w:lvlJc w:val="left"/>
+      <w:pPr>
+        <w:ind w:left="6480" w:hanging="360"/>
+      </w:pPr>
+      <w:rPr>
+        <w:rFonts w:ascii="Wingdings" w:hAnsi="Wingdings" w:hint="default"/>
+      </w:rPr>
+    </w:lvl>
+  </w:abstractNum>
+  <w:abstractNum w:abstractNumId="3">
     <w:nsid w:val="37434649"/>
     <w:multiLevelType w:val="hybridMultilevel"/>
     <w:tmpl w:val="626C5406"/>
@@ -5671,7 +6471,7 @@
       </w:rPr>
     </w:lvl>
   </w:abstractNum>
-  <w:abstractNum w:abstractNumId="3" w15:restartNumberingAfterBreak="0">
+  <w:abstractNum w:abstractNumId="4">
     <w:nsid w:val="38D21F15"/>
     <w:multiLevelType w:val="hybridMultilevel"/>
     <w:tmpl w:val="284AEEEA"/>
@@ -5784,7 +6584,7 @@
       </w:rPr>
     </w:lvl>
   </w:abstractNum>
-  <w:abstractNum w:abstractNumId="4" w15:restartNumberingAfterBreak="0">
+  <w:abstractNum w:abstractNumId="5">
     <w:nsid w:val="48BE5AF8"/>
     <w:multiLevelType w:val="hybridMultilevel"/>
     <w:tmpl w:val="718215B6"/>
@@ -5897,7 +6697,7 @@
       </w:rPr>
     </w:lvl>
   </w:abstractNum>
-  <w:abstractNum w:abstractNumId="5" w15:restartNumberingAfterBreak="0">
+  <w:abstractNum w:abstractNumId="6">
     <w:nsid w:val="537F7F5A"/>
     <w:multiLevelType w:val="hybridMultilevel"/>
     <w:tmpl w:val="CE1240FA"/>
@@ -5986,7 +6786,7 @@
       </w:pPr>
     </w:lvl>
   </w:abstractNum>
-  <w:abstractNum w:abstractNumId="6" w15:restartNumberingAfterBreak="0">
+  <w:abstractNum w:abstractNumId="7">
     <w:nsid w:val="6EAD395D"/>
     <w:multiLevelType w:val="hybridMultilevel"/>
     <w:tmpl w:val="12D4B914"/>
@@ -6075,7 +6875,7 @@
       </w:pPr>
     </w:lvl>
   </w:abstractNum>
-  <w:abstractNum w:abstractNumId="7" w15:restartNumberingAfterBreak="0">
+  <w:abstractNum w:abstractNumId="8">
     <w:nsid w:val="703C7868"/>
     <w:multiLevelType w:val="hybridMultilevel"/>
     <w:tmpl w:val="E7F89270"/>
@@ -6161,7 +6961,7 @@
       </w:pPr>
     </w:lvl>
   </w:abstractNum>
-  <w:abstractNum w:abstractNumId="8" w15:restartNumberingAfterBreak="0">
+  <w:abstractNum w:abstractNumId="9">
     <w:nsid w:val="721D1BBF"/>
     <w:multiLevelType w:val="hybridMultilevel"/>
     <w:tmpl w:val="24FAFF9A"/>
@@ -6278,34 +7078,37 @@
     <w:abstractNumId w:val="0"/>
   </w:num>
   <w:num w:numId="2">
+    <w:abstractNumId w:val="8"/>
+  </w:num>
+  <w:num w:numId="3">
     <w:abstractNumId w:val="7"/>
   </w:num>
-  <w:num w:numId="3">
-    <w:abstractNumId w:val="6"/>
-  </w:num>
   <w:num w:numId="4">
-    <w:abstractNumId w:val="8"/>
+    <w:abstractNumId w:val="9"/>
   </w:num>
   <w:num w:numId="5">
     <w:abstractNumId w:val="1"/>
   </w:num>
   <w:num w:numId="6">
+    <w:abstractNumId w:val="4"/>
+  </w:num>
+  <w:num w:numId="7">
+    <w:abstractNumId w:val="5"/>
+  </w:num>
+  <w:num w:numId="8">
     <w:abstractNumId w:val="3"/>
   </w:num>
-  <w:num w:numId="7">
-    <w:abstractNumId w:val="4"/>
+  <w:num w:numId="9">
+    <w:abstractNumId w:val="6"/>
   </w:num>
-  <w:num w:numId="8">
+  <w:num w:numId="10">
     <w:abstractNumId w:val="2"/>
-  </w:num>
-  <w:num w:numId="9">
-    <w:abstractNumId w:val="5"/>
   </w:num>
 </w:numbering>
 </file>
 
 <file path=word/styles.xml><?xml version="1.0" encoding="utf-8"?>
-<w:styles xmlns:mc="http://schemas.openxmlformats.org/markup-compatibility/2006" xmlns:r="http://schemas.openxmlformats.org/officeDocument/2006/relationships" xmlns:w="http://schemas.openxmlformats.org/wordprocessingml/2006/main" xmlns:w14="http://schemas.microsoft.com/office/word/2010/wordml" xmlns:w15="http://schemas.microsoft.com/office/word/2012/wordml" mc:Ignorable="w14 w15">
+<w:styles xmlns:mc="http://schemas.openxmlformats.org/markup-compatibility/2006" xmlns:r="http://schemas.openxmlformats.org/officeDocument/2006/relationships" xmlns:w="http://schemas.openxmlformats.org/wordprocessingml/2006/main" xmlns:w14="http://schemas.microsoft.com/office/word/2010/wordml" mc:Ignorable="w14">
   <w:docDefaults>
     <w:rPrDefault>
       <w:rPr>
@@ -6321,378 +7124,1130 @@
       </w:pPr>
     </w:pPrDefault>
   </w:docDefaults>
-  <w:latentStyles w:defLockedState="0" w:defUIPriority="99" w:defSemiHidden="0" w:defUnhideWhenUsed="0" w:defQFormat="0" w:count="371">
-    <w:lsdException w:name="Normal" w:uiPriority="0" w:qFormat="1"/>
-    <w:lsdException w:name="heading 1" w:uiPriority="9" w:qFormat="1"/>
-    <w:lsdException w:name="heading 2" w:semiHidden="1" w:uiPriority="9" w:unhideWhenUsed="1" w:qFormat="1"/>
-    <w:lsdException w:name="heading 3" w:semiHidden="1" w:uiPriority="9" w:unhideWhenUsed="1" w:qFormat="1"/>
-    <w:lsdException w:name="heading 4" w:semiHidden="1" w:uiPriority="9" w:unhideWhenUsed="1" w:qFormat="1"/>
-    <w:lsdException w:name="heading 5" w:semiHidden="1" w:uiPriority="9" w:unhideWhenUsed="1" w:qFormat="1"/>
-    <w:lsdException w:name="heading 6" w:semiHidden="1" w:uiPriority="9" w:unhideWhenUsed="1" w:qFormat="1"/>
-    <w:lsdException w:name="heading 7" w:semiHidden="1" w:uiPriority="9" w:unhideWhenUsed="1" w:qFormat="1"/>
-    <w:lsdException w:name="heading 8" w:semiHidden="1" w:uiPriority="9" w:unhideWhenUsed="1" w:qFormat="1"/>
-    <w:lsdException w:name="heading 9" w:semiHidden="1" w:uiPriority="9" w:unhideWhenUsed="1" w:qFormat="1"/>
-    <w:lsdException w:name="index 1" w:semiHidden="1" w:unhideWhenUsed="1"/>
-    <w:lsdException w:name="index 2" w:semiHidden="1" w:unhideWhenUsed="1"/>
-    <w:lsdException w:name="index 3" w:semiHidden="1" w:unhideWhenUsed="1"/>
-    <w:lsdException w:name="index 4" w:semiHidden="1" w:unhideWhenUsed="1"/>
-    <w:lsdException w:name="index 5" w:semiHidden="1" w:unhideWhenUsed="1"/>
-    <w:lsdException w:name="index 6" w:semiHidden="1" w:unhideWhenUsed="1"/>
-    <w:lsdException w:name="index 7" w:semiHidden="1" w:unhideWhenUsed="1"/>
-    <w:lsdException w:name="index 8" w:semiHidden="1" w:unhideWhenUsed="1"/>
-    <w:lsdException w:name="index 9" w:semiHidden="1" w:unhideWhenUsed="1"/>
-    <w:lsdException w:name="toc 1" w:semiHidden="1" w:uiPriority="39" w:unhideWhenUsed="1"/>
-    <w:lsdException w:name="toc 2" w:semiHidden="1" w:uiPriority="39" w:unhideWhenUsed="1"/>
-    <w:lsdException w:name="toc 3" w:semiHidden="1" w:uiPriority="39" w:unhideWhenUsed="1"/>
-    <w:lsdException w:name="toc 4" w:semiHidden="1" w:uiPriority="39" w:unhideWhenUsed="1"/>
-    <w:lsdException w:name="toc 5" w:semiHidden="1" w:uiPriority="39" w:unhideWhenUsed="1"/>
-    <w:lsdException w:name="toc 6" w:semiHidden="1" w:uiPriority="39" w:unhideWhenUsed="1"/>
-    <w:lsdException w:name="toc 7" w:semiHidden="1" w:uiPriority="39" w:unhideWhenUsed="1"/>
-    <w:lsdException w:name="toc 8" w:semiHidden="1" w:uiPriority="39" w:unhideWhenUsed="1"/>
-    <w:lsdException w:name="toc 9" w:semiHidden="1" w:uiPriority="39" w:unhideWhenUsed="1"/>
-    <w:lsdException w:name="Normal Indent" w:semiHidden="1" w:unhideWhenUsed="1"/>
-    <w:lsdException w:name="footnote text" w:semiHidden="1" w:unhideWhenUsed="1"/>
-    <w:lsdException w:name="annotation text" w:semiHidden="1" w:unhideWhenUsed="1"/>
-    <w:lsdException w:name="header" w:semiHidden="1" w:unhideWhenUsed="1"/>
-    <w:lsdException w:name="footer" w:semiHidden="1" w:unhideWhenUsed="1"/>
-    <w:lsdException w:name="index heading" w:semiHidden="1" w:unhideWhenUsed="1"/>
-    <w:lsdException w:name="caption" w:semiHidden="1" w:uiPriority="35" w:unhideWhenUsed="1" w:qFormat="1"/>
-    <w:lsdException w:name="table of figures" w:semiHidden="1" w:unhideWhenUsed="1"/>
-    <w:lsdException w:name="envelope address" w:semiHidden="1" w:unhideWhenUsed="1"/>
-    <w:lsdException w:name="envelope return" w:semiHidden="1" w:unhideWhenUsed="1"/>
-    <w:lsdException w:name="footnote reference" w:semiHidden="1" w:unhideWhenUsed="1"/>
-    <w:lsdException w:name="annotation reference" w:semiHidden="1" w:unhideWhenUsed="1"/>
-    <w:lsdException w:name="line number" w:semiHidden="1" w:unhideWhenUsed="1"/>
-    <w:lsdException w:name="page number" w:semiHidden="1" w:unhideWhenUsed="1"/>
-    <w:lsdException w:name="endnote reference" w:semiHidden="1" w:unhideWhenUsed="1"/>
-    <w:lsdException w:name="endnote text" w:semiHidden="1" w:unhideWhenUsed="1"/>
-    <w:lsdException w:name="table of authorities" w:semiHidden="1" w:unhideWhenUsed="1"/>
-    <w:lsdException w:name="macro" w:semiHidden="1" w:unhideWhenUsed="1"/>
-    <w:lsdException w:name="toa heading" w:semiHidden="1" w:unhideWhenUsed="1"/>
-    <w:lsdException w:name="List" w:semiHidden="1" w:unhideWhenUsed="1"/>
-    <w:lsdException w:name="List Bullet" w:semiHidden="1" w:unhideWhenUsed="1"/>
-    <w:lsdException w:name="List Number" w:semiHidden="1" w:unhideWhenUsed="1"/>
-    <w:lsdException w:name="List 2" w:semiHidden="1" w:unhideWhenUsed="1"/>
-    <w:lsdException w:name="List 3" w:semiHidden="1" w:unhideWhenUsed="1"/>
-    <w:lsdException w:name="List 4" w:semiHidden="1" w:unhideWhenUsed="1"/>
-    <w:lsdException w:name="List 5" w:semiHidden="1" w:unhideWhenUsed="1"/>
-    <w:lsdException w:name="List Bullet 2" w:semiHidden="1" w:unhideWhenUsed="1"/>
-    <w:lsdException w:name="List Bullet 3" w:semiHidden="1" w:unhideWhenUsed="1"/>
-    <w:lsdException w:name="List Bullet 4" w:semiHidden="1" w:unhideWhenUsed="1"/>
-    <w:lsdException w:name="List Bullet 5" w:semiHidden="1" w:unhideWhenUsed="1"/>
-    <w:lsdException w:name="List Number 2" w:semiHidden="1" w:unhideWhenUsed="1"/>
-    <w:lsdException w:name="List Number 3" w:semiHidden="1" w:unhideWhenUsed="1"/>
-    <w:lsdException w:name="List Number 4" w:semiHidden="1" w:unhideWhenUsed="1"/>
-    <w:lsdException w:name="List Number 5" w:semiHidden="1" w:unhideWhenUsed="1"/>
-    <w:lsdException w:name="Title" w:uiPriority="10" w:qFormat="1"/>
-    <w:lsdException w:name="Closing" w:semiHidden="1" w:unhideWhenUsed="1"/>
-    <w:lsdException w:name="Signature" w:semiHidden="1" w:unhideWhenUsed="1"/>
-    <w:lsdException w:name="Default Paragraph Font" w:semiHidden="1" w:uiPriority="1" w:unhideWhenUsed="1"/>
-    <w:lsdException w:name="Body Text" w:semiHidden="1" w:unhideWhenUsed="1"/>
-    <w:lsdException w:name="Body Text Indent" w:semiHidden="1" w:unhideWhenUsed="1"/>
-    <w:lsdException w:name="List Continue" w:semiHidden="1" w:unhideWhenUsed="1"/>
-    <w:lsdException w:name="List Continue 2" w:semiHidden="1" w:unhideWhenUsed="1"/>
-    <w:lsdException w:name="List Continue 3" w:semiHidden="1" w:unhideWhenUsed="1"/>
-    <w:lsdException w:name="List Continue 4" w:semiHidden="1" w:unhideWhenUsed="1"/>
-    <w:lsdException w:name="List Continue 5" w:semiHidden="1" w:unhideWhenUsed="1"/>
-    <w:lsdException w:name="Message Header" w:semiHidden="1" w:unhideWhenUsed="1"/>
-    <w:lsdException w:name="Subtitle" w:uiPriority="11" w:qFormat="1"/>
-    <w:lsdException w:name="Salutation" w:semiHidden="1" w:unhideWhenUsed="1"/>
-    <w:lsdException w:name="Date" w:semiHidden="1" w:unhideWhenUsed="1"/>
-    <w:lsdException w:name="Body Text First Indent" w:semiHidden="1" w:unhideWhenUsed="1"/>
-    <w:lsdException w:name="Body Text First Indent 2" w:semiHidden="1" w:unhideWhenUsed="1"/>
-    <w:lsdException w:name="Note Heading" w:semiHidden="1" w:unhideWhenUsed="1"/>
-    <w:lsdException w:name="Body Text 2" w:semiHidden="1" w:unhideWhenUsed="1"/>
-    <w:lsdException w:name="Body Text 3" w:semiHidden="1" w:unhideWhenUsed="1"/>
-    <w:lsdException w:name="Body Text Indent 2" w:semiHidden="1" w:unhideWhenUsed="1"/>
-    <w:lsdException w:name="Body Text Indent 3" w:semiHidden="1" w:unhideWhenUsed="1"/>
-    <w:lsdException w:name="Block Text" w:semiHidden="1" w:unhideWhenUsed="1"/>
-    <w:lsdException w:name="Hyperlink" w:semiHidden="1" w:unhideWhenUsed="1"/>
-    <w:lsdException w:name="FollowedHyperlink" w:semiHidden="1" w:unhideWhenUsed="1"/>
-    <w:lsdException w:name="Strong" w:uiPriority="22" w:qFormat="1"/>
-    <w:lsdException w:name="Emphasis" w:uiPriority="20" w:qFormat="1"/>
-    <w:lsdException w:name="Document Map" w:semiHidden="1" w:unhideWhenUsed="1"/>
-    <w:lsdException w:name="Plain Text" w:semiHidden="1" w:unhideWhenUsed="1"/>
-    <w:lsdException w:name="E-mail Signature" w:semiHidden="1" w:unhideWhenUsed="1"/>
-    <w:lsdException w:name="HTML Top of Form" w:semiHidden="1" w:unhideWhenUsed="1"/>
-    <w:lsdException w:name="HTML Bottom of Form" w:semiHidden="1" w:unhideWhenUsed="1"/>
-    <w:lsdException w:name="Normal (Web)" w:semiHidden="1" w:unhideWhenUsed="1"/>
-    <w:lsdException w:name="HTML Acronym" w:semiHidden="1" w:unhideWhenUsed="1"/>
-    <w:lsdException w:name="HTML Address" w:semiHidden="1" w:unhideWhenUsed="1"/>
-    <w:lsdException w:name="HTML Cite" w:semiHidden="1" w:unhideWhenUsed="1"/>
-    <w:lsdException w:name="HTML Code" w:semiHidden="1" w:unhideWhenUsed="1"/>
-    <w:lsdException w:name="HTML Definition" w:semiHidden="1" w:unhideWhenUsed="1"/>
-    <w:lsdException w:name="HTML Keyboard" w:semiHidden="1" w:unhideWhenUsed="1"/>
-    <w:lsdException w:name="HTML Preformatted" w:semiHidden="1" w:unhideWhenUsed="1"/>
-    <w:lsdException w:name="HTML Sample" w:semiHidden="1" w:unhideWhenUsed="1"/>
-    <w:lsdException w:name="HTML Typewriter" w:semiHidden="1" w:unhideWhenUsed="1"/>
-    <w:lsdException w:name="HTML Variable" w:semiHidden="1" w:unhideWhenUsed="1"/>
-    <w:lsdException w:name="Normal Table" w:semiHidden="1" w:unhideWhenUsed="1"/>
-    <w:lsdException w:name="annotation subject" w:semiHidden="1" w:unhideWhenUsed="1"/>
-    <w:lsdException w:name="No List" w:semiHidden="1" w:unhideWhenUsed="1"/>
-    <w:lsdException w:name="Outline List 1" w:semiHidden="1" w:unhideWhenUsed="1"/>
-    <w:lsdException w:name="Outline List 2" w:semiHidden="1" w:unhideWhenUsed="1"/>
-    <w:lsdException w:name="Outline List 3" w:semiHidden="1" w:unhideWhenUsed="1"/>
-    <w:lsdException w:name="Table Simple 1" w:semiHidden="1" w:unhideWhenUsed="1"/>
-    <w:lsdException w:name="Table Simple 2" w:semiHidden="1" w:unhideWhenUsed="1"/>
-    <w:lsdException w:name="Table Simple 3" w:semiHidden="1" w:unhideWhenUsed="1"/>
-    <w:lsdException w:name="Table Classic 1" w:semiHidden="1" w:unhideWhenUsed="1"/>
-    <w:lsdException w:name="Table Classic 2" w:semiHidden="1" w:unhideWhenUsed="1"/>
-    <w:lsdException w:name="Table Classic 3" w:semiHidden="1" w:unhideWhenUsed="1"/>
-    <w:lsdException w:name="Table Classic 4" w:semiHidden="1" w:unhideWhenUsed="1"/>
-    <w:lsdException w:name="Table Colorful 1" w:semiHidden="1" w:unhideWhenUsed="1"/>
-    <w:lsdException w:name="Table Colorful 2" w:semiHidden="1" w:unhideWhenUsed="1"/>
-    <w:lsdException w:name="Table Colorful 3" w:semiHidden="1" w:unhideWhenUsed="1"/>
-    <w:lsdException w:name="Table Columns 1" w:semiHidden="1" w:unhideWhenUsed="1"/>
-    <w:lsdException w:name="Table Columns 2" w:semiHidden="1" w:unhideWhenUsed="1"/>
-    <w:lsdException w:name="Table Columns 3" w:semiHidden="1" w:unhideWhenUsed="1"/>
-    <w:lsdException w:name="Table Columns 4" w:semiHidden="1" w:unhideWhenUsed="1"/>
-    <w:lsdException w:name="Table Columns 5" w:semiHidden="1" w:unhideWhenUsed="1"/>
-    <w:lsdException w:name="Table Grid 1" w:semiHidden="1" w:unhideWhenUsed="1"/>
-    <w:lsdException w:name="Table Grid 2" w:semiHidden="1" w:unhideWhenUsed="1"/>
-    <w:lsdException w:name="Table Grid 3" w:semiHidden="1" w:unhideWhenUsed="1"/>
-    <w:lsdException w:name="Table Grid 4" w:semiHidden="1" w:unhideWhenUsed="1"/>
-    <w:lsdException w:name="Table Grid 5" w:semiHidden="1" w:unhideWhenUsed="1"/>
-    <w:lsdException w:name="Table Grid 6" w:semiHidden="1" w:unhideWhenUsed="1"/>
-    <w:lsdException w:name="Table Grid 7" w:semiHidden="1" w:unhideWhenUsed="1"/>
-    <w:lsdException w:name="Table Grid 8" w:semiHidden="1" w:unhideWhenUsed="1"/>
-    <w:lsdException w:name="Table List 1" w:semiHidden="1" w:unhideWhenUsed="1"/>
-    <w:lsdException w:name="Table List 2" w:semiHidden="1" w:unhideWhenUsed="1"/>
-    <w:lsdException w:name="Table List 3" w:semiHidden="1" w:unhideWhenUsed="1"/>
-    <w:lsdException w:name="Table List 4" w:semiHidden="1" w:unhideWhenUsed="1"/>
-    <w:lsdException w:name="Table List 5" w:semiHidden="1" w:unhideWhenUsed="1"/>
-    <w:lsdException w:name="Table List 6" w:semiHidden="1" w:unhideWhenUsed="1"/>
-    <w:lsdException w:name="Table List 7" w:semiHidden="1" w:unhideWhenUsed="1"/>
-    <w:lsdException w:name="Table List 8" w:semiHidden="1" w:unhideWhenUsed="1"/>
-    <w:lsdException w:name="Table 3D effects 1" w:semiHidden="1" w:unhideWhenUsed="1"/>
-    <w:lsdException w:name="Table 3D effects 2" w:semiHidden="1" w:unhideWhenUsed="1"/>
-    <w:lsdException w:name="Table 3D effects 3" w:semiHidden="1" w:unhideWhenUsed="1"/>
-    <w:lsdException w:name="Table Contemporary" w:semiHidden="1" w:unhideWhenUsed="1"/>
-    <w:lsdException w:name="Table Elegant" w:semiHidden="1" w:unhideWhenUsed="1"/>
-    <w:lsdException w:name="Table Professional" w:semiHidden="1" w:unhideWhenUsed="1"/>
-    <w:lsdException w:name="Table Subtle 1" w:semiHidden="1" w:unhideWhenUsed="1"/>
-    <w:lsdException w:name="Table Subtle 2" w:semiHidden="1" w:unhideWhenUsed="1"/>
-    <w:lsdException w:name="Table Web 1" w:semiHidden="1" w:unhideWhenUsed="1"/>
-    <w:lsdException w:name="Table Web 2" w:semiHidden="1" w:unhideWhenUsed="1"/>
-    <w:lsdException w:name="Table Web 3" w:semiHidden="1" w:unhideWhenUsed="1"/>
-    <w:lsdException w:name="Balloon Text" w:semiHidden="1" w:unhideWhenUsed="1"/>
-    <w:lsdException w:name="Table Grid" w:uiPriority="59"/>
-    <w:lsdException w:name="Table Theme" w:semiHidden="1" w:unhideWhenUsed="1"/>
-    <w:lsdException w:name="Placeholder Text" w:semiHidden="1"/>
-    <w:lsdException w:name="No Spacing" w:uiPriority="1" w:qFormat="1"/>
-    <w:lsdException w:name="Light Shading" w:uiPriority="60"/>
-    <w:lsdException w:name="Light List" w:uiPriority="61"/>
-    <w:lsdException w:name="Light Grid" w:uiPriority="62"/>
-    <w:lsdException w:name="Medium Shading 1" w:uiPriority="63"/>
-    <w:lsdException w:name="Medium Shading 2" w:uiPriority="64"/>
-    <w:lsdException w:name="Medium List 1" w:uiPriority="65"/>
-    <w:lsdException w:name="Medium List 2" w:uiPriority="66"/>
-    <w:lsdException w:name="Medium Grid 1" w:uiPriority="67"/>
-    <w:lsdException w:name="Medium Grid 2" w:uiPriority="68"/>
-    <w:lsdException w:name="Medium Grid 3" w:uiPriority="69"/>
-    <w:lsdException w:name="Dark List" w:uiPriority="70"/>
-    <w:lsdException w:name="Colorful Shading" w:uiPriority="71"/>
-    <w:lsdException w:name="Colorful List" w:uiPriority="72"/>
-    <w:lsdException w:name="Colorful Grid" w:uiPriority="73"/>
-    <w:lsdException w:name="Light Shading Accent 1" w:uiPriority="60"/>
-    <w:lsdException w:name="Light List Accent 1" w:uiPriority="61"/>
-    <w:lsdException w:name="Light Grid Accent 1" w:uiPriority="62"/>
-    <w:lsdException w:name="Medium Shading 1 Accent 1" w:uiPriority="63"/>
-    <w:lsdException w:name="Medium Shading 2 Accent 1" w:uiPriority="64"/>
-    <w:lsdException w:name="Medium List 1 Accent 1" w:uiPriority="65"/>
-    <w:lsdException w:name="Revision" w:semiHidden="1"/>
-    <w:lsdException w:name="List Paragraph" w:uiPriority="34" w:qFormat="1"/>
-    <w:lsdException w:name="Quote" w:uiPriority="29" w:qFormat="1"/>
-    <w:lsdException w:name="Intense Quote" w:uiPriority="30" w:qFormat="1"/>
-    <w:lsdException w:name="Medium List 2 Accent 1" w:uiPriority="66"/>
-    <w:lsdException w:name="Medium Grid 1 Accent 1" w:uiPriority="67"/>
-    <w:lsdException w:name="Medium Grid 2 Accent 1" w:uiPriority="68"/>
-    <w:lsdException w:name="Medium Grid 3 Accent 1" w:uiPriority="69"/>
-    <w:lsdException w:name="Dark List Accent 1" w:uiPriority="70"/>
-    <w:lsdException w:name="Colorful Shading Accent 1" w:uiPriority="71"/>
-    <w:lsdException w:name="Colorful List Accent 1" w:uiPriority="72"/>
-    <w:lsdException w:name="Colorful Grid Accent 1" w:uiPriority="73"/>
-    <w:lsdException w:name="Light Shading Accent 2" w:uiPriority="60"/>
-    <w:lsdException w:name="Light List Accent 2" w:uiPriority="61"/>
-    <w:lsdException w:name="Light Grid Accent 2" w:uiPriority="62"/>
-    <w:lsdException w:name="Medium Shading 1 Accent 2" w:uiPriority="63"/>
-    <w:lsdException w:name="Medium Shading 2 Accent 2" w:uiPriority="64"/>
-    <w:lsdException w:name="Medium List 1 Accent 2" w:uiPriority="65"/>
-    <w:lsdException w:name="Medium List 2 Accent 2" w:uiPriority="66"/>
-    <w:lsdException w:name="Medium Grid 1 Accent 2" w:uiPriority="67"/>
-    <w:lsdException w:name="Medium Grid 2 Accent 2" w:uiPriority="68"/>
-    <w:lsdException w:name="Medium Grid 3 Accent 2" w:uiPriority="69"/>
-    <w:lsdException w:name="Dark List Accent 2" w:uiPriority="70"/>
-    <w:lsdException w:name="Colorful Shading Accent 2" w:uiPriority="71"/>
-    <w:lsdException w:name="Colorful List Accent 2" w:uiPriority="72"/>
-    <w:lsdException w:name="Colorful Grid Accent 2" w:uiPriority="73"/>
-    <w:lsdException w:name="Light Shading Accent 3" w:uiPriority="60"/>
-    <w:lsdException w:name="Light List Accent 3" w:uiPriority="61"/>
-    <w:lsdException w:name="Light Grid Accent 3" w:uiPriority="62"/>
-    <w:lsdException w:name="Medium Shading 1 Accent 3" w:uiPriority="63"/>
-    <w:lsdException w:name="Medium Shading 2 Accent 3" w:uiPriority="64"/>
-    <w:lsdException w:name="Medium List 1 Accent 3" w:uiPriority="65"/>
-    <w:lsdException w:name="Medium List 2 Accent 3" w:uiPriority="66"/>
-    <w:lsdException w:name="Medium Grid 1 Accent 3" w:uiPriority="67"/>
-    <w:lsdException w:name="Medium Grid 2 Accent 3" w:uiPriority="68"/>
-    <w:lsdException w:name="Medium Grid 3 Accent 3" w:uiPriority="69"/>
-    <w:lsdException w:name="Dark List Accent 3" w:uiPriority="70"/>
-    <w:lsdException w:name="Colorful Shading Accent 3" w:uiPriority="71"/>
-    <w:lsdException w:name="Colorful List Accent 3" w:uiPriority="72"/>
-    <w:lsdException w:name="Colorful Grid Accent 3" w:uiPriority="73"/>
-    <w:lsdException w:name="Light Shading Accent 4" w:uiPriority="60"/>
-    <w:lsdException w:name="Light List Accent 4" w:uiPriority="61"/>
-    <w:lsdException w:name="Light Grid Accent 4" w:uiPriority="62"/>
-    <w:lsdException w:name="Medium Shading 1 Accent 4" w:uiPriority="63"/>
-    <w:lsdException w:name="Medium Shading 2 Accent 4" w:uiPriority="64"/>
-    <w:lsdException w:name="Medium List 1 Accent 4" w:uiPriority="65"/>
-    <w:lsdException w:name="Medium List 2 Accent 4" w:uiPriority="66"/>
-    <w:lsdException w:name="Medium Grid 1 Accent 4" w:uiPriority="67"/>
-    <w:lsdException w:name="Medium Grid 2 Accent 4" w:uiPriority="68"/>
-    <w:lsdException w:name="Medium Grid 3 Accent 4" w:uiPriority="69"/>
-    <w:lsdException w:name="Dark List Accent 4" w:uiPriority="70"/>
-    <w:lsdException w:name="Colorful Shading Accent 4" w:uiPriority="71"/>
-    <w:lsdException w:name="Colorful List Accent 4" w:uiPriority="72"/>
-    <w:lsdException w:name="Colorful Grid Accent 4" w:uiPriority="73"/>
-    <w:lsdException w:name="Light Shading Accent 5" w:uiPriority="60"/>
-    <w:lsdException w:name="Light List Accent 5" w:uiPriority="61"/>
-    <w:lsdException w:name="Light Grid Accent 5" w:uiPriority="62"/>
-    <w:lsdException w:name="Medium Shading 1 Accent 5" w:uiPriority="63"/>
-    <w:lsdException w:name="Medium Shading 2 Accent 5" w:uiPriority="64"/>
-    <w:lsdException w:name="Medium List 1 Accent 5" w:uiPriority="65"/>
-    <w:lsdException w:name="Medium List 2 Accent 5" w:uiPriority="66"/>
-    <w:lsdException w:name="Medium Grid 1 Accent 5" w:uiPriority="67"/>
-    <w:lsdException w:name="Medium Grid 2 Accent 5" w:uiPriority="68"/>
-    <w:lsdException w:name="Medium Grid 3 Accent 5" w:uiPriority="69"/>
-    <w:lsdException w:name="Dark List Accent 5" w:uiPriority="70"/>
-    <w:lsdException w:name="Colorful Shading Accent 5" w:uiPriority="71"/>
-    <w:lsdException w:name="Colorful List Accent 5" w:uiPriority="72"/>
-    <w:lsdException w:name="Colorful Grid Accent 5" w:uiPriority="73"/>
-    <w:lsdException w:name="Light Shading Accent 6" w:uiPriority="60"/>
-    <w:lsdException w:name="Light List Accent 6" w:uiPriority="61"/>
-    <w:lsdException w:name="Light Grid Accent 6" w:uiPriority="62"/>
-    <w:lsdException w:name="Medium Shading 1 Accent 6" w:uiPriority="63"/>
-    <w:lsdException w:name="Medium Shading 2 Accent 6" w:uiPriority="64"/>
-    <w:lsdException w:name="Medium List 1 Accent 6" w:uiPriority="65"/>
-    <w:lsdException w:name="Medium List 2 Accent 6" w:uiPriority="66"/>
-    <w:lsdException w:name="Medium Grid 1 Accent 6" w:uiPriority="67"/>
-    <w:lsdException w:name="Medium Grid 2 Accent 6" w:uiPriority="68"/>
-    <w:lsdException w:name="Medium Grid 3 Accent 6" w:uiPriority="69"/>
-    <w:lsdException w:name="Dark List Accent 6" w:uiPriority="70"/>
-    <w:lsdException w:name="Colorful Shading Accent 6" w:uiPriority="71"/>
-    <w:lsdException w:name="Colorful List Accent 6" w:uiPriority="72"/>
-    <w:lsdException w:name="Colorful Grid Accent 6" w:uiPriority="73"/>
-    <w:lsdException w:name="Subtle Emphasis" w:uiPriority="19" w:qFormat="1"/>
-    <w:lsdException w:name="Intense Emphasis" w:uiPriority="21" w:qFormat="1"/>
-    <w:lsdException w:name="Subtle Reference" w:uiPriority="31" w:qFormat="1"/>
-    <w:lsdException w:name="Intense Reference" w:uiPriority="32" w:qFormat="1"/>
-    <w:lsdException w:name="Book Title" w:uiPriority="33" w:qFormat="1"/>
-    <w:lsdException w:name="Bibliography" w:semiHidden="1" w:uiPriority="37" w:unhideWhenUsed="1"/>
-    <w:lsdException w:name="TOC Heading" w:semiHidden="1" w:uiPriority="39" w:unhideWhenUsed="1" w:qFormat="1"/>
-    <w:lsdException w:name="Plain Table 1" w:uiPriority="41"/>
-    <w:lsdException w:name="Plain Table 2" w:uiPriority="42"/>
-    <w:lsdException w:name="Plain Table 3" w:uiPriority="43"/>
-    <w:lsdException w:name="Plain Table 4" w:uiPriority="44"/>
-    <w:lsdException w:name="Plain Table 5" w:uiPriority="45"/>
-    <w:lsdException w:name="Grid Table Light" w:uiPriority="40"/>
-    <w:lsdException w:name="Grid Table 1 Light" w:uiPriority="46"/>
-    <w:lsdException w:name="Grid Table 2" w:uiPriority="47"/>
-    <w:lsdException w:name="Grid Table 3" w:uiPriority="48"/>
-    <w:lsdException w:name="Grid Table 4" w:uiPriority="49"/>
-    <w:lsdException w:name="Grid Table 5 Dark" w:uiPriority="50"/>
-    <w:lsdException w:name="Grid Table 6 Colorful" w:uiPriority="51"/>
-    <w:lsdException w:name="Grid Table 7 Colorful" w:uiPriority="52"/>
-    <w:lsdException w:name="Grid Table 1 Light Accent 1" w:uiPriority="46"/>
-    <w:lsdException w:name="Grid Table 2 Accent 1" w:uiPriority="47"/>
-    <w:lsdException w:name="Grid Table 3 Accent 1" w:uiPriority="48"/>
-    <w:lsdException w:name="Grid Table 4 Accent 1" w:uiPriority="49"/>
-    <w:lsdException w:name="Grid Table 5 Dark Accent 1" w:uiPriority="50"/>
-    <w:lsdException w:name="Grid Table 6 Colorful Accent 1" w:uiPriority="51"/>
-    <w:lsdException w:name="Grid Table 7 Colorful Accent 1" w:uiPriority="52"/>
-    <w:lsdException w:name="Grid Table 1 Light Accent 2" w:uiPriority="46"/>
-    <w:lsdException w:name="Grid Table 2 Accent 2" w:uiPriority="47"/>
-    <w:lsdException w:name="Grid Table 3 Accent 2" w:uiPriority="48"/>
-    <w:lsdException w:name="Grid Table 4 Accent 2" w:uiPriority="49"/>
-    <w:lsdException w:name="Grid Table 5 Dark Accent 2" w:uiPriority="50"/>
-    <w:lsdException w:name="Grid Table 6 Colorful Accent 2" w:uiPriority="51"/>
-    <w:lsdException w:name="Grid Table 7 Colorful Accent 2" w:uiPriority="52"/>
-    <w:lsdException w:name="Grid Table 1 Light Accent 3" w:uiPriority="46"/>
-    <w:lsdException w:name="Grid Table 2 Accent 3" w:uiPriority="47"/>
-    <w:lsdException w:name="Grid Table 3 Accent 3" w:uiPriority="48"/>
-    <w:lsdException w:name="Grid Table 4 Accent 3" w:uiPriority="49"/>
-    <w:lsdException w:name="Grid Table 5 Dark Accent 3" w:uiPriority="50"/>
-    <w:lsdException w:name="Grid Table 6 Colorful Accent 3" w:uiPriority="51"/>
-    <w:lsdException w:name="Grid Table 7 Colorful Accent 3" w:uiPriority="52"/>
-    <w:lsdException w:name="Grid Table 1 Light Accent 4" w:uiPriority="46"/>
-    <w:lsdException w:name="Grid Table 2 Accent 4" w:uiPriority="47"/>
-    <w:lsdException w:name="Grid Table 3 Accent 4" w:uiPriority="48"/>
-    <w:lsdException w:name="Grid Table 4 Accent 4" w:uiPriority="49"/>
-    <w:lsdException w:name="Grid Table 5 Dark Accent 4" w:uiPriority="50"/>
-    <w:lsdException w:name="Grid Table 6 Colorful Accent 4" w:uiPriority="51"/>
-    <w:lsdException w:name="Grid Table 7 Colorful Accent 4" w:uiPriority="52"/>
-    <w:lsdException w:name="Grid Table 1 Light Accent 5" w:uiPriority="46"/>
-    <w:lsdException w:name="Grid Table 2 Accent 5" w:uiPriority="47"/>
-    <w:lsdException w:name="Grid Table 3 Accent 5" w:uiPriority="48"/>
-    <w:lsdException w:name="Grid Table 4 Accent 5" w:uiPriority="49"/>
-    <w:lsdException w:name="Grid Table 5 Dark Accent 5" w:uiPriority="50"/>
-    <w:lsdException w:name="Grid Table 6 Colorful Accent 5" w:uiPriority="51"/>
-    <w:lsdException w:name="Grid Table 7 Colorful Accent 5" w:uiPriority="52"/>
-    <w:lsdException w:name="Grid Table 1 Light Accent 6" w:uiPriority="46"/>
-    <w:lsdException w:name="Grid Table 2 Accent 6" w:uiPriority="47"/>
-    <w:lsdException w:name="Grid Table 3 Accent 6" w:uiPriority="48"/>
-    <w:lsdException w:name="Grid Table 4 Accent 6" w:uiPriority="49"/>
-    <w:lsdException w:name="Grid Table 5 Dark Accent 6" w:uiPriority="50"/>
-    <w:lsdException w:name="Grid Table 6 Colorful Accent 6" w:uiPriority="51"/>
-    <w:lsdException w:name="Grid Table 7 Colorful Accent 6" w:uiPriority="52"/>
-    <w:lsdException w:name="List Table 1 Light" w:uiPriority="46"/>
-    <w:lsdException w:name="List Table 2" w:uiPriority="47"/>
-    <w:lsdException w:name="List Table 3" w:uiPriority="48"/>
-    <w:lsdException w:name="List Table 4" w:uiPriority="49"/>
-    <w:lsdException w:name="List Table 5 Dark" w:uiPriority="50"/>
-    <w:lsdException w:name="List Table 6 Colorful" w:uiPriority="51"/>
-    <w:lsdException w:name="List Table 7 Colorful" w:uiPriority="52"/>
-    <w:lsdException w:name="List Table 1 Light Accent 1" w:uiPriority="46"/>
-    <w:lsdException w:name="List Table 2 Accent 1" w:uiPriority="47"/>
-    <w:lsdException w:name="List Table 3 Accent 1" w:uiPriority="48"/>
-    <w:lsdException w:name="List Table 4 Accent 1" w:uiPriority="49"/>
-    <w:lsdException w:name="List Table 5 Dark Accent 1" w:uiPriority="50"/>
-    <w:lsdException w:name="List Table 6 Colorful Accent 1" w:uiPriority="51"/>
-    <w:lsdException w:name="List Table 7 Colorful Accent 1" w:uiPriority="52"/>
-    <w:lsdException w:name="List Table 1 Light Accent 2" w:uiPriority="46"/>
-    <w:lsdException w:name="List Table 2 Accent 2" w:uiPriority="47"/>
-    <w:lsdException w:name="List Table 3 Accent 2" w:uiPriority="48"/>
-    <w:lsdException w:name="List Table 4 Accent 2" w:uiPriority="49"/>
-    <w:lsdException w:name="List Table 5 Dark Accent 2" w:uiPriority="50"/>
-    <w:lsdException w:name="List Table 6 Colorful Accent 2" w:uiPriority="51"/>
-    <w:lsdException w:name="List Table 7 Colorful Accent 2" w:uiPriority="52"/>
-    <w:lsdException w:name="List Table 1 Light Accent 3" w:uiPriority="46"/>
-    <w:lsdException w:name="List Table 2 Accent 3" w:uiPriority="47"/>
-    <w:lsdException w:name="List Table 3 Accent 3" w:uiPriority="48"/>
-    <w:lsdException w:name="List Table 4 Accent 3" w:uiPriority="49"/>
-    <w:lsdException w:name="List Table 5 Dark Accent 3" w:uiPriority="50"/>
-    <w:lsdException w:name="List Table 6 Colorful Accent 3" w:uiPriority="51"/>
-    <w:lsdException w:name="List Table 7 Colorful Accent 3" w:uiPriority="52"/>
-    <w:lsdException w:name="List Table 1 Light Accent 4" w:uiPriority="46"/>
-    <w:lsdException w:name="List Table 2 Accent 4" w:uiPriority="47"/>
-    <w:lsdException w:name="List Table 3 Accent 4" w:uiPriority="48"/>
-    <w:lsdException w:name="List Table 4 Accent 4" w:uiPriority="49"/>
-    <w:lsdException w:name="List Table 5 Dark Accent 4" w:uiPriority="50"/>
-    <w:lsdException w:name="List Table 6 Colorful Accent 4" w:uiPriority="51"/>
-    <w:lsdException w:name="List Table 7 Colorful Accent 4" w:uiPriority="52"/>
-    <w:lsdException w:name="List Table 1 Light Accent 5" w:uiPriority="46"/>
-    <w:lsdException w:name="List Table 2 Accent 5" w:uiPriority="47"/>
-    <w:lsdException w:name="List Table 3 Accent 5" w:uiPriority="48"/>
-    <w:lsdException w:name="List Table 4 Accent 5" w:uiPriority="49"/>
-    <w:lsdException w:name="List Table 5 Dark Accent 5" w:uiPriority="50"/>
-    <w:lsdException w:name="List Table 6 Colorful Accent 5" w:uiPriority="51"/>
-    <w:lsdException w:name="List Table 7 Colorful Accent 5" w:uiPriority="52"/>
-    <w:lsdException w:name="List Table 1 Light Accent 6" w:uiPriority="46"/>
-    <w:lsdException w:name="List Table 2 Accent 6" w:uiPriority="47"/>
-    <w:lsdException w:name="List Table 3 Accent 6" w:uiPriority="48"/>
-    <w:lsdException w:name="List Table 4 Accent 6" w:uiPriority="49"/>
-    <w:lsdException w:name="List Table 5 Dark Accent 6" w:uiPriority="50"/>
-    <w:lsdException w:name="List Table 6 Colorful Accent 6" w:uiPriority="51"/>
-    <w:lsdException w:name="List Table 7 Colorful Accent 6" w:uiPriority="52"/>
+  <w:latentStyles w:defLockedState="0" w:defUIPriority="99" w:defSemiHidden="1" w:defUnhideWhenUsed="1" w:defQFormat="0" w:count="267">
+    <w:lsdException w:name="Normal" w:semiHidden="0" w:uiPriority="0" w:unhideWhenUsed="0" w:qFormat="1"/>
+    <w:lsdException w:name="heading 1" w:semiHidden="0" w:uiPriority="9" w:unhideWhenUsed="0" w:qFormat="1"/>
+    <w:lsdException w:name="heading 2" w:uiPriority="9" w:qFormat="1"/>
+    <w:lsdException w:name="heading 3" w:uiPriority="9" w:qFormat="1"/>
+    <w:lsdException w:name="heading 4" w:uiPriority="9" w:qFormat="1"/>
+    <w:lsdException w:name="heading 5" w:uiPriority="9" w:qFormat="1"/>
+    <w:lsdException w:name="heading 6" w:uiPriority="9" w:qFormat="1"/>
+    <w:lsdException w:name="heading 7" w:uiPriority="9" w:qFormat="1"/>
+    <w:lsdException w:name="heading 8" w:uiPriority="9" w:qFormat="1"/>
+    <w:lsdException w:name="heading 9" w:uiPriority="9" w:qFormat="1"/>
+    <w:lsdException w:name="toc 1" w:uiPriority="39"/>
+    <w:lsdException w:name="toc 2" w:uiPriority="39"/>
+    <w:lsdException w:name="toc 3" w:uiPriority="39"/>
+    <w:lsdException w:name="toc 4" w:uiPriority="39"/>
+    <w:lsdException w:name="toc 5" w:uiPriority="39"/>
+    <w:lsdException w:name="toc 6" w:uiPriority="39"/>
+    <w:lsdException w:name="toc 7" w:uiPriority="39"/>
+    <w:lsdException w:name="toc 8" w:uiPriority="39"/>
+    <w:lsdException w:name="toc 9" w:uiPriority="39"/>
+    <w:lsdException w:name="caption" w:uiPriority="35" w:qFormat="1"/>
+    <w:lsdException w:name="Title" w:semiHidden="0" w:uiPriority="10" w:unhideWhenUsed="0" w:qFormat="1"/>
+    <w:lsdException w:name="Default Paragraph Font" w:uiPriority="1"/>
+    <w:lsdException w:name="Subtitle" w:semiHidden="0" w:uiPriority="11" w:unhideWhenUsed="0" w:qFormat="1"/>
+    <w:lsdException w:name="Strong" w:semiHidden="0" w:uiPriority="22" w:unhideWhenUsed="0" w:qFormat="1"/>
+    <w:lsdException w:name="Emphasis" w:semiHidden="0" w:uiPriority="20" w:unhideWhenUsed="0" w:qFormat="1"/>
+    <w:lsdException w:name="Table Grid" w:semiHidden="0" w:uiPriority="59" w:unhideWhenUsed="0"/>
+    <w:lsdException w:name="Placeholder Text" w:unhideWhenUsed="0"/>
+    <w:lsdException w:name="No Spacing" w:semiHidden="0" w:uiPriority="1" w:unhideWhenUsed="0" w:qFormat="1"/>
+    <w:lsdException w:name="Light Shading" w:semiHidden="0" w:uiPriority="60" w:unhideWhenUsed="0"/>
+    <w:lsdException w:name="Light List" w:semiHidden="0" w:uiPriority="61" w:unhideWhenUsed="0"/>
+    <w:lsdException w:name="Light Grid" w:semiHidden="0" w:uiPriority="62" w:unhideWhenUsed="0"/>
+    <w:lsdException w:name="Medium Shading 1" w:semiHidden="0" w:uiPriority="63" w:unhideWhenUsed="0"/>
+    <w:lsdException w:name="Medium Shading 2" w:semiHidden="0" w:uiPriority="64" w:unhideWhenUsed="0"/>
+    <w:lsdException w:name="Medium List 1" w:semiHidden="0" w:uiPriority="65" w:unhideWhenUsed="0"/>
+    <w:lsdException w:name="Medium List 2" w:semiHidden="0" w:uiPriority="66" w:unhideWhenUsed="0"/>
+    <w:lsdException w:name="Medium Grid 1" w:semiHidden="0" w:uiPriority="67" w:unhideWhenUsed="0"/>
+    <w:lsdException w:name="Medium Grid 2" w:semiHidden="0" w:uiPriority="68" w:unhideWhenUsed="0"/>
+    <w:lsdException w:name="Medium Grid 3" w:semiHidden="0" w:uiPriority="69" w:unhideWhenUsed="0"/>
+    <w:lsdException w:name="Dark List" w:semiHidden="0" w:uiPriority="70" w:unhideWhenUsed="0"/>
+    <w:lsdException w:name="Colorful Shading" w:semiHidden="0" w:uiPriority="71" w:unhideWhenUsed="0"/>
+    <w:lsdException w:name="Colorful List" w:semiHidden="0" w:uiPriority="72" w:unhideWhenUsed="0"/>
+    <w:lsdException w:name="Colorful Grid" w:semiHidden="0" w:uiPriority="73" w:unhideWhenUsed="0"/>
+    <w:lsdException w:name="Light Shading Accent 1" w:semiHidden="0" w:uiPriority="60" w:unhideWhenUsed="0"/>
+    <w:lsdException w:name="Light List Accent 1" w:semiHidden="0" w:uiPriority="61" w:unhideWhenUsed="0"/>
+    <w:lsdException w:name="Light Grid Accent 1" w:semiHidden="0" w:uiPriority="62" w:unhideWhenUsed="0"/>
+    <w:lsdException w:name="Medium Shading 1 Accent 1" w:semiHidden="0" w:uiPriority="63" w:unhideWhenUsed="0"/>
+    <w:lsdException w:name="Medium Shading 2 Accent 1" w:semiHidden="0" w:uiPriority="64" w:unhideWhenUsed="0"/>
+    <w:lsdException w:name="Medium List 1 Accent 1" w:semiHidden="0" w:uiPriority="65" w:unhideWhenUsed="0"/>
+    <w:lsdException w:name="Revision" w:unhideWhenUsed="0"/>
+    <w:lsdException w:name="List Paragraph" w:semiHidden="0" w:uiPriority="34" w:unhideWhenUsed="0" w:qFormat="1"/>
+    <w:lsdException w:name="Quote" w:semiHidden="0" w:uiPriority="29" w:unhideWhenUsed="0" w:qFormat="1"/>
+    <w:lsdException w:name="Intense Quote" w:semiHidden="0" w:uiPriority="30" w:unhideWhenUsed="0" w:qFormat="1"/>
+    <w:lsdException w:name="Medium List 2 Accent 1" w:semiHidden="0" w:uiPriority="66" w:unhideWhenUsed="0"/>
+    <w:lsdException w:name="Medium Grid 1 Accent 1" w:semiHidden="0" w:uiPriority="67" w:unhideWhenUsed="0"/>
+    <w:lsdException w:name="Medium Grid 2 Accent 1" w:semiHidden="0" w:uiPriority="68" w:unhideWhenUsed="0"/>
+    <w:lsdException w:name="Medium Grid 3 Accent 1" w:semiHidden="0" w:uiPriority="69" w:unhideWhenUsed="0"/>
+    <w:lsdException w:name="Dark List Accent 1" w:semiHidden="0" w:uiPriority="70" w:unhideWhenUsed="0"/>
+    <w:lsdException w:name="Colorful Shading Accent 1" w:semiHidden="0" w:uiPriority="71" w:unhideWhenUsed="0"/>
+    <w:lsdException w:name="Colorful List Accent 1" w:semiHidden="0" w:uiPriority="72" w:unhideWhenUsed="0"/>
+    <w:lsdException w:name="Colorful Grid Accent 1" w:semiHidden="0" w:uiPriority="73" w:unhideWhenUsed="0"/>
+    <w:lsdException w:name="Light Shading Accent 2" w:semiHidden="0" w:uiPriority="60" w:unhideWhenUsed="0"/>
+    <w:lsdException w:name="Light List Accent 2" w:semiHidden="0" w:uiPriority="61" w:unhideWhenUsed="0"/>
+    <w:lsdException w:name="Light Grid Accent 2" w:semiHidden="0" w:uiPriority="62" w:unhideWhenUsed="0"/>
+    <w:lsdException w:name="Medium Shading 1 Accent 2" w:semiHidden="0" w:uiPriority="63" w:unhideWhenUsed="0"/>
+    <w:lsdException w:name="Medium Shading 2 Accent 2" w:semiHidden="0" w:uiPriority="64" w:unhideWhenUsed="0"/>
+    <w:lsdException w:name="Medium List 1 Accent 2" w:semiHidden="0" w:uiPriority="65" w:unhideWhenUsed="0"/>
+    <w:lsdException w:name="Medium List 2 Accent 2" w:semiHidden="0" w:uiPriority="66" w:unhideWhenUsed="0"/>
+    <w:lsdException w:name="Medium Grid 1 Accent 2" w:semiHidden="0" w:uiPriority="67" w:unhideWhenUsed="0"/>
+    <w:lsdException w:name="Medium Grid 2 Accent 2" w:semiHidden="0" w:uiPriority="68" w:unhideWhenUsed="0"/>
+    <w:lsdException w:name="Medium Grid 3 Accent 2" w:semiHidden="0" w:uiPriority="69" w:unhideWhenUsed="0"/>
+    <w:lsdException w:name="Dark List Accent 2" w:semiHidden="0" w:uiPriority="70" w:unhideWhenUsed="0"/>
+    <w:lsdException w:name="Colorful Shading Accent 2" w:semiHidden="0" w:uiPriority="71" w:unhideWhenUsed="0"/>
+    <w:lsdException w:name="Colorful List Accent 2" w:semiHidden="0" w:uiPriority="72" w:unhideWhenUsed="0"/>
+    <w:lsdException w:name="Colorful Grid Accent 2" w:semiHidden="0" w:uiPriority="73" w:unhideWhenUsed="0"/>
+    <w:lsdException w:name="Light Shading Accent 3" w:semiHidden="0" w:uiPriority="60" w:unhideWhenUsed="0"/>
+    <w:lsdException w:name="Light List Accent 3" w:semiHidden="0" w:uiPriority="61" w:unhideWhenUsed="0"/>
+    <w:lsdException w:name="Light Grid Accent 3" w:semiHidden="0" w:uiPriority="62" w:unhideWhenUsed="0"/>
+    <w:lsdException w:name="Medium Shading 1 Accent 3" w:semiHidden="0" w:uiPriority="63" w:unhideWhenUsed="0"/>
+    <w:lsdException w:name="Medium Shading 2 Accent 3" w:semiHidden="0" w:uiPriority="64" w:unhideWhenUsed="0"/>
+    <w:lsdException w:name="Medium List 1 Accent 3" w:semiHidden="0" w:uiPriority="65" w:unhideWhenUsed="0"/>
+    <w:lsdException w:name="Medium List 2 Accent 3" w:semiHidden="0" w:uiPriority="66" w:unhideWhenUsed="0"/>
+    <w:lsdException w:name="Medium Grid 1 Accent 3" w:semiHidden="0" w:uiPriority="67" w:unhideWhenUsed="0"/>
+    <w:lsdException w:name="Medium Grid 2 Accent 3" w:semiHidden="0" w:uiPriority="68" w:unhideWhenUsed="0"/>
+    <w:lsdException w:name="Medium Grid 3 Accent 3" w:semiHidden="0" w:uiPriority="69" w:unhideWhenUsed="0"/>
+    <w:lsdException w:name="Dark List Accent 3" w:semiHidden="0" w:uiPriority="70" w:unhideWhenUsed="0"/>
+    <w:lsdException w:name="Colorful Shading Accent 3" w:semiHidden="0" w:uiPriority="71" w:unhideWhenUsed="0"/>
+    <w:lsdException w:name="Colorful List Accent 3" w:semiHidden="0" w:uiPriority="72" w:unhideWhenUsed="0"/>
+    <w:lsdException w:name="Colorful Grid Accent 3" w:semiHidden="0" w:uiPriority="73" w:unhideWhenUsed="0"/>
+    <w:lsdException w:name="Light Shading Accent 4" w:semiHidden="0" w:uiPriority="60" w:unhideWhenUsed="0"/>
+    <w:lsdException w:name="Light List Accent 4" w:semiHidden="0" w:uiPriority="61" w:unhideWhenUsed="0"/>
+    <w:lsdException w:name="Light Grid Accent 4" w:semiHidden="0" w:uiPriority="62" w:unhideWhenUsed="0"/>
+    <w:lsdException w:name="Medium Shading 1 Accent 4" w:semiHidden="0" w:uiPriority="63" w:unhideWhenUsed="0"/>
+    <w:lsdException w:name="Medium Shading 2 Accent 4" w:semiHidden="0" w:uiPriority="64" w:unhideWhenUsed="0"/>
+    <w:lsdException w:name="Medium List 1 Accent 4" w:semiHidden="0" w:uiPriority="65" w:unhideWhenUsed="0"/>
+    <w:lsdException w:name="Medium List 2 Accent 4" w:semiHidden="0" w:uiPriority="66" w:unhideWhenUsed="0"/>
+    <w:lsdException w:name="Medium Grid 1 Accent 4" w:semiHidden="0" w:uiPriority="67" w:unhideWhenUsed="0"/>
+    <w:lsdException w:name="Medium Grid 2 Accent 4" w:semiHidden="0" w:uiPriority="68" w:unhideWhenUsed="0"/>
+    <w:lsdException w:name="Medium Grid 3 Accent 4" w:semiHidden="0" w:uiPriority="69" w:unhideWhenUsed="0"/>
+    <w:lsdException w:name="Dark List Accent 4" w:semiHidden="0" w:uiPriority="70" w:unhideWhenUsed="0"/>
+    <w:lsdException w:name="Colorful Shading Accent 4" w:semiHidden="0" w:uiPriority="71" w:unhideWhenUsed="0"/>
+    <w:lsdException w:name="Colorful List Accent 4" w:semiHidden="0" w:uiPriority="72" w:unhideWhenUsed="0"/>
+    <w:lsdException w:name="Colorful Grid Accent 4" w:semiHidden="0" w:uiPriority="73" w:unhideWhenUsed="0"/>
+    <w:lsdException w:name="Light Shading Accent 5" w:semiHidden="0" w:uiPriority="60" w:unhideWhenUsed="0"/>
+    <w:lsdException w:name="Light List Accent 5" w:semiHidden="0" w:uiPriority="61" w:unhideWhenUsed="0"/>
+    <w:lsdException w:name="Light Grid Accent 5" w:semiHidden="0" w:uiPriority="62" w:unhideWhenUsed="0"/>
+    <w:lsdException w:name="Medium Shading 1 Accent 5" w:semiHidden="0" w:uiPriority="63" w:unhideWhenUsed="0"/>
+    <w:lsdException w:name="Medium Shading 2 Accent 5" w:semiHidden="0" w:uiPriority="64" w:unhideWhenUsed="0"/>
+    <w:lsdException w:name="Medium List 1 Accent 5" w:semiHidden="0" w:uiPriority="65" w:unhideWhenUsed="0"/>
+    <w:lsdException w:name="Medium List 2 Accent 5" w:semiHidden="0" w:uiPriority="66" w:unhideWhenUsed="0"/>
+    <w:lsdException w:name="Medium Grid 1 Accent 5" w:semiHidden="0" w:uiPriority="67" w:unhideWhenUsed="0"/>
+    <w:lsdException w:name="Medium Grid 2 Accent 5" w:semiHidden="0" w:uiPriority="68" w:unhideWhenUsed="0"/>
+    <w:lsdException w:name="Medium Grid 3 Accent 5" w:semiHidden="0" w:uiPriority="69" w:unhideWhenUsed="0"/>
+    <w:lsdException w:name="Dark List Accent 5" w:semiHidden="0" w:uiPriority="70" w:unhideWhenUsed="0"/>
+    <w:lsdException w:name="Colorful Shading Accent 5" w:semiHidden="0" w:uiPriority="71" w:unhideWhenUsed="0"/>
+    <w:lsdException w:name="Colorful List Accent 5" w:semiHidden="0" w:uiPriority="72" w:unhideWhenUsed="0"/>
+    <w:lsdException w:name="Colorful Grid Accent 5" w:semiHidden="0" w:uiPriority="73" w:unhideWhenUsed="0"/>
+    <w:lsdException w:name="Light Shading Accent 6" w:semiHidden="0" w:uiPriority="60" w:unhideWhenUsed="0"/>
+    <w:lsdException w:name="Light List Accent 6" w:semiHidden="0" w:uiPriority="61" w:unhideWhenUsed="0"/>
+    <w:lsdException w:name="Light Grid Accent 6" w:semiHidden="0" w:uiPriority="62" w:unhideWhenUsed="0"/>
+    <w:lsdException w:name="Medium Shading 1 Accent 6" w:semiHidden="0" w:uiPriority="63" w:unhideWhenUsed="0"/>
+    <w:lsdException w:name="Medium Shading 2 Accent 6" w:semiHidden="0" w:uiPriority="64" w:unhideWhenUsed="0"/>
+    <w:lsdException w:name="Medium List 1 Accent 6" w:semiHidden="0" w:uiPriority="65" w:unhideWhenUsed="0"/>
+    <w:lsdException w:name="Medium List 2 Accent 6" w:semiHidden="0" w:uiPriority="66" w:unhideWhenUsed="0"/>
+    <w:lsdException w:name="Medium Grid 1 Accent 6" w:semiHidden="0" w:uiPriority="67" w:unhideWhenUsed="0"/>
+    <w:lsdException w:name="Medium Grid 2 Accent 6" w:semiHidden="0" w:uiPriority="68" w:unhideWhenUsed="0"/>
+    <w:lsdException w:name="Medium Grid 3 Accent 6" w:semiHidden="0" w:uiPriority="69" w:unhideWhenUsed="0"/>
+    <w:lsdException w:name="Dark List Accent 6" w:semiHidden="0" w:uiPriority="70" w:unhideWhenUsed="0"/>
+    <w:lsdException w:name="Colorful Shading Accent 6" w:semiHidden="0" w:uiPriority="71" w:unhideWhenUsed="0"/>
+    <w:lsdException w:name="Colorful List Accent 6" w:semiHidden="0" w:uiPriority="72" w:unhideWhenUsed="0"/>
+    <w:lsdException w:name="Colorful Grid Accent 6" w:semiHidden="0" w:uiPriority="73" w:unhideWhenUsed="0"/>
+    <w:lsdException w:name="Subtle Emphasis" w:semiHidden="0" w:uiPriority="19" w:unhideWhenUsed="0" w:qFormat="1"/>
+    <w:lsdException w:name="Intense Emphasis" w:semiHidden="0" w:uiPriority="21" w:unhideWhenUsed="0" w:qFormat="1"/>
+    <w:lsdException w:name="Subtle Reference" w:semiHidden="0" w:uiPriority="31" w:unhideWhenUsed="0" w:qFormat="1"/>
+    <w:lsdException w:name="Intense Reference" w:semiHidden="0" w:uiPriority="32" w:unhideWhenUsed="0" w:qFormat="1"/>
+    <w:lsdException w:name="Book Title" w:semiHidden="0" w:uiPriority="33" w:unhideWhenUsed="0" w:qFormat="1"/>
+    <w:lsdException w:name="Bibliography" w:uiPriority="37"/>
+    <w:lsdException w:name="TOC Heading" w:uiPriority="39" w:qFormat="1"/>
+  </w:latentStyles>
+  <w:style w:type="paragraph" w:default="1" w:styleId="Normal">
+    <w:name w:val="Normal"/>
+    <w:qFormat/>
+    <w:rsid w:val="00706DE3"/>
+  </w:style>
+  <w:style w:type="paragraph" w:styleId="Heading1">
+    <w:name w:val="heading 1"/>
+    <w:basedOn w:val="Normal"/>
+    <w:next w:val="Normal"/>
+    <w:link w:val="Heading1Char"/>
+    <w:uiPriority w:val="9"/>
+    <w:qFormat/>
+    <w:rsid w:val="00706DE3"/>
+    <w:pPr>
+      <w:keepNext/>
+      <w:keepLines/>
+      <w:spacing w:before="400" w:after="40" w:line="240" w:lineRule="auto"/>
+      <w:outlineLvl w:val="0"/>
+    </w:pPr>
+    <w:rPr>
+      <w:rFonts w:asciiTheme="majorHAnsi" w:eastAsiaTheme="majorEastAsia" w:hAnsiTheme="majorHAnsi" w:cstheme="majorBidi"/>
+      <w:caps/>
+      <w:sz w:val="36"/>
+      <w:szCs w:val="36"/>
+    </w:rPr>
+  </w:style>
+  <w:style w:type="paragraph" w:styleId="Heading2">
+    <w:name w:val="heading 2"/>
+    <w:basedOn w:val="Normal"/>
+    <w:next w:val="Normal"/>
+    <w:link w:val="Heading2Char"/>
+    <w:uiPriority w:val="9"/>
+    <w:unhideWhenUsed/>
+    <w:qFormat/>
+    <w:rsid w:val="00706DE3"/>
+    <w:pPr>
+      <w:keepNext/>
+      <w:keepLines/>
+      <w:spacing w:before="120" w:after="0" w:line="240" w:lineRule="auto"/>
+      <w:outlineLvl w:val="1"/>
+    </w:pPr>
+    <w:rPr>
+      <w:rFonts w:asciiTheme="majorHAnsi" w:eastAsiaTheme="majorEastAsia" w:hAnsiTheme="majorHAnsi" w:cstheme="majorBidi"/>
+      <w:caps/>
+      <w:sz w:val="28"/>
+      <w:szCs w:val="28"/>
+    </w:rPr>
+  </w:style>
+  <w:style w:type="paragraph" w:styleId="Heading3">
+    <w:name w:val="heading 3"/>
+    <w:basedOn w:val="Normal"/>
+    <w:next w:val="Normal"/>
+    <w:link w:val="Heading3Char"/>
+    <w:uiPriority w:val="9"/>
+    <w:semiHidden/>
+    <w:unhideWhenUsed/>
+    <w:qFormat/>
+    <w:rsid w:val="00706DE3"/>
+    <w:pPr>
+      <w:keepNext/>
+      <w:keepLines/>
+      <w:spacing w:before="120" w:after="0" w:line="240" w:lineRule="auto"/>
+      <w:outlineLvl w:val="2"/>
+    </w:pPr>
+    <w:rPr>
+      <w:rFonts w:asciiTheme="majorHAnsi" w:eastAsiaTheme="majorEastAsia" w:hAnsiTheme="majorHAnsi" w:cstheme="majorBidi"/>
+      <w:smallCaps/>
+      <w:sz w:val="28"/>
+      <w:szCs w:val="28"/>
+    </w:rPr>
+  </w:style>
+  <w:style w:type="paragraph" w:styleId="Heading4">
+    <w:name w:val="heading 4"/>
+    <w:basedOn w:val="Normal"/>
+    <w:next w:val="Normal"/>
+    <w:link w:val="Heading4Char"/>
+    <w:uiPriority w:val="9"/>
+    <w:semiHidden/>
+    <w:unhideWhenUsed/>
+    <w:qFormat/>
+    <w:rsid w:val="00706DE3"/>
+    <w:pPr>
+      <w:keepNext/>
+      <w:keepLines/>
+      <w:spacing w:before="120" w:after="0"/>
+      <w:outlineLvl w:val="3"/>
+    </w:pPr>
+    <w:rPr>
+      <w:rFonts w:asciiTheme="majorHAnsi" w:eastAsiaTheme="majorEastAsia" w:hAnsiTheme="majorHAnsi" w:cstheme="majorBidi"/>
+      <w:caps/>
+    </w:rPr>
+  </w:style>
+  <w:style w:type="paragraph" w:styleId="Heading5">
+    <w:name w:val="heading 5"/>
+    <w:basedOn w:val="Normal"/>
+    <w:next w:val="Normal"/>
+    <w:link w:val="Heading5Char"/>
+    <w:uiPriority w:val="9"/>
+    <w:semiHidden/>
+    <w:unhideWhenUsed/>
+    <w:qFormat/>
+    <w:rsid w:val="00706DE3"/>
+    <w:pPr>
+      <w:keepNext/>
+      <w:keepLines/>
+      <w:spacing w:before="120" w:after="0"/>
+      <w:outlineLvl w:val="4"/>
+    </w:pPr>
+    <w:rPr>
+      <w:rFonts w:asciiTheme="majorHAnsi" w:eastAsiaTheme="majorEastAsia" w:hAnsiTheme="majorHAnsi" w:cstheme="majorBidi"/>
+      <w:i/>
+      <w:iCs/>
+      <w:caps/>
+    </w:rPr>
+  </w:style>
+  <w:style w:type="paragraph" w:styleId="Heading6">
+    <w:name w:val="heading 6"/>
+    <w:basedOn w:val="Normal"/>
+    <w:next w:val="Normal"/>
+    <w:link w:val="Heading6Char"/>
+    <w:uiPriority w:val="9"/>
+    <w:semiHidden/>
+    <w:unhideWhenUsed/>
+    <w:qFormat/>
+    <w:rsid w:val="00706DE3"/>
+    <w:pPr>
+      <w:keepNext/>
+      <w:keepLines/>
+      <w:spacing w:before="120" w:after="0"/>
+      <w:outlineLvl w:val="5"/>
+    </w:pPr>
+    <w:rPr>
+      <w:rFonts w:asciiTheme="majorHAnsi" w:eastAsiaTheme="majorEastAsia" w:hAnsiTheme="majorHAnsi" w:cstheme="majorBidi"/>
+      <w:b/>
+      <w:bCs/>
+      <w:caps/>
+      <w:color w:val="262626" w:themeColor="text1" w:themeTint="D9"/>
+      <w:sz w:val="20"/>
+      <w:szCs w:val="20"/>
+    </w:rPr>
+  </w:style>
+  <w:style w:type="paragraph" w:styleId="Heading7">
+    <w:name w:val="heading 7"/>
+    <w:basedOn w:val="Normal"/>
+    <w:next w:val="Normal"/>
+    <w:link w:val="Heading7Char"/>
+    <w:uiPriority w:val="9"/>
+    <w:semiHidden/>
+    <w:unhideWhenUsed/>
+    <w:qFormat/>
+    <w:rsid w:val="00706DE3"/>
+    <w:pPr>
+      <w:keepNext/>
+      <w:keepLines/>
+      <w:spacing w:before="120" w:after="0"/>
+      <w:outlineLvl w:val="6"/>
+    </w:pPr>
+    <w:rPr>
+      <w:rFonts w:asciiTheme="majorHAnsi" w:eastAsiaTheme="majorEastAsia" w:hAnsiTheme="majorHAnsi" w:cstheme="majorBidi"/>
+      <w:b/>
+      <w:bCs/>
+      <w:i/>
+      <w:iCs/>
+      <w:caps/>
+      <w:color w:val="262626" w:themeColor="text1" w:themeTint="D9"/>
+      <w:sz w:val="20"/>
+      <w:szCs w:val="20"/>
+    </w:rPr>
+  </w:style>
+  <w:style w:type="paragraph" w:styleId="Heading8">
+    <w:name w:val="heading 8"/>
+    <w:basedOn w:val="Normal"/>
+    <w:next w:val="Normal"/>
+    <w:link w:val="Heading8Char"/>
+    <w:uiPriority w:val="9"/>
+    <w:semiHidden/>
+    <w:unhideWhenUsed/>
+    <w:qFormat/>
+    <w:rsid w:val="00706DE3"/>
+    <w:pPr>
+      <w:keepNext/>
+      <w:keepLines/>
+      <w:spacing w:before="120" w:after="0"/>
+      <w:outlineLvl w:val="7"/>
+    </w:pPr>
+    <w:rPr>
+      <w:rFonts w:asciiTheme="majorHAnsi" w:eastAsiaTheme="majorEastAsia" w:hAnsiTheme="majorHAnsi" w:cstheme="majorBidi"/>
+      <w:b/>
+      <w:bCs/>
+      <w:caps/>
+      <w:color w:val="7F7F7F" w:themeColor="text1" w:themeTint="80"/>
+      <w:sz w:val="20"/>
+      <w:szCs w:val="20"/>
+    </w:rPr>
+  </w:style>
+  <w:style w:type="paragraph" w:styleId="Heading9">
+    <w:name w:val="heading 9"/>
+    <w:basedOn w:val="Normal"/>
+    <w:next w:val="Normal"/>
+    <w:link w:val="Heading9Char"/>
+    <w:uiPriority w:val="9"/>
+    <w:semiHidden/>
+    <w:unhideWhenUsed/>
+    <w:qFormat/>
+    <w:rsid w:val="00706DE3"/>
+    <w:pPr>
+      <w:keepNext/>
+      <w:keepLines/>
+      <w:spacing w:before="120" w:after="0"/>
+      <w:outlineLvl w:val="8"/>
+    </w:pPr>
+    <w:rPr>
+      <w:rFonts w:asciiTheme="majorHAnsi" w:eastAsiaTheme="majorEastAsia" w:hAnsiTheme="majorHAnsi" w:cstheme="majorBidi"/>
+      <w:b/>
+      <w:bCs/>
+      <w:i/>
+      <w:iCs/>
+      <w:caps/>
+      <w:color w:val="7F7F7F" w:themeColor="text1" w:themeTint="80"/>
+      <w:sz w:val="20"/>
+      <w:szCs w:val="20"/>
+    </w:rPr>
+  </w:style>
+  <w:style w:type="character" w:default="1" w:styleId="DefaultParagraphFont">
+    <w:name w:val="Default Paragraph Font"/>
+    <w:uiPriority w:val="1"/>
+    <w:semiHidden/>
+    <w:unhideWhenUsed/>
+  </w:style>
+  <w:style w:type="table" w:default="1" w:styleId="TableNormal">
+    <w:name w:val="Normal Table"/>
+    <w:uiPriority w:val="99"/>
+    <w:semiHidden/>
+    <w:unhideWhenUsed/>
+    <w:tblPr>
+      <w:tblInd w:w="0" w:type="dxa"/>
+      <w:tblCellMar>
+        <w:top w:w="0" w:type="dxa"/>
+        <w:left w:w="108" w:type="dxa"/>
+        <w:bottom w:w="0" w:type="dxa"/>
+        <w:right w:w="108" w:type="dxa"/>
+      </w:tblCellMar>
+    </w:tblPr>
+  </w:style>
+  <w:style w:type="numbering" w:default="1" w:styleId="NoList">
+    <w:name w:val="No List"/>
+    <w:uiPriority w:val="99"/>
+    <w:semiHidden/>
+    <w:unhideWhenUsed/>
+  </w:style>
+  <w:style w:type="paragraph" w:styleId="Header">
+    <w:name w:val="header"/>
+    <w:basedOn w:val="Normal"/>
+    <w:link w:val="HeaderChar"/>
+    <w:uiPriority w:val="99"/>
+    <w:unhideWhenUsed/>
+    <w:rsid w:val="00E449DB"/>
+    <w:pPr>
+      <w:tabs>
+        <w:tab w:val="center" w:pos="4680"/>
+        <w:tab w:val="right" w:pos="9360"/>
+      </w:tabs>
+      <w:spacing w:after="0" w:line="240" w:lineRule="auto"/>
+    </w:pPr>
+  </w:style>
+  <w:style w:type="character" w:customStyle="1" w:styleId="HeaderChar">
+    <w:name w:val="Header Char"/>
+    <w:basedOn w:val="DefaultParagraphFont"/>
+    <w:link w:val="Header"/>
+    <w:uiPriority w:val="99"/>
+    <w:rsid w:val="00E449DB"/>
+  </w:style>
+  <w:style w:type="paragraph" w:styleId="Footer">
+    <w:name w:val="footer"/>
+    <w:basedOn w:val="Normal"/>
+    <w:link w:val="FooterChar"/>
+    <w:uiPriority w:val="99"/>
+    <w:unhideWhenUsed/>
+    <w:rsid w:val="00E449DB"/>
+    <w:pPr>
+      <w:tabs>
+        <w:tab w:val="center" w:pos="4680"/>
+        <w:tab w:val="right" w:pos="9360"/>
+      </w:tabs>
+      <w:spacing w:after="0" w:line="240" w:lineRule="auto"/>
+    </w:pPr>
+  </w:style>
+  <w:style w:type="character" w:customStyle="1" w:styleId="FooterChar">
+    <w:name w:val="Footer Char"/>
+    <w:basedOn w:val="DefaultParagraphFont"/>
+    <w:link w:val="Footer"/>
+    <w:uiPriority w:val="99"/>
+    <w:rsid w:val="00E449DB"/>
+  </w:style>
+  <w:style w:type="paragraph" w:styleId="BalloonText">
+    <w:name w:val="Balloon Text"/>
+    <w:basedOn w:val="Normal"/>
+    <w:link w:val="BalloonTextChar"/>
+    <w:uiPriority w:val="99"/>
+    <w:semiHidden/>
+    <w:unhideWhenUsed/>
+    <w:rsid w:val="00E449DB"/>
+    <w:pPr>
+      <w:spacing w:after="0" w:line="240" w:lineRule="auto"/>
+    </w:pPr>
+    <w:rPr>
+      <w:rFonts w:ascii="Tahoma" w:hAnsi="Tahoma" w:cs="Tahoma"/>
+      <w:sz w:val="16"/>
+      <w:szCs w:val="16"/>
+    </w:rPr>
+  </w:style>
+  <w:style w:type="character" w:customStyle="1" w:styleId="BalloonTextChar">
+    <w:name w:val="Balloon Text Char"/>
+    <w:basedOn w:val="DefaultParagraphFont"/>
+    <w:link w:val="BalloonText"/>
+    <w:uiPriority w:val="99"/>
+    <w:semiHidden/>
+    <w:rsid w:val="00E449DB"/>
+    <w:rPr>
+      <w:rFonts w:ascii="Tahoma" w:hAnsi="Tahoma" w:cs="Tahoma"/>
+      <w:sz w:val="16"/>
+      <w:szCs w:val="16"/>
+    </w:rPr>
+  </w:style>
+  <w:style w:type="character" w:customStyle="1" w:styleId="Heading1Char">
+    <w:name w:val="Heading 1 Char"/>
+    <w:basedOn w:val="DefaultParagraphFont"/>
+    <w:link w:val="Heading1"/>
+    <w:uiPriority w:val="9"/>
+    <w:rsid w:val="00706DE3"/>
+    <w:rPr>
+      <w:rFonts w:asciiTheme="majorHAnsi" w:eastAsiaTheme="majorEastAsia" w:hAnsiTheme="majorHAnsi" w:cstheme="majorBidi"/>
+      <w:caps/>
+      <w:sz w:val="36"/>
+      <w:szCs w:val="36"/>
+    </w:rPr>
+  </w:style>
+  <w:style w:type="paragraph" w:styleId="TOCHeading">
+    <w:name w:val="TOC Heading"/>
+    <w:basedOn w:val="Heading1"/>
+    <w:next w:val="Normal"/>
+    <w:uiPriority w:val="39"/>
+    <w:semiHidden/>
+    <w:unhideWhenUsed/>
+    <w:qFormat/>
+    <w:rsid w:val="00706DE3"/>
+    <w:pPr>
+      <w:outlineLvl w:val="9"/>
+    </w:pPr>
+  </w:style>
+  <w:style w:type="character" w:customStyle="1" w:styleId="Heading2Char">
+    <w:name w:val="Heading 2 Char"/>
+    <w:basedOn w:val="DefaultParagraphFont"/>
+    <w:link w:val="Heading2"/>
+    <w:uiPriority w:val="9"/>
+    <w:rsid w:val="00706DE3"/>
+    <w:rPr>
+      <w:rFonts w:asciiTheme="majorHAnsi" w:eastAsiaTheme="majorEastAsia" w:hAnsiTheme="majorHAnsi" w:cstheme="majorBidi"/>
+      <w:caps/>
+      <w:sz w:val="28"/>
+      <w:szCs w:val="28"/>
+    </w:rPr>
+  </w:style>
+  <w:style w:type="paragraph" w:styleId="TOC1">
+    <w:name w:val="toc 1"/>
+    <w:basedOn w:val="Normal"/>
+    <w:next w:val="Normal"/>
+    <w:autoRedefine/>
+    <w:uiPriority w:val="39"/>
+    <w:unhideWhenUsed/>
+    <w:rsid w:val="003050DF"/>
+    <w:pPr>
+      <w:spacing w:after="100"/>
+    </w:pPr>
+  </w:style>
+  <w:style w:type="paragraph" w:styleId="TOC2">
+    <w:name w:val="toc 2"/>
+    <w:basedOn w:val="Normal"/>
+    <w:next w:val="Normal"/>
+    <w:autoRedefine/>
+    <w:uiPriority w:val="39"/>
+    <w:unhideWhenUsed/>
+    <w:rsid w:val="003050DF"/>
+    <w:pPr>
+      <w:spacing w:after="100"/>
+      <w:ind w:left="220"/>
+    </w:pPr>
+  </w:style>
+  <w:style w:type="character" w:styleId="Hyperlink">
+    <w:name w:val="Hyperlink"/>
+    <w:basedOn w:val="DefaultParagraphFont"/>
+    <w:uiPriority w:val="99"/>
+    <w:unhideWhenUsed/>
+    <w:rsid w:val="003050DF"/>
+    <w:rPr>
+      <w:color w:val="0000FF" w:themeColor="hyperlink"/>
+      <w:u w:val="single"/>
+    </w:rPr>
+  </w:style>
+  <w:style w:type="paragraph" w:styleId="Caption">
+    <w:name w:val="caption"/>
+    <w:basedOn w:val="Normal"/>
+    <w:next w:val="Normal"/>
+    <w:uiPriority w:val="35"/>
+    <w:unhideWhenUsed/>
+    <w:qFormat/>
+    <w:rsid w:val="00706DE3"/>
+    <w:pPr>
+      <w:spacing w:line="240" w:lineRule="auto"/>
+    </w:pPr>
+    <w:rPr>
+      <w:b/>
+      <w:bCs/>
+      <w:smallCaps/>
+      <w:color w:val="595959" w:themeColor="text1" w:themeTint="A6"/>
+    </w:rPr>
+  </w:style>
+  <w:style w:type="paragraph" w:styleId="TableofFigures">
+    <w:name w:val="table of figures"/>
+    <w:basedOn w:val="Normal"/>
+    <w:next w:val="Normal"/>
+    <w:uiPriority w:val="99"/>
+    <w:unhideWhenUsed/>
+    <w:rsid w:val="00806D89"/>
+    <w:pPr>
+      <w:spacing w:after="0"/>
+    </w:pPr>
+  </w:style>
+  <w:style w:type="table" w:styleId="TableGrid">
+    <w:name w:val="Table Grid"/>
+    <w:basedOn w:val="TableNormal"/>
+    <w:uiPriority w:val="59"/>
+    <w:rsid w:val="0066371D"/>
+    <w:pPr>
+      <w:spacing w:after="0" w:line="240" w:lineRule="auto"/>
+    </w:pPr>
+    <w:tblPr>
+      <w:tblBorders>
+        <w:top w:val="single" w:sz="4" w:space="0" w:color="auto"/>
+        <w:left w:val="single" w:sz="4" w:space="0" w:color="auto"/>
+        <w:bottom w:val="single" w:sz="4" w:space="0" w:color="auto"/>
+        <w:right w:val="single" w:sz="4" w:space="0" w:color="auto"/>
+        <w:insideH w:val="single" w:sz="4" w:space="0" w:color="auto"/>
+        <w:insideV w:val="single" w:sz="4" w:space="0" w:color="auto"/>
+      </w:tblBorders>
+    </w:tblPr>
+  </w:style>
+  <w:style w:type="paragraph" w:customStyle="1" w:styleId="ByLine">
+    <w:name w:val="ByLine"/>
+    <w:basedOn w:val="Title"/>
+    <w:rsid w:val="00D0043E"/>
+    <w:pPr>
+      <w:spacing w:before="240" w:after="720"/>
+      <w:contextualSpacing w:val="0"/>
+      <w:jc w:val="right"/>
+    </w:pPr>
+    <w:rPr>
+      <w:rFonts w:ascii="Arial" w:eastAsia="Times New Roman" w:hAnsi="Arial" w:cs="Arial"/>
+      <w:b/>
+      <w:bCs/>
+      <w:color w:val="auto"/>
+      <w:spacing w:val="0"/>
+      <w:sz w:val="28"/>
+      <w:szCs w:val="28"/>
+      <w:lang w:val="en-CA" w:bidi="he-IL"/>
+    </w:rPr>
+  </w:style>
+  <w:style w:type="paragraph" w:styleId="Title">
+    <w:name w:val="Title"/>
+    <w:basedOn w:val="Normal"/>
+    <w:next w:val="Normal"/>
+    <w:link w:val="TitleChar"/>
+    <w:uiPriority w:val="10"/>
+    <w:qFormat/>
+    <w:rsid w:val="00706DE3"/>
+    <w:pPr>
+      <w:spacing w:after="0" w:line="240" w:lineRule="auto"/>
+      <w:contextualSpacing/>
+    </w:pPr>
+    <w:rPr>
+      <w:rFonts w:asciiTheme="majorHAnsi" w:eastAsiaTheme="majorEastAsia" w:hAnsiTheme="majorHAnsi" w:cstheme="majorBidi"/>
+      <w:caps/>
+      <w:color w:val="404040" w:themeColor="text1" w:themeTint="BF"/>
+      <w:spacing w:val="-10"/>
+      <w:sz w:val="72"/>
+      <w:szCs w:val="72"/>
+    </w:rPr>
+  </w:style>
+  <w:style w:type="character" w:customStyle="1" w:styleId="TitleChar">
+    <w:name w:val="Title Char"/>
+    <w:basedOn w:val="DefaultParagraphFont"/>
+    <w:link w:val="Title"/>
+    <w:uiPriority w:val="10"/>
+    <w:rsid w:val="00706DE3"/>
+    <w:rPr>
+      <w:rFonts w:asciiTheme="majorHAnsi" w:eastAsiaTheme="majorEastAsia" w:hAnsiTheme="majorHAnsi" w:cstheme="majorBidi"/>
+      <w:caps/>
+      <w:color w:val="404040" w:themeColor="text1" w:themeTint="BF"/>
+      <w:spacing w:val="-10"/>
+      <w:sz w:val="72"/>
+      <w:szCs w:val="72"/>
+    </w:rPr>
+  </w:style>
+  <w:style w:type="paragraph" w:styleId="NoSpacing">
+    <w:name w:val="No Spacing"/>
+    <w:link w:val="NoSpacingChar"/>
+    <w:uiPriority w:val="1"/>
+    <w:qFormat/>
+    <w:rsid w:val="00706DE3"/>
+    <w:pPr>
+      <w:spacing w:after="0" w:line="240" w:lineRule="auto"/>
+    </w:pPr>
+  </w:style>
+  <w:style w:type="character" w:customStyle="1" w:styleId="NoSpacingChar">
+    <w:name w:val="No Spacing Char"/>
+    <w:basedOn w:val="DefaultParagraphFont"/>
+    <w:link w:val="NoSpacing"/>
+    <w:uiPriority w:val="1"/>
+    <w:rsid w:val="003819AD"/>
+  </w:style>
+  <w:style w:type="paragraph" w:styleId="ListParagraph">
+    <w:name w:val="List Paragraph"/>
+    <w:basedOn w:val="Normal"/>
+    <w:uiPriority w:val="34"/>
+    <w:qFormat/>
+    <w:rsid w:val="001B5FB4"/>
+    <w:pPr>
+      <w:ind w:left="720"/>
+      <w:contextualSpacing/>
+    </w:pPr>
+  </w:style>
+  <w:style w:type="character" w:customStyle="1" w:styleId="Heading3Char">
+    <w:name w:val="Heading 3 Char"/>
+    <w:basedOn w:val="DefaultParagraphFont"/>
+    <w:link w:val="Heading3"/>
+    <w:uiPriority w:val="9"/>
+    <w:semiHidden/>
+    <w:rsid w:val="00706DE3"/>
+    <w:rPr>
+      <w:rFonts w:asciiTheme="majorHAnsi" w:eastAsiaTheme="majorEastAsia" w:hAnsiTheme="majorHAnsi" w:cstheme="majorBidi"/>
+      <w:smallCaps/>
+      <w:sz w:val="28"/>
+      <w:szCs w:val="28"/>
+    </w:rPr>
+  </w:style>
+  <w:style w:type="character" w:customStyle="1" w:styleId="Heading4Char">
+    <w:name w:val="Heading 4 Char"/>
+    <w:basedOn w:val="DefaultParagraphFont"/>
+    <w:link w:val="Heading4"/>
+    <w:uiPriority w:val="9"/>
+    <w:semiHidden/>
+    <w:rsid w:val="00706DE3"/>
+    <w:rPr>
+      <w:rFonts w:asciiTheme="majorHAnsi" w:eastAsiaTheme="majorEastAsia" w:hAnsiTheme="majorHAnsi" w:cstheme="majorBidi"/>
+      <w:caps/>
+    </w:rPr>
+  </w:style>
+  <w:style w:type="character" w:customStyle="1" w:styleId="Heading5Char">
+    <w:name w:val="Heading 5 Char"/>
+    <w:basedOn w:val="DefaultParagraphFont"/>
+    <w:link w:val="Heading5"/>
+    <w:uiPriority w:val="9"/>
+    <w:semiHidden/>
+    <w:rsid w:val="00706DE3"/>
+    <w:rPr>
+      <w:rFonts w:asciiTheme="majorHAnsi" w:eastAsiaTheme="majorEastAsia" w:hAnsiTheme="majorHAnsi" w:cstheme="majorBidi"/>
+      <w:i/>
+      <w:iCs/>
+      <w:caps/>
+    </w:rPr>
+  </w:style>
+  <w:style w:type="character" w:customStyle="1" w:styleId="Heading6Char">
+    <w:name w:val="Heading 6 Char"/>
+    <w:basedOn w:val="DefaultParagraphFont"/>
+    <w:link w:val="Heading6"/>
+    <w:uiPriority w:val="9"/>
+    <w:semiHidden/>
+    <w:rsid w:val="00706DE3"/>
+    <w:rPr>
+      <w:rFonts w:asciiTheme="majorHAnsi" w:eastAsiaTheme="majorEastAsia" w:hAnsiTheme="majorHAnsi" w:cstheme="majorBidi"/>
+      <w:b/>
+      <w:bCs/>
+      <w:caps/>
+      <w:color w:val="262626" w:themeColor="text1" w:themeTint="D9"/>
+      <w:sz w:val="20"/>
+      <w:szCs w:val="20"/>
+    </w:rPr>
+  </w:style>
+  <w:style w:type="character" w:customStyle="1" w:styleId="Heading7Char">
+    <w:name w:val="Heading 7 Char"/>
+    <w:basedOn w:val="DefaultParagraphFont"/>
+    <w:link w:val="Heading7"/>
+    <w:uiPriority w:val="9"/>
+    <w:semiHidden/>
+    <w:rsid w:val="00706DE3"/>
+    <w:rPr>
+      <w:rFonts w:asciiTheme="majorHAnsi" w:eastAsiaTheme="majorEastAsia" w:hAnsiTheme="majorHAnsi" w:cstheme="majorBidi"/>
+      <w:b/>
+      <w:bCs/>
+      <w:i/>
+      <w:iCs/>
+      <w:caps/>
+      <w:color w:val="262626" w:themeColor="text1" w:themeTint="D9"/>
+      <w:sz w:val="20"/>
+      <w:szCs w:val="20"/>
+    </w:rPr>
+  </w:style>
+  <w:style w:type="character" w:customStyle="1" w:styleId="Heading8Char">
+    <w:name w:val="Heading 8 Char"/>
+    <w:basedOn w:val="DefaultParagraphFont"/>
+    <w:link w:val="Heading8"/>
+    <w:uiPriority w:val="9"/>
+    <w:semiHidden/>
+    <w:rsid w:val="00706DE3"/>
+    <w:rPr>
+      <w:rFonts w:asciiTheme="majorHAnsi" w:eastAsiaTheme="majorEastAsia" w:hAnsiTheme="majorHAnsi" w:cstheme="majorBidi"/>
+      <w:b/>
+      <w:bCs/>
+      <w:caps/>
+      <w:color w:val="7F7F7F" w:themeColor="text1" w:themeTint="80"/>
+      <w:sz w:val="20"/>
+      <w:szCs w:val="20"/>
+    </w:rPr>
+  </w:style>
+  <w:style w:type="character" w:customStyle="1" w:styleId="Heading9Char">
+    <w:name w:val="Heading 9 Char"/>
+    <w:basedOn w:val="DefaultParagraphFont"/>
+    <w:link w:val="Heading9"/>
+    <w:uiPriority w:val="9"/>
+    <w:semiHidden/>
+    <w:rsid w:val="00706DE3"/>
+    <w:rPr>
+      <w:rFonts w:asciiTheme="majorHAnsi" w:eastAsiaTheme="majorEastAsia" w:hAnsiTheme="majorHAnsi" w:cstheme="majorBidi"/>
+      <w:b/>
+      <w:bCs/>
+      <w:i/>
+      <w:iCs/>
+      <w:caps/>
+      <w:color w:val="7F7F7F" w:themeColor="text1" w:themeTint="80"/>
+      <w:sz w:val="20"/>
+      <w:szCs w:val="20"/>
+    </w:rPr>
+  </w:style>
+  <w:style w:type="paragraph" w:styleId="Subtitle">
+    <w:name w:val="Subtitle"/>
+    <w:basedOn w:val="Normal"/>
+    <w:next w:val="Normal"/>
+    <w:link w:val="SubtitleChar"/>
+    <w:uiPriority w:val="11"/>
+    <w:qFormat/>
+    <w:rsid w:val="00706DE3"/>
+    <w:pPr>
+      <w:numPr>
+        <w:ilvl w:val="1"/>
+      </w:numPr>
+    </w:pPr>
+    <w:rPr>
+      <w:rFonts w:asciiTheme="majorHAnsi" w:eastAsiaTheme="majorEastAsia" w:hAnsiTheme="majorHAnsi" w:cstheme="majorBidi"/>
+      <w:smallCaps/>
+      <w:color w:val="595959" w:themeColor="text1" w:themeTint="A6"/>
+      <w:sz w:val="28"/>
+      <w:szCs w:val="28"/>
+    </w:rPr>
+  </w:style>
+  <w:style w:type="character" w:customStyle="1" w:styleId="SubtitleChar">
+    <w:name w:val="Subtitle Char"/>
+    <w:basedOn w:val="DefaultParagraphFont"/>
+    <w:link w:val="Subtitle"/>
+    <w:uiPriority w:val="11"/>
+    <w:rsid w:val="00706DE3"/>
+    <w:rPr>
+      <w:rFonts w:asciiTheme="majorHAnsi" w:eastAsiaTheme="majorEastAsia" w:hAnsiTheme="majorHAnsi" w:cstheme="majorBidi"/>
+      <w:smallCaps/>
+      <w:color w:val="595959" w:themeColor="text1" w:themeTint="A6"/>
+      <w:sz w:val="28"/>
+      <w:szCs w:val="28"/>
+    </w:rPr>
+  </w:style>
+  <w:style w:type="character" w:styleId="Strong">
+    <w:name w:val="Strong"/>
+    <w:basedOn w:val="DefaultParagraphFont"/>
+    <w:uiPriority w:val="22"/>
+    <w:qFormat/>
+    <w:rsid w:val="00706DE3"/>
+    <w:rPr>
+      <w:b/>
+      <w:bCs/>
+    </w:rPr>
+  </w:style>
+  <w:style w:type="character" w:styleId="Emphasis">
+    <w:name w:val="Emphasis"/>
+    <w:basedOn w:val="DefaultParagraphFont"/>
+    <w:uiPriority w:val="20"/>
+    <w:qFormat/>
+    <w:rsid w:val="00706DE3"/>
+    <w:rPr>
+      <w:i/>
+      <w:iCs/>
+    </w:rPr>
+  </w:style>
+  <w:style w:type="paragraph" w:styleId="Quote">
+    <w:name w:val="Quote"/>
+    <w:basedOn w:val="Normal"/>
+    <w:next w:val="Normal"/>
+    <w:link w:val="QuoteChar"/>
+    <w:uiPriority w:val="29"/>
+    <w:qFormat/>
+    <w:rsid w:val="00706DE3"/>
+    <w:pPr>
+      <w:spacing w:before="160" w:line="240" w:lineRule="auto"/>
+      <w:ind w:left="720" w:right="720"/>
+    </w:pPr>
+    <w:rPr>
+      <w:rFonts w:asciiTheme="majorHAnsi" w:eastAsiaTheme="majorEastAsia" w:hAnsiTheme="majorHAnsi" w:cstheme="majorBidi"/>
+      <w:sz w:val="25"/>
+      <w:szCs w:val="25"/>
+    </w:rPr>
+  </w:style>
+  <w:style w:type="character" w:customStyle="1" w:styleId="QuoteChar">
+    <w:name w:val="Quote Char"/>
+    <w:basedOn w:val="DefaultParagraphFont"/>
+    <w:link w:val="Quote"/>
+    <w:uiPriority w:val="29"/>
+    <w:rsid w:val="00706DE3"/>
+    <w:rPr>
+      <w:rFonts w:asciiTheme="majorHAnsi" w:eastAsiaTheme="majorEastAsia" w:hAnsiTheme="majorHAnsi" w:cstheme="majorBidi"/>
+      <w:sz w:val="25"/>
+      <w:szCs w:val="25"/>
+    </w:rPr>
+  </w:style>
+  <w:style w:type="paragraph" w:styleId="IntenseQuote">
+    <w:name w:val="Intense Quote"/>
+    <w:basedOn w:val="Normal"/>
+    <w:next w:val="Normal"/>
+    <w:link w:val="IntenseQuoteChar"/>
+    <w:uiPriority w:val="30"/>
+    <w:qFormat/>
+    <w:rsid w:val="00706DE3"/>
+    <w:pPr>
+      <w:spacing w:before="280" w:after="280" w:line="240" w:lineRule="auto"/>
+      <w:ind w:left="1080" w:right="1080"/>
+      <w:jc w:val="center"/>
+    </w:pPr>
+    <w:rPr>
+      <w:color w:val="404040" w:themeColor="text1" w:themeTint="BF"/>
+      <w:sz w:val="32"/>
+      <w:szCs w:val="32"/>
+    </w:rPr>
+  </w:style>
+  <w:style w:type="character" w:customStyle="1" w:styleId="IntenseQuoteChar">
+    <w:name w:val="Intense Quote Char"/>
+    <w:basedOn w:val="DefaultParagraphFont"/>
+    <w:link w:val="IntenseQuote"/>
+    <w:uiPriority w:val="30"/>
+    <w:rsid w:val="00706DE3"/>
+    <w:rPr>
+      <w:color w:val="404040" w:themeColor="text1" w:themeTint="BF"/>
+      <w:sz w:val="32"/>
+      <w:szCs w:val="32"/>
+    </w:rPr>
+  </w:style>
+  <w:style w:type="character" w:styleId="SubtleEmphasis">
+    <w:name w:val="Subtle Emphasis"/>
+    <w:basedOn w:val="DefaultParagraphFont"/>
+    <w:uiPriority w:val="19"/>
+    <w:qFormat/>
+    <w:rsid w:val="00706DE3"/>
+    <w:rPr>
+      <w:i/>
+      <w:iCs/>
+      <w:color w:val="595959" w:themeColor="text1" w:themeTint="A6"/>
+    </w:rPr>
+  </w:style>
+  <w:style w:type="character" w:styleId="IntenseEmphasis">
+    <w:name w:val="Intense Emphasis"/>
+    <w:basedOn w:val="DefaultParagraphFont"/>
+    <w:uiPriority w:val="21"/>
+    <w:qFormat/>
+    <w:rsid w:val="00706DE3"/>
+    <w:rPr>
+      <w:b/>
+      <w:bCs/>
+      <w:i/>
+      <w:iCs/>
+    </w:rPr>
+  </w:style>
+  <w:style w:type="character" w:styleId="SubtleReference">
+    <w:name w:val="Subtle Reference"/>
+    <w:basedOn w:val="DefaultParagraphFont"/>
+    <w:uiPriority w:val="31"/>
+    <w:qFormat/>
+    <w:rsid w:val="00706DE3"/>
+    <w:rPr>
+      <w:smallCaps/>
+      <w:color w:val="404040" w:themeColor="text1" w:themeTint="BF"/>
+      <w:u w:val="single" w:color="7F7F7F" w:themeColor="text1" w:themeTint="80"/>
+    </w:rPr>
+  </w:style>
+  <w:style w:type="character" w:styleId="IntenseReference">
+    <w:name w:val="Intense Reference"/>
+    <w:basedOn w:val="DefaultParagraphFont"/>
+    <w:uiPriority w:val="32"/>
+    <w:qFormat/>
+    <w:rsid w:val="00706DE3"/>
+    <w:rPr>
+      <w:b/>
+      <w:bCs/>
+      <w:caps w:val="0"/>
+      <w:smallCaps/>
+      <w:color w:val="auto"/>
+      <w:spacing w:val="3"/>
+      <w:u w:val="single"/>
+    </w:rPr>
+  </w:style>
+  <w:style w:type="character" w:styleId="BookTitle">
+    <w:name w:val="Book Title"/>
+    <w:basedOn w:val="DefaultParagraphFont"/>
+    <w:uiPriority w:val="33"/>
+    <w:qFormat/>
+    <w:rsid w:val="00706DE3"/>
+    <w:rPr>
+      <w:b/>
+      <w:bCs/>
+      <w:smallCaps/>
+      <w:spacing w:val="7"/>
+    </w:rPr>
+  </w:style>
+</w:styles>
+</file>
+
+<file path=word/stylesWithEffects.xml><?xml version="1.0" encoding="utf-8"?>
+<w:styles xmlns:wpc="http://schemas.microsoft.com/office/word/2010/wordprocessingCanvas" xmlns:mc="http://schemas.openxmlformats.org/markup-compatibility/2006" xmlns:o="urn:schemas-microsoft-com:office:office" xmlns:r="http://schemas.openxmlformats.org/officeDocument/2006/relationships" xmlns:m="http://schemas.openxmlformats.org/officeDocument/2006/math" xmlns:v="urn:schemas-microsoft-com:vml" xmlns:wp14="http://schemas.microsoft.com/office/word/2010/wordprocessingDrawing" xmlns:wp="http://schemas.openxmlformats.org/drawingml/2006/wordprocessingDrawing" xmlns:w10="urn:schemas-microsoft-com:office:word" xmlns:w="http://schemas.openxmlformats.org/wordprocessingml/2006/main" xmlns:w14="http://schemas.microsoft.com/office/word/2010/wordml" xmlns:wpg="http://schemas.microsoft.com/office/word/2010/wordprocessingGroup" xmlns:wpi="http://schemas.microsoft.com/office/word/2010/wordprocessingInk" xmlns:wne="http://schemas.microsoft.com/office/word/2006/wordml" xmlns:wps="http://schemas.microsoft.com/office/word/2010/wordprocessingShape" mc:Ignorable="w14 wp14">
+  <w:docDefaults>
+    <w:rPrDefault>
+      <w:rPr>
+        <w:rFonts w:asciiTheme="minorHAnsi" w:eastAsiaTheme="minorEastAsia" w:hAnsiTheme="minorHAnsi" w:cstheme="minorBidi"/>
+        <w:sz w:val="22"/>
+        <w:szCs w:val="22"/>
+        <w:lang w:val="en-US" w:eastAsia="en-US" w:bidi="ar-SA"/>
+      </w:rPr>
+    </w:rPrDefault>
+    <w:pPrDefault>
+      <w:pPr>
+        <w:spacing w:after="160" w:line="259" w:lineRule="auto"/>
+      </w:pPr>
+    </w:pPrDefault>
+  </w:docDefaults>
+  <w:latentStyles w:defLockedState="0" w:defUIPriority="99" w:defSemiHidden="1" w:defUnhideWhenUsed="1" w:defQFormat="0" w:count="267">
+    <w:lsdException w:name="Normal" w:semiHidden="0" w:uiPriority="0" w:unhideWhenUsed="0" w:qFormat="1"/>
+    <w:lsdException w:name="heading 1" w:semiHidden="0" w:uiPriority="9" w:unhideWhenUsed="0" w:qFormat="1"/>
+    <w:lsdException w:name="heading 2" w:uiPriority="9" w:qFormat="1"/>
+    <w:lsdException w:name="heading 3" w:uiPriority="9" w:qFormat="1"/>
+    <w:lsdException w:name="heading 4" w:uiPriority="9" w:qFormat="1"/>
+    <w:lsdException w:name="heading 5" w:uiPriority="9" w:qFormat="1"/>
+    <w:lsdException w:name="heading 6" w:uiPriority="9" w:qFormat="1"/>
+    <w:lsdException w:name="heading 7" w:uiPriority="9" w:qFormat="1"/>
+    <w:lsdException w:name="heading 8" w:uiPriority="9" w:qFormat="1"/>
+    <w:lsdException w:name="heading 9" w:uiPriority="9" w:qFormat="1"/>
+    <w:lsdException w:name="toc 1" w:uiPriority="39"/>
+    <w:lsdException w:name="toc 2" w:uiPriority="39"/>
+    <w:lsdException w:name="toc 3" w:uiPriority="39"/>
+    <w:lsdException w:name="toc 4" w:uiPriority="39"/>
+    <w:lsdException w:name="toc 5" w:uiPriority="39"/>
+    <w:lsdException w:name="toc 6" w:uiPriority="39"/>
+    <w:lsdException w:name="toc 7" w:uiPriority="39"/>
+    <w:lsdException w:name="toc 8" w:uiPriority="39"/>
+    <w:lsdException w:name="toc 9" w:uiPriority="39"/>
+    <w:lsdException w:name="caption" w:uiPriority="35" w:qFormat="1"/>
+    <w:lsdException w:name="Title" w:semiHidden="0" w:uiPriority="10" w:unhideWhenUsed="0" w:qFormat="1"/>
+    <w:lsdException w:name="Default Paragraph Font" w:uiPriority="1"/>
+    <w:lsdException w:name="Subtitle" w:semiHidden="0" w:uiPriority="11" w:unhideWhenUsed="0" w:qFormat="1"/>
+    <w:lsdException w:name="Strong" w:semiHidden="0" w:uiPriority="22" w:unhideWhenUsed="0" w:qFormat="1"/>
+    <w:lsdException w:name="Emphasis" w:semiHidden="0" w:uiPriority="20" w:unhideWhenUsed="0" w:qFormat="1"/>
+    <w:lsdException w:name="Table Grid" w:semiHidden="0" w:uiPriority="59" w:unhideWhenUsed="0"/>
+    <w:lsdException w:name="Placeholder Text" w:unhideWhenUsed="0"/>
+    <w:lsdException w:name="No Spacing" w:semiHidden="0" w:uiPriority="1" w:unhideWhenUsed="0" w:qFormat="1"/>
+    <w:lsdException w:name="Light Shading" w:semiHidden="0" w:uiPriority="60" w:unhideWhenUsed="0"/>
+    <w:lsdException w:name="Light List" w:semiHidden="0" w:uiPriority="61" w:unhideWhenUsed="0"/>
+    <w:lsdException w:name="Light Grid" w:semiHidden="0" w:uiPriority="62" w:unhideWhenUsed="0"/>
+    <w:lsdException w:name="Medium Shading 1" w:semiHidden="0" w:uiPriority="63" w:unhideWhenUsed="0"/>
+    <w:lsdException w:name="Medium Shading 2" w:semiHidden="0" w:uiPriority="64" w:unhideWhenUsed="0"/>
+    <w:lsdException w:name="Medium List 1" w:semiHidden="0" w:uiPriority="65" w:unhideWhenUsed="0"/>
+    <w:lsdException w:name="Medium List 2" w:semiHidden="0" w:uiPriority="66" w:unhideWhenUsed="0"/>
+    <w:lsdException w:name="Medium Grid 1" w:semiHidden="0" w:uiPriority="67" w:unhideWhenUsed="0"/>
+    <w:lsdException w:name="Medium Grid 2" w:semiHidden="0" w:uiPriority="68" w:unhideWhenUsed="0"/>
+    <w:lsdException w:name="Medium Grid 3" w:semiHidden="0" w:uiPriority="69" w:unhideWhenUsed="0"/>
+    <w:lsdException w:name="Dark List" w:semiHidden="0" w:uiPriority="70" w:unhideWhenUsed="0"/>
+    <w:lsdException w:name="Colorful Shading" w:semiHidden="0" w:uiPriority="71" w:unhideWhenUsed="0"/>
+    <w:lsdException w:name="Colorful List" w:semiHidden="0" w:uiPriority="72" w:unhideWhenUsed="0"/>
+    <w:lsdException w:name="Colorful Grid" w:semiHidden="0" w:uiPriority="73" w:unhideWhenUsed="0"/>
+    <w:lsdException w:name="Light Shading Accent 1" w:semiHidden="0" w:uiPriority="60" w:unhideWhenUsed="0"/>
+    <w:lsdException w:name="Light List Accent 1" w:semiHidden="0" w:uiPriority="61" w:unhideWhenUsed="0"/>
+    <w:lsdException w:name="Light Grid Accent 1" w:semiHidden="0" w:uiPriority="62" w:unhideWhenUsed="0"/>
+    <w:lsdException w:name="Medium Shading 1 Accent 1" w:semiHidden="0" w:uiPriority="63" w:unhideWhenUsed="0"/>
+    <w:lsdException w:name="Medium Shading 2 Accent 1" w:semiHidden="0" w:uiPriority="64" w:unhideWhenUsed="0"/>
+    <w:lsdException w:name="Medium List 1 Accent 1" w:semiHidden="0" w:uiPriority="65" w:unhideWhenUsed="0"/>
+    <w:lsdException w:name="Revision" w:unhideWhenUsed="0"/>
+    <w:lsdException w:name="List Paragraph" w:semiHidden="0" w:uiPriority="34" w:unhideWhenUsed="0" w:qFormat="1"/>
+    <w:lsdException w:name="Quote" w:semiHidden="0" w:uiPriority="29" w:unhideWhenUsed="0" w:qFormat="1"/>
+    <w:lsdException w:name="Intense Quote" w:semiHidden="0" w:uiPriority="30" w:unhideWhenUsed="0" w:qFormat="1"/>
+    <w:lsdException w:name="Medium List 2 Accent 1" w:semiHidden="0" w:uiPriority="66" w:unhideWhenUsed="0"/>
+    <w:lsdException w:name="Medium Grid 1 Accent 1" w:semiHidden="0" w:uiPriority="67" w:unhideWhenUsed="0"/>
+    <w:lsdException w:name="Medium Grid 2 Accent 1" w:semiHidden="0" w:uiPriority="68" w:unhideWhenUsed="0"/>
+    <w:lsdException w:name="Medium Grid 3 Accent 1" w:semiHidden="0" w:uiPriority="69" w:unhideWhenUsed="0"/>
+    <w:lsdException w:name="Dark List Accent 1" w:semiHidden="0" w:uiPriority="70" w:unhideWhenUsed="0"/>
+    <w:lsdException w:name="Colorful Shading Accent 1" w:semiHidden="0" w:uiPriority="71" w:unhideWhenUsed="0"/>
+    <w:lsdException w:name="Colorful List Accent 1" w:semiHidden="0" w:uiPriority="72" w:unhideWhenUsed="0"/>
+    <w:lsdException w:name="Colorful Grid Accent 1" w:semiHidden="0" w:uiPriority="73" w:unhideWhenUsed="0"/>
+    <w:lsdException w:name="Light Shading Accent 2" w:semiHidden="0" w:uiPriority="60" w:unhideWhenUsed="0"/>
+    <w:lsdException w:name="Light List Accent 2" w:semiHidden="0" w:uiPriority="61" w:unhideWhenUsed="0"/>
+    <w:lsdException w:name="Light Grid Accent 2" w:semiHidden="0" w:uiPriority="62" w:unhideWhenUsed="0"/>
+    <w:lsdException w:name="Medium Shading 1 Accent 2" w:semiHidden="0" w:uiPriority="63" w:unhideWhenUsed="0"/>
+    <w:lsdException w:name="Medium Shading 2 Accent 2" w:semiHidden="0" w:uiPriority="64" w:unhideWhenUsed="0"/>
+    <w:lsdException w:name="Medium List 1 Accent 2" w:semiHidden="0" w:uiPriority="65" w:unhideWhenUsed="0"/>
+    <w:lsdException w:name="Medium List 2 Accent 2" w:semiHidden="0" w:uiPriority="66" w:unhideWhenUsed="0"/>
+    <w:lsdException w:name="Medium Grid 1 Accent 2" w:semiHidden="0" w:uiPriority="67" w:unhideWhenUsed="0"/>
+    <w:lsdException w:name="Medium Grid 2 Accent 2" w:semiHidden="0" w:uiPriority="68" w:unhideWhenUsed="0"/>
+    <w:lsdException w:name="Medium Grid 3 Accent 2" w:semiHidden="0" w:uiPriority="69" w:unhideWhenUsed="0"/>
+    <w:lsdException w:name="Dark List Accent 2" w:semiHidden="0" w:uiPriority="70" w:unhideWhenUsed="0"/>
+    <w:lsdException w:name="Colorful Shading Accent 2" w:semiHidden="0" w:uiPriority="71" w:unhideWhenUsed="0"/>
+    <w:lsdException w:name="Colorful List Accent 2" w:semiHidden="0" w:uiPriority="72" w:unhideWhenUsed="0"/>
+    <w:lsdException w:name="Colorful Grid Accent 2" w:semiHidden="0" w:uiPriority="73" w:unhideWhenUsed="0"/>
+    <w:lsdException w:name="Light Shading Accent 3" w:semiHidden="0" w:uiPriority="60" w:unhideWhenUsed="0"/>
+    <w:lsdException w:name="Light List Accent 3" w:semiHidden="0" w:uiPriority="61" w:unhideWhenUsed="0"/>
+    <w:lsdException w:name="Light Grid Accent 3" w:semiHidden="0" w:uiPriority="62" w:unhideWhenUsed="0"/>
+    <w:lsdException w:name="Medium Shading 1 Accent 3" w:semiHidden="0" w:uiPriority="63" w:unhideWhenUsed="0"/>
+    <w:lsdException w:name="Medium Shading 2 Accent 3" w:semiHidden="0" w:uiPriority="64" w:unhideWhenUsed="0"/>
+    <w:lsdException w:name="Medium List 1 Accent 3" w:semiHidden="0" w:uiPriority="65" w:unhideWhenUsed="0"/>
+    <w:lsdException w:name="Medium List 2 Accent 3" w:semiHidden="0" w:uiPriority="66" w:unhideWhenUsed="0"/>
+    <w:lsdException w:name="Medium Grid 1 Accent 3" w:semiHidden="0" w:uiPriority="67" w:unhideWhenUsed="0"/>
+    <w:lsdException w:name="Medium Grid 2 Accent 3" w:semiHidden="0" w:uiPriority="68" w:unhideWhenUsed="0"/>
+    <w:lsdException w:name="Medium Grid 3 Accent 3" w:semiHidden="0" w:uiPriority="69" w:unhideWhenUsed="0"/>
+    <w:lsdException w:name="Dark List Accent 3" w:semiHidden="0" w:uiPriority="70" w:unhideWhenUsed="0"/>
+    <w:lsdException w:name="Colorful Shading Accent 3" w:semiHidden="0" w:uiPriority="71" w:unhideWhenUsed="0"/>
+    <w:lsdException w:name="Colorful List Accent 3" w:semiHidden="0" w:uiPriority="72" w:unhideWhenUsed="0"/>
+    <w:lsdException w:name="Colorful Grid Accent 3" w:semiHidden="0" w:uiPriority="73" w:unhideWhenUsed="0"/>
+    <w:lsdException w:name="Light Shading Accent 4" w:semiHidden="0" w:uiPriority="60" w:unhideWhenUsed="0"/>
+    <w:lsdException w:name="Light List Accent 4" w:semiHidden="0" w:uiPriority="61" w:unhideWhenUsed="0"/>
+    <w:lsdException w:name="Light Grid Accent 4" w:semiHidden="0" w:uiPriority="62" w:unhideWhenUsed="0"/>
+    <w:lsdException w:name="Medium Shading 1 Accent 4" w:semiHidden="0" w:uiPriority="63" w:unhideWhenUsed="0"/>
+    <w:lsdException w:name="Medium Shading 2 Accent 4" w:semiHidden="0" w:uiPriority="64" w:unhideWhenUsed="0"/>
+    <w:lsdException w:name="Medium List 1 Accent 4" w:semiHidden="0" w:uiPriority="65" w:unhideWhenUsed="0"/>
+    <w:lsdException w:name="Medium List 2 Accent 4" w:semiHidden="0" w:uiPriority="66" w:unhideWhenUsed="0"/>
+    <w:lsdException w:name="Medium Grid 1 Accent 4" w:semiHidden="0" w:uiPriority="67" w:unhideWhenUsed="0"/>
+    <w:lsdException w:name="Medium Grid 2 Accent 4" w:semiHidden="0" w:uiPriority="68" w:unhideWhenUsed="0"/>
+    <w:lsdException w:name="Medium Grid 3 Accent 4" w:semiHidden="0" w:uiPriority="69" w:unhideWhenUsed="0"/>
+    <w:lsdException w:name="Dark List Accent 4" w:semiHidden="0" w:uiPriority="70" w:unhideWhenUsed="0"/>
+    <w:lsdException w:name="Colorful Shading Accent 4" w:semiHidden="0" w:uiPriority="71" w:unhideWhenUsed="0"/>
+    <w:lsdException w:name="Colorful List Accent 4" w:semiHidden="0" w:uiPriority="72" w:unhideWhenUsed="0"/>
+    <w:lsdException w:name="Colorful Grid Accent 4" w:semiHidden="0" w:uiPriority="73" w:unhideWhenUsed="0"/>
+    <w:lsdException w:name="Light Shading Accent 5" w:semiHidden="0" w:uiPriority="60" w:unhideWhenUsed="0"/>
+    <w:lsdException w:name="Light List Accent 5" w:semiHidden="0" w:uiPriority="61" w:unhideWhenUsed="0"/>
+    <w:lsdException w:name="Light Grid Accent 5" w:semiHidden="0" w:uiPriority="62" w:unhideWhenUsed="0"/>
+    <w:lsdException w:name="Medium Shading 1 Accent 5" w:semiHidden="0" w:uiPriority="63" w:unhideWhenUsed="0"/>
+    <w:lsdException w:name="Medium Shading 2 Accent 5" w:semiHidden="0" w:uiPriority="64" w:unhideWhenUsed="0"/>
+    <w:lsdException w:name="Medium List 1 Accent 5" w:semiHidden="0" w:uiPriority="65" w:unhideWhenUsed="0"/>
+    <w:lsdException w:name="Medium List 2 Accent 5" w:semiHidden="0" w:uiPriority="66" w:unhideWhenUsed="0"/>
+    <w:lsdException w:name="Medium Grid 1 Accent 5" w:semiHidden="0" w:uiPriority="67" w:unhideWhenUsed="0"/>
+    <w:lsdException w:name="Medium Grid 2 Accent 5" w:semiHidden="0" w:uiPriority="68" w:unhideWhenUsed="0"/>
+    <w:lsdException w:name="Medium Grid 3 Accent 5" w:semiHidden="0" w:uiPriority="69" w:unhideWhenUsed="0"/>
+    <w:lsdException w:name="Dark List Accent 5" w:semiHidden="0" w:uiPriority="70" w:unhideWhenUsed="0"/>
+    <w:lsdException w:name="Colorful Shading Accent 5" w:semiHidden="0" w:uiPriority="71" w:unhideWhenUsed="0"/>
+    <w:lsdException w:name="Colorful List Accent 5" w:semiHidden="0" w:uiPriority="72" w:unhideWhenUsed="0"/>
+    <w:lsdException w:name="Colorful Grid Accent 5" w:semiHidden="0" w:uiPriority="73" w:unhideWhenUsed="0"/>
+    <w:lsdException w:name="Light Shading Accent 6" w:semiHidden="0" w:uiPriority="60" w:unhideWhenUsed="0"/>
+    <w:lsdException w:name="Light List Accent 6" w:semiHidden="0" w:uiPriority="61" w:unhideWhenUsed="0"/>
+    <w:lsdException w:name="Light Grid Accent 6" w:semiHidden="0" w:uiPriority="62" w:unhideWhenUsed="0"/>
+    <w:lsdException w:name="Medium Shading 1 Accent 6" w:semiHidden="0" w:uiPriority="63" w:unhideWhenUsed="0"/>
+    <w:lsdException w:name="Medium Shading 2 Accent 6" w:semiHidden="0" w:uiPriority="64" w:unhideWhenUsed="0"/>
+    <w:lsdException w:name="Medium List 1 Accent 6" w:semiHidden="0" w:uiPriority="65" w:unhideWhenUsed="0"/>
+    <w:lsdException w:name="Medium List 2 Accent 6" w:semiHidden="0" w:uiPriority="66" w:unhideWhenUsed="0"/>
+    <w:lsdException w:name="Medium Grid 1 Accent 6" w:semiHidden="0" w:uiPriority="67" w:unhideWhenUsed="0"/>
+    <w:lsdException w:name="Medium Grid 2 Accent 6" w:semiHidden="0" w:uiPriority="68" w:unhideWhenUsed="0"/>
+    <w:lsdException w:name="Medium Grid 3 Accent 6" w:semiHidden="0" w:uiPriority="69" w:unhideWhenUsed="0"/>
+    <w:lsdException w:name="Dark List Accent 6" w:semiHidden="0" w:uiPriority="70" w:unhideWhenUsed="0"/>
+    <w:lsdException w:name="Colorful Shading Accent 6" w:semiHidden="0" w:uiPriority="71" w:unhideWhenUsed="0"/>
+    <w:lsdException w:name="Colorful List Accent 6" w:semiHidden="0" w:uiPriority="72" w:unhideWhenUsed="0"/>
+    <w:lsdException w:name="Colorful Grid Accent 6" w:semiHidden="0" w:uiPriority="73" w:unhideWhenUsed="0"/>
+    <w:lsdException w:name="Subtle Emphasis" w:semiHidden="0" w:uiPriority="19" w:unhideWhenUsed="0" w:qFormat="1"/>
+    <w:lsdException w:name="Intense Emphasis" w:semiHidden="0" w:uiPriority="21" w:unhideWhenUsed="0" w:qFormat="1"/>
+    <w:lsdException w:name="Subtle Reference" w:semiHidden="0" w:uiPriority="31" w:unhideWhenUsed="0" w:qFormat="1"/>
+    <w:lsdException w:name="Intense Reference" w:semiHidden="0" w:uiPriority="32" w:unhideWhenUsed="0" w:qFormat="1"/>
+    <w:lsdException w:name="Book Title" w:semiHidden="0" w:uiPriority="33" w:unhideWhenUsed="0" w:qFormat="1"/>
+    <w:lsdException w:name="Bibliography" w:uiPriority="37"/>
+    <w:lsdException w:name="TOC Heading" w:uiPriority="39" w:qFormat="1"/>
   </w:latentStyles>
   <w:style w:type="paragraph" w:default="1" w:styleId="Normal">
     <w:name w:val="Normal"/>
@@ -7814,7 +9369,7 @@
 </file>
 
 <file path=customXml/itemProps1.xml><?xml version="1.0" encoding="utf-8"?>
-<ds:datastoreItem xmlns:ds="http://schemas.openxmlformats.org/officeDocument/2006/customXml" ds:itemID="{ADF6C532-178C-45E2-8A38-644ACA7911F0}">
+<ds:datastoreItem xmlns:ds="http://schemas.openxmlformats.org/officeDocument/2006/customXml" ds:itemID="{86F4DA76-80EB-4456-8333-059B7E43AEB9}">
   <ds:schemaRefs>
     <ds:schemaRef ds:uri="http://schemas.openxmlformats.org/officeDocument/2006/bibliography"/>
   </ds:schemaRefs>

</xml_diff>